<commit_message>
Completed Software Requirement document
The missing fields in the software requirements document were filled in.
</commit_message>
<xml_diff>
--- a/docs/Software_requirements.docx
+++ b/docs/Software_requirements.docx
@@ -93,7 +93,7 @@
           <w:sz w:val="32"/>
           <w:szCs w:val="24"/>
         </w:rPr>
-        <w:t>Ver. 1.1</w:t>
+        <w:t>Ver. 1.2</w:t>
       </w:r>
     </w:p>
     <w:p>
@@ -348,7 +348,6 @@
         <w:jc w:val="both"/>
         <w:rPr>
           <w:rFonts w:ascii="Segoe UI" w:hAnsi="Segoe UI" w:cs="Segoe UI"/>
-          <w:strike/>
           <w:sz w:val="24"/>
           <w:szCs w:val="24"/>
         </w:rPr>
@@ -358,7 +357,6 @@
           <w:rPr>
             <w:rStyle w:val="Hyperlink"/>
             <w:rFonts w:ascii="Segoe UI" w:hAnsi="Segoe UI" w:cs="Segoe UI"/>
-            <w:strike/>
             <w:sz w:val="24"/>
             <w:szCs w:val="24"/>
           </w:rPr>
@@ -377,7 +375,6 @@
         <w:jc w:val="both"/>
         <w:rPr>
           <w:rFonts w:ascii="Segoe UI" w:hAnsi="Segoe UI" w:cs="Segoe UI"/>
-          <w:strike/>
           <w:sz w:val="24"/>
           <w:szCs w:val="24"/>
         </w:rPr>
@@ -387,7 +384,6 @@
           <w:rPr>
             <w:rStyle w:val="Hyperlink"/>
             <w:rFonts w:ascii="Segoe UI" w:hAnsi="Segoe UI" w:cs="Segoe UI"/>
-            <w:strike/>
             <w:sz w:val="24"/>
             <w:szCs w:val="24"/>
           </w:rPr>
@@ -406,9 +402,9 @@
         <w:jc w:val="both"/>
         <w:rPr>
           <w:rFonts w:ascii="Segoe UI" w:hAnsi="Segoe UI" w:cs="Segoe UI"/>
-          <w:strike/>
-          <w:sz w:val="24"/>
-          <w:szCs w:val="24"/>
+          <w:sz w:val="24"/>
+          <w:szCs w:val="24"/>
+          <w:u w:val="single"/>
         </w:rPr>
       </w:pPr>
       <w:hyperlink w:anchor="Interaction" w:history="1">
@@ -416,11 +412,28 @@
           <w:rPr>
             <w:rStyle w:val="Hyperlink"/>
             <w:rFonts w:ascii="Segoe UI" w:hAnsi="Segoe UI" w:cs="Segoe UI"/>
-            <w:strike/>
             <w:sz w:val="24"/>
             <w:szCs w:val="24"/>
           </w:rPr>
-          <w:t>Interaction with other systems</w:t>
+          <w:t>Interaction with othe</w:t>
+        </w:r>
+        <w:r>
+          <w:rPr>
+            <w:rStyle w:val="Hyperlink"/>
+            <w:rFonts w:ascii="Segoe UI" w:hAnsi="Segoe UI" w:cs="Segoe UI"/>
+            <w:sz w:val="24"/>
+            <w:szCs w:val="24"/>
+          </w:rPr>
+          <w:t>r</w:t>
+        </w:r>
+        <w:r>
+          <w:rPr>
+            <w:rStyle w:val="Hyperlink"/>
+            <w:rFonts w:ascii="Segoe UI" w:hAnsi="Segoe UI" w:cs="Segoe UI"/>
+            <w:sz w:val="24"/>
+            <w:szCs w:val="24"/>
+          </w:rPr>
+          <w:t xml:space="preserve"> systems</w:t>
         </w:r>
       </w:hyperlink>
     </w:p>
@@ -435,7 +448,6 @@
         <w:jc w:val="both"/>
         <w:rPr>
           <w:rFonts w:ascii="Segoe UI" w:hAnsi="Segoe UI" w:cs="Segoe UI"/>
-          <w:strike/>
           <w:sz w:val="24"/>
           <w:szCs w:val="24"/>
         </w:rPr>
@@ -445,7 +457,6 @@
           <w:rPr>
             <w:rStyle w:val="Hyperlink"/>
             <w:rFonts w:ascii="Segoe UI" w:hAnsi="Segoe UI" w:cs="Segoe UI"/>
-            <w:strike/>
             <w:sz w:val="24"/>
             <w:szCs w:val="24"/>
           </w:rPr>
@@ -464,7 +475,6 @@
         <w:jc w:val="both"/>
         <w:rPr>
           <w:rFonts w:ascii="Segoe UI" w:hAnsi="Segoe UI" w:cs="Segoe UI"/>
-          <w:strike/>
           <w:sz w:val="24"/>
           <w:szCs w:val="24"/>
         </w:rPr>
@@ -474,7 +484,6 @@
           <w:rPr>
             <w:rStyle w:val="Hyperlink"/>
             <w:rFonts w:ascii="Segoe UI" w:hAnsi="Segoe UI" w:cs="Segoe UI"/>
-            <w:strike/>
             <w:sz w:val="24"/>
             <w:szCs w:val="24"/>
           </w:rPr>
@@ -648,7 +657,6 @@
         <w:jc w:val="both"/>
         <w:rPr>
           <w:rFonts w:ascii="Segoe UI" w:hAnsi="Segoe UI" w:cs="Segoe UI"/>
-          <w:strike/>
           <w:sz w:val="24"/>
           <w:szCs w:val="24"/>
         </w:rPr>
@@ -658,7 +666,6 @@
           <w:rPr>
             <w:rStyle w:val="Hyperlink"/>
             <w:rFonts w:ascii="Segoe UI" w:hAnsi="Segoe UI" w:cs="Segoe UI"/>
-            <w:strike/>
             <w:sz w:val="24"/>
             <w:szCs w:val="24"/>
           </w:rPr>
@@ -677,7 +684,6 @@
         <w:jc w:val="both"/>
         <w:rPr>
           <w:rFonts w:ascii="Segoe UI" w:hAnsi="Segoe UI" w:cs="Segoe UI"/>
-          <w:strike/>
           <w:sz w:val="24"/>
           <w:szCs w:val="24"/>
         </w:rPr>
@@ -687,7 +693,6 @@
           <w:rPr>
             <w:rStyle w:val="Hyperlink"/>
             <w:rFonts w:ascii="Segoe UI" w:hAnsi="Segoe UI" w:cs="Segoe UI"/>
-            <w:strike/>
             <w:sz w:val="24"/>
             <w:szCs w:val="24"/>
           </w:rPr>
@@ -706,7 +711,6 @@
         <w:jc w:val="both"/>
         <w:rPr>
           <w:rFonts w:ascii="Segoe UI" w:hAnsi="Segoe UI" w:cs="Segoe UI"/>
-          <w:strike/>
           <w:sz w:val="24"/>
           <w:szCs w:val="24"/>
         </w:rPr>
@@ -716,7 +720,6 @@
           <w:rPr>
             <w:rStyle w:val="Hyperlink"/>
             <w:rFonts w:ascii="Segoe UI" w:hAnsi="Segoe UI" w:cs="Segoe UI"/>
-            <w:strike/>
             <w:sz w:val="24"/>
             <w:szCs w:val="24"/>
           </w:rPr>
@@ -776,24 +779,193 @@
     </w:p>
     <w:p>
       <w:pPr>
-        <w:rPr>
-          <w:rFonts w:ascii="Segoe UI" w:hAnsi="Segoe UI" w:cs="Segoe UI"/>
-          <w:b/>
-          <w:sz w:val="24"/>
-          <w:szCs w:val="24"/>
-        </w:rPr>
-      </w:pPr>
-      <w:bookmarkStart w:id="0" w:name="_GoBack"/>
+        <w:pStyle w:val="ListParagraph"/>
+        <w:numPr>
+          <w:ilvl w:val="0"/>
+          <w:numId w:val="6"/>
+        </w:numPr>
+        <w:ind w:firstLine="0"/>
+        <w:jc w:val="both"/>
+        <w:rPr>
+          <w:rFonts w:ascii="Segoe UI" w:hAnsi="Segoe UI" w:cs="Segoe UI"/>
+          <w:sz w:val="24"/>
+          <w:szCs w:val="24"/>
+        </w:rPr>
+      </w:pPr>
+      <w:hyperlink w:anchor="Resources" w:history="1">
+        <w:r>
+          <w:rPr>
+            <w:rStyle w:val="Hyperlink"/>
+            <w:rFonts w:ascii="Segoe UI" w:hAnsi="Segoe UI" w:cs="Segoe UI"/>
+            <w:sz w:val="24"/>
+            <w:szCs w:val="24"/>
+          </w:rPr>
+          <w:t>Resour</w:t>
+        </w:r>
+        <w:r>
+          <w:rPr>
+            <w:rStyle w:val="Hyperlink"/>
+            <w:rFonts w:ascii="Segoe UI" w:hAnsi="Segoe UI" w:cs="Segoe UI"/>
+            <w:sz w:val="24"/>
+            <w:szCs w:val="24"/>
+          </w:rPr>
+          <w:t>c</w:t>
+        </w:r>
+        <w:r>
+          <w:rPr>
+            <w:rStyle w:val="Hyperlink"/>
+            <w:rFonts w:ascii="Segoe UI" w:hAnsi="Segoe UI" w:cs="Segoe UI"/>
+            <w:sz w:val="24"/>
+            <w:szCs w:val="24"/>
+          </w:rPr>
+          <w:t>es</w:t>
+        </w:r>
+      </w:hyperlink>
+    </w:p>
+    <w:p>
+      <w:pPr>
+        <w:pStyle w:val="ListParagraph"/>
+        <w:numPr>
+          <w:ilvl w:val="0"/>
+          <w:numId w:val="6"/>
+        </w:numPr>
+        <w:ind w:firstLine="0"/>
+        <w:jc w:val="both"/>
+        <w:rPr>
+          <w:rFonts w:ascii="Segoe UI" w:hAnsi="Segoe UI" w:cs="Segoe UI"/>
+          <w:sz w:val="24"/>
+          <w:szCs w:val="24"/>
+        </w:rPr>
+      </w:pPr>
+      <w:hyperlink w:anchor="Contacts" w:history="1">
+        <w:r>
+          <w:rPr>
+            <w:rStyle w:val="Hyperlink"/>
+            <w:rFonts w:ascii="Segoe UI" w:hAnsi="Segoe UI" w:cs="Segoe UI"/>
+            <w:sz w:val="24"/>
+            <w:szCs w:val="24"/>
+          </w:rPr>
+          <w:t>C</w:t>
+        </w:r>
+        <w:r>
+          <w:rPr>
+            <w:rStyle w:val="Hyperlink"/>
+            <w:rFonts w:ascii="Segoe UI" w:hAnsi="Segoe UI" w:cs="Segoe UI"/>
+            <w:sz w:val="24"/>
+            <w:szCs w:val="24"/>
+          </w:rPr>
+          <w:t>o</w:t>
+        </w:r>
+        <w:r>
+          <w:rPr>
+            <w:rStyle w:val="Hyperlink"/>
+            <w:rFonts w:ascii="Segoe UI" w:hAnsi="Segoe UI" w:cs="Segoe UI"/>
+            <w:sz w:val="24"/>
+            <w:szCs w:val="24"/>
+          </w:rPr>
+          <w:t>n</w:t>
+        </w:r>
+        <w:r>
+          <w:rPr>
+            <w:rStyle w:val="Hyperlink"/>
+            <w:rFonts w:ascii="Segoe UI" w:hAnsi="Segoe UI" w:cs="Segoe UI"/>
+            <w:sz w:val="24"/>
+            <w:szCs w:val="24"/>
+          </w:rPr>
+          <w:t>t</w:t>
+        </w:r>
+        <w:r>
+          <w:rPr>
+            <w:rStyle w:val="Hyperlink"/>
+            <w:rFonts w:ascii="Segoe UI" w:hAnsi="Segoe UI" w:cs="Segoe UI"/>
+            <w:sz w:val="24"/>
+            <w:szCs w:val="24"/>
+          </w:rPr>
+          <w:t>a</w:t>
+        </w:r>
+        <w:r>
+          <w:rPr>
+            <w:rStyle w:val="Hyperlink"/>
+            <w:rFonts w:ascii="Segoe UI" w:hAnsi="Segoe UI" w:cs="Segoe UI"/>
+            <w:sz w:val="24"/>
+            <w:szCs w:val="24"/>
+          </w:rPr>
+          <w:t>cts</w:t>
+        </w:r>
+      </w:hyperlink>
+    </w:p>
+    <w:p>
+      <w:pPr>
+        <w:jc w:val="center"/>
+        <w:rPr>
+          <w:rFonts w:ascii="Segoe UI" w:hAnsi="Segoe UI" w:cs="Segoe UI"/>
+          <w:sz w:val="24"/>
+          <w:szCs w:val="24"/>
+        </w:rPr>
+      </w:pPr>
+      <w:bookmarkStart w:id="0" w:name="Objective"/>
+      <w:bookmarkStart w:id="1" w:name="ApplicationOverview"/>
       <w:bookmarkEnd w:id="0"/>
-      <w:r>
-        <w:rPr>
-          <w:rFonts w:ascii="Segoe UI" w:hAnsi="Segoe UI" w:cs="Segoe UI"/>
-          <w:b/>
-          <w:sz w:val="24"/>
-          <w:szCs w:val="24"/>
-        </w:rPr>
-        <w:br w:type="page"/>
-      </w:r>
+    </w:p>
+    <w:p>
+      <w:pPr>
+        <w:jc w:val="center"/>
+        <w:rPr>
+          <w:rFonts w:ascii="Segoe UI" w:hAnsi="Segoe UI" w:cs="Segoe UI"/>
+          <w:sz w:val="24"/>
+          <w:szCs w:val="24"/>
+        </w:rPr>
+      </w:pPr>
+    </w:p>
+    <w:p>
+      <w:pPr>
+        <w:jc w:val="center"/>
+        <w:rPr>
+          <w:rFonts w:ascii="Segoe UI" w:hAnsi="Segoe UI" w:cs="Segoe UI"/>
+          <w:sz w:val="24"/>
+          <w:szCs w:val="24"/>
+        </w:rPr>
+      </w:pPr>
+    </w:p>
+    <w:p>
+      <w:pPr>
+        <w:jc w:val="center"/>
+        <w:rPr>
+          <w:rFonts w:ascii="Segoe UI" w:hAnsi="Segoe UI" w:cs="Segoe UI"/>
+          <w:sz w:val="24"/>
+          <w:szCs w:val="24"/>
+        </w:rPr>
+      </w:pPr>
+    </w:p>
+    <w:p>
+      <w:pPr>
+        <w:jc w:val="center"/>
+        <w:rPr>
+          <w:rFonts w:ascii="Segoe UI" w:hAnsi="Segoe UI" w:cs="Segoe UI"/>
+          <w:sz w:val="24"/>
+          <w:szCs w:val="24"/>
+        </w:rPr>
+      </w:pPr>
+    </w:p>
+    <w:p>
+      <w:pPr>
+        <w:jc w:val="center"/>
+        <w:rPr>
+          <w:rFonts w:ascii="Segoe UI" w:hAnsi="Segoe UI" w:cs="Segoe UI"/>
+          <w:sz w:val="24"/>
+          <w:szCs w:val="24"/>
+        </w:rPr>
+      </w:pPr>
+    </w:p>
+    <w:p>
+      <w:pPr>
+        <w:jc w:val="center"/>
+        <w:rPr>
+          <w:rFonts w:ascii="Segoe UI" w:hAnsi="Segoe UI" w:cs="Segoe UI"/>
+          <w:sz w:val="24"/>
+          <w:szCs w:val="24"/>
+        </w:rPr>
+      </w:pPr>
     </w:p>
     <w:p>
       <w:pPr>
@@ -805,9 +977,6 @@
           <w:szCs w:val="44"/>
         </w:rPr>
       </w:pPr>
-      <w:bookmarkStart w:id="1" w:name="Objective"/>
-      <w:bookmarkStart w:id="2" w:name="ApplicationOverview"/>
-      <w:bookmarkEnd w:id="1"/>
       <w:r>
         <w:rPr>
           <w:rFonts w:ascii="Segoe UI" w:hAnsi="Segoe UI" w:cs="Segoe UI"/>
@@ -819,7 +988,7 @@
         <w:t>Application Overview</w:t>
       </w:r>
     </w:p>
-    <w:bookmarkEnd w:id="2"/>
+    <w:bookmarkEnd w:id="1"/>
     <w:p>
       <w:pPr>
         <w:rPr>
@@ -909,21 +1078,12 @@
       <w:pPr>
         <w:rPr>
           <w:rFonts w:ascii="Segoe UI" w:hAnsi="Segoe UI" w:cs="Segoe UI"/>
-          <w:sz w:val="28"/>
-          <w:szCs w:val="28"/>
-        </w:rPr>
-      </w:pPr>
-    </w:p>
-    <w:p>
-      <w:pPr>
-        <w:rPr>
-          <w:rFonts w:ascii="Segoe UI" w:hAnsi="Segoe UI" w:cs="Segoe UI"/>
           <w:sz w:val="32"/>
           <w:szCs w:val="32"/>
           <w:u w:val="single"/>
         </w:rPr>
       </w:pPr>
-      <w:bookmarkStart w:id="3" w:name="BusinessProcess"/>
+      <w:bookmarkStart w:id="2" w:name="BusinessProcess"/>
       <w:r>
         <w:rPr>
           <w:rFonts w:ascii="Segoe UI" w:hAnsi="Segoe UI" w:cs="Segoe UI"/>
@@ -934,40 +1094,31 @@
         <w:t>Business Process:</w:t>
       </w:r>
     </w:p>
-    <w:bookmarkEnd w:id="3"/>
-    <w:p>
-      <w:pPr>
-        <w:rPr>
-          <w:rFonts w:ascii="Segoe UI" w:hAnsi="Segoe UI" w:cs="Segoe UI"/>
-          <w:sz w:val="24"/>
-          <w:szCs w:val="24"/>
-        </w:rPr>
-      </w:pPr>
-      <w:r>
+    <w:bookmarkEnd w:id="2"/>
+    <w:p>
+      <w:pPr>
         <w:rPr>
           <w:rFonts w:ascii="Segoe UI" w:hAnsi="Segoe UI" w:cs="Segoe UI"/>
           <w:sz w:val="28"/>
           <w:szCs w:val="28"/>
         </w:rPr>
-        <w:tab/>
-      </w:r>
-      <w:r>
-        <w:rPr>
-          <w:rFonts w:ascii="Segoe UI" w:hAnsi="Segoe UI" w:cs="Segoe UI"/>
-          <w:sz w:val="24"/>
-          <w:szCs w:val="24"/>
-        </w:rPr>
-        <w:t>Work in progress</w:t>
-      </w:r>
-    </w:p>
-    <w:p>
-      <w:pPr>
+      </w:pPr>
+      <w:r>
         <w:rPr>
           <w:rFonts w:ascii="Segoe UI" w:hAnsi="Segoe UI" w:cs="Segoe UI"/>
           <w:sz w:val="28"/>
           <w:szCs w:val="28"/>
         </w:rPr>
-      </w:pPr>
+        <w:tab/>
+      </w:r>
+      <w:r>
+        <w:rPr>
+          <w:rFonts w:ascii="Segoe UI" w:hAnsi="Segoe UI" w:cs="Segoe UI"/>
+          <w:sz w:val="24"/>
+          <w:szCs w:val="24"/>
+        </w:rPr>
+        <w:t>With the help of UCIT, we will be able to access an API to interface with the UC schedule.</w:t>
+      </w:r>
     </w:p>
     <w:p>
       <w:pPr>
@@ -978,7 +1129,7 @@
           <w:u w:val="single"/>
         </w:rPr>
       </w:pPr>
-      <w:bookmarkStart w:id="4" w:name="UserResponsibilities"/>
+      <w:bookmarkStart w:id="3" w:name="UserResponsibilities"/>
       <w:r>
         <w:rPr>
           <w:rFonts w:ascii="Segoe UI" w:hAnsi="Segoe UI" w:cs="Segoe UI"/>
@@ -989,40 +1140,60 @@
         <w:t>User Roles and responsibilities:</w:t>
       </w:r>
     </w:p>
-    <w:bookmarkEnd w:id="4"/>
-    <w:p>
-      <w:pPr>
-        <w:rPr>
-          <w:rFonts w:ascii="Segoe UI" w:hAnsi="Segoe UI" w:cs="Segoe UI"/>
-          <w:sz w:val="24"/>
-          <w:szCs w:val="24"/>
-        </w:rPr>
-      </w:pPr>
-      <w:r>
-        <w:rPr>
-          <w:rFonts w:ascii="Segoe UI" w:hAnsi="Segoe UI" w:cs="Segoe UI"/>
-          <w:sz w:val="28"/>
-          <w:szCs w:val="28"/>
-        </w:rPr>
-        <w:tab/>
-      </w:r>
-      <w:r>
-        <w:rPr>
-          <w:rFonts w:ascii="Segoe UI" w:hAnsi="Segoe UI" w:cs="Segoe UI"/>
-          <w:sz w:val="24"/>
-          <w:szCs w:val="24"/>
-        </w:rPr>
-        <w:t>Work in progress</w:t>
-      </w:r>
-    </w:p>
-    <w:p>
-      <w:pPr>
-        <w:rPr>
-          <w:rFonts w:ascii="Segoe UI" w:hAnsi="Segoe UI" w:cs="Segoe UI"/>
-          <w:sz w:val="28"/>
-          <w:szCs w:val="28"/>
-        </w:rPr>
-      </w:pPr>
+    <w:bookmarkEnd w:id="3"/>
+    <w:p>
+      <w:pPr>
+        <w:pStyle w:val="ListParagraph"/>
+        <w:numPr>
+          <w:ilvl w:val="0"/>
+          <w:numId w:val="15"/>
+        </w:numPr>
+        <w:rPr>
+          <w:rFonts w:ascii="Segoe UI" w:hAnsi="Segoe UI" w:cs="Segoe UI"/>
+          <w:sz w:val="24"/>
+          <w:szCs w:val="24"/>
+        </w:rPr>
+      </w:pPr>
+      <w:r>
+        <w:rPr>
+          <w:rFonts w:ascii="Segoe UI" w:hAnsi="Segoe UI" w:cs="Segoe UI"/>
+          <w:sz w:val="24"/>
+          <w:szCs w:val="24"/>
+        </w:rPr>
+        <w:t xml:space="preserve">UC students and faculty </w:t>
+      </w:r>
+      <w:r>
+        <w:rPr>
+          <w:rFonts w:ascii="Segoe UI" w:hAnsi="Segoe UI" w:cs="Segoe UI"/>
+          <w:sz w:val="24"/>
+          <w:szCs w:val="24"/>
+        </w:rPr>
+        <w:t>–</w:t>
+      </w:r>
+      <w:r>
+        <w:rPr>
+          <w:rFonts w:ascii="Segoe UI" w:hAnsi="Segoe UI" w:cs="Segoe UI"/>
+          <w:sz w:val="24"/>
+          <w:szCs w:val="24"/>
+        </w:rPr>
+        <w:t xml:space="preserve"> </w:t>
+      </w:r>
+      <w:r>
+        <w:rPr>
+          <w:rFonts w:ascii="Segoe UI" w:hAnsi="Segoe UI" w:cs="Segoe UI"/>
+          <w:sz w:val="24"/>
+          <w:szCs w:val="24"/>
+        </w:rPr>
+        <w:t>These users will use the application to import and locally edit their UC class schedule.</w:t>
+      </w:r>
+      <w:r>
+        <w:rPr>
+          <w:rFonts w:ascii="Segoe UI" w:hAnsi="Segoe UI" w:cs="Segoe UI"/>
+          <w:sz w:val="24"/>
+          <w:szCs w:val="24"/>
+        </w:rPr>
+        <w:t xml:space="preserve"> The system will be responsible for properly importing the user’s Class schedule. Once the schedule has been imported, the user has the responsibility to edit their local schedule to suit their needs.</w:t>
+      </w:r>
     </w:p>
     <w:p>
       <w:pPr>
@@ -1033,7 +1204,7 @@
           <w:u w:val="single"/>
         </w:rPr>
       </w:pPr>
-      <w:bookmarkStart w:id="5" w:name="Interaction"/>
+      <w:bookmarkStart w:id="4" w:name="Interaction"/>
       <w:r>
         <w:rPr>
           <w:rFonts w:ascii="Segoe UI" w:hAnsi="Segoe UI" w:cs="Segoe UI"/>
@@ -1053,7 +1224,7 @@
         <w:t>:</w:t>
       </w:r>
     </w:p>
-    <w:bookmarkEnd w:id="5"/>
+    <w:bookmarkEnd w:id="4"/>
     <w:p>
       <w:pPr>
         <w:rPr>
@@ -1076,17 +1247,8 @@
           <w:sz w:val="24"/>
           <w:szCs w:val="24"/>
         </w:rPr>
-        <w:t>Work in progress</w:t>
-      </w:r>
-    </w:p>
-    <w:p>
-      <w:pPr>
-        <w:rPr>
-          <w:rFonts w:ascii="Segoe UI" w:hAnsi="Segoe UI" w:cs="Segoe UI"/>
-          <w:sz w:val="28"/>
-          <w:szCs w:val="28"/>
-        </w:rPr>
-      </w:pPr>
+        <w:t>This application will have to interact with two other larger systems. One system is the default Android calendar and the other is the UC database, specifically the UC scheduling database.</w:t>
+      </w:r>
     </w:p>
     <w:p>
       <w:pPr>
@@ -1097,7 +1259,7 @@
           <w:u w:val="single"/>
         </w:rPr>
       </w:pPr>
-      <w:bookmarkStart w:id="6" w:name="Replacement"/>
+      <w:bookmarkStart w:id="5" w:name="Replacement"/>
       <w:r>
         <w:rPr>
           <w:rFonts w:ascii="Segoe UI" w:hAnsi="Segoe UI" w:cs="Segoe UI"/>
@@ -1117,7 +1279,7 @@
         <w:t>:</w:t>
       </w:r>
     </w:p>
-    <w:bookmarkEnd w:id="6"/>
+    <w:bookmarkEnd w:id="5"/>
     <w:p>
       <w:pPr>
         <w:rPr>
@@ -1140,17 +1302,8 @@
           <w:sz w:val="24"/>
           <w:szCs w:val="24"/>
         </w:rPr>
-        <w:t>Would replace the default android calendar.</w:t>
-      </w:r>
-    </w:p>
-    <w:p>
-      <w:pPr>
-        <w:rPr>
-          <w:rFonts w:ascii="Segoe UI" w:hAnsi="Segoe UI" w:cs="Segoe UI"/>
-          <w:sz w:val="28"/>
-          <w:szCs w:val="28"/>
-        </w:rPr>
-      </w:pPr>
+        <w:t>This app will possibly be integrated into the UC Mobile app.</w:t>
+      </w:r>
     </w:p>
     <w:p>
       <w:pPr>
@@ -1161,7 +1314,7 @@
           <w:u w:val="single"/>
         </w:rPr>
       </w:pPr>
-      <w:bookmarkStart w:id="7" w:name="Terminology"/>
+      <w:bookmarkStart w:id="6" w:name="Terminology"/>
       <w:r>
         <w:rPr>
           <w:rFonts w:ascii="Segoe UI" w:hAnsi="Segoe UI" w:cs="Segoe UI"/>
@@ -1181,58 +1334,185 @@
         <w:t>:</w:t>
       </w:r>
     </w:p>
-    <w:bookmarkEnd w:id="7"/>
-    <w:p>
-      <w:pPr>
-        <w:rPr>
-          <w:rFonts w:ascii="Segoe UI" w:hAnsi="Segoe UI" w:cs="Segoe UI"/>
-          <w:sz w:val="24"/>
-          <w:szCs w:val="24"/>
-        </w:rPr>
-      </w:pPr>
-      <w:r>
-        <w:rPr>
-          <w:rFonts w:ascii="Segoe UI" w:hAnsi="Segoe UI" w:cs="Segoe UI"/>
-          <w:sz w:val="28"/>
-          <w:szCs w:val="28"/>
+    <w:bookmarkEnd w:id="6"/>
+    <w:p>
+      <w:pPr>
+        <w:pStyle w:val="ListParagraph"/>
+        <w:numPr>
+          <w:ilvl w:val="0"/>
+          <w:numId w:val="14"/>
+        </w:numPr>
+        <w:spacing w:line="240" w:lineRule="auto"/>
+        <w:rPr>
+          <w:rFonts w:ascii="Segoe UI" w:hAnsi="Segoe UI" w:cs="Segoe UI"/>
+          <w:sz w:val="24"/>
+          <w:szCs w:val="24"/>
+        </w:rPr>
+      </w:pPr>
+      <w:r>
+        <w:rPr>
+          <w:rFonts w:ascii="Segoe UI" w:hAnsi="Segoe UI" w:cs="Segoe UI"/>
+          <w:sz w:val="24"/>
+          <w:szCs w:val="24"/>
+        </w:rPr>
+        <w:t>UC – University of Cincinnati</w:t>
+      </w:r>
+    </w:p>
+    <w:p>
+      <w:pPr>
+        <w:pStyle w:val="ListParagraph"/>
+        <w:numPr>
+          <w:ilvl w:val="0"/>
+          <w:numId w:val="14"/>
+        </w:numPr>
+        <w:spacing w:line="240" w:lineRule="auto"/>
+        <w:rPr>
+          <w:rFonts w:ascii="Segoe UI" w:hAnsi="Segoe UI" w:cs="Segoe UI"/>
+          <w:sz w:val="24"/>
+          <w:szCs w:val="24"/>
+        </w:rPr>
+      </w:pPr>
+      <w:r>
+        <w:rPr>
+          <w:rFonts w:ascii="Segoe UI" w:hAnsi="Segoe UI" w:cs="Segoe UI"/>
+          <w:sz w:val="24"/>
+          <w:szCs w:val="24"/>
+        </w:rPr>
+        <w:t>UCIT – University of Cincinnati Information Technologies department</w:t>
+      </w:r>
+    </w:p>
+    <w:p>
+      <w:pPr>
+        <w:pStyle w:val="ListParagraph"/>
+        <w:numPr>
+          <w:ilvl w:val="0"/>
+          <w:numId w:val="14"/>
+        </w:numPr>
+        <w:spacing w:line="240" w:lineRule="auto"/>
+        <w:rPr>
+          <w:rFonts w:ascii="Segoe UI" w:hAnsi="Segoe UI" w:cs="Segoe UI"/>
+          <w:sz w:val="24"/>
+          <w:szCs w:val="24"/>
+        </w:rPr>
+      </w:pPr>
+      <w:r>
+        <w:rPr>
+          <w:rFonts w:ascii="Segoe UI" w:hAnsi="Segoe UI" w:cs="Segoe UI"/>
+          <w:sz w:val="24"/>
+          <w:szCs w:val="24"/>
         </w:rPr>
         <w:lastRenderedPageBreak/>
-        <w:tab/>
-      </w:r>
-      <w:r>
-        <w:rPr>
-          <w:rFonts w:ascii="Segoe UI" w:hAnsi="Segoe UI" w:cs="Segoe UI"/>
-          <w:sz w:val="24"/>
-          <w:szCs w:val="24"/>
-        </w:rPr>
-        <w:t>Work in progress</w:t>
-      </w:r>
-    </w:p>
-    <w:p>
-      <w:pPr>
-        <w:jc w:val="center"/>
+        <w:t xml:space="preserve">Database </w:t>
+      </w:r>
+      <w:r>
+        <w:rPr>
+          <w:rFonts w:ascii="Segoe UI" w:hAnsi="Segoe UI" w:cs="Segoe UI"/>
+          <w:sz w:val="24"/>
+          <w:szCs w:val="24"/>
+        </w:rPr>
+        <w:t>–</w:t>
+      </w:r>
+      <w:r>
+        <w:rPr>
+          <w:rFonts w:ascii="Segoe UI" w:hAnsi="Segoe UI" w:cs="Segoe UI"/>
+          <w:sz w:val="24"/>
+          <w:szCs w:val="24"/>
+        </w:rPr>
+        <w:t xml:space="preserve"> </w:t>
+      </w:r>
+      <w:r>
+        <w:rPr>
+          <w:rFonts w:ascii="Segoe UI" w:hAnsi="Segoe UI" w:cs="Segoe UI"/>
+          <w:sz w:val="24"/>
+          <w:szCs w:val="24"/>
+        </w:rPr>
+        <w:t>An organized collection of data.</w:t>
+      </w:r>
+    </w:p>
+    <w:p>
+      <w:pPr>
+        <w:pStyle w:val="ListParagraph"/>
+        <w:numPr>
+          <w:ilvl w:val="0"/>
+          <w:numId w:val="14"/>
+        </w:numPr>
+        <w:spacing w:line="240" w:lineRule="auto"/>
+        <w:rPr>
+          <w:rFonts w:ascii="Segoe UI" w:hAnsi="Segoe UI" w:cs="Segoe UI"/>
+          <w:sz w:val="24"/>
+          <w:szCs w:val="24"/>
+        </w:rPr>
+      </w:pPr>
+      <w:r>
+        <w:rPr>
+          <w:rFonts w:ascii="Segoe UI" w:hAnsi="Segoe UI" w:cs="Segoe UI"/>
+          <w:sz w:val="24"/>
+          <w:szCs w:val="24"/>
+        </w:rPr>
+        <w:t>Local – Pertaining to the mobile device itself without any outside interactions.</w:t>
+      </w:r>
+    </w:p>
+    <w:p>
+      <w:pPr>
+        <w:pStyle w:val="ListParagraph"/>
+        <w:numPr>
+          <w:ilvl w:val="0"/>
+          <w:numId w:val="14"/>
+        </w:numPr>
+        <w:spacing w:line="240" w:lineRule="auto"/>
+        <w:rPr>
+          <w:rFonts w:ascii="Segoe UI" w:hAnsi="Segoe UI" w:cs="Segoe UI"/>
+          <w:sz w:val="24"/>
+          <w:szCs w:val="24"/>
+        </w:rPr>
+      </w:pPr>
+      <w:r>
+        <w:rPr>
+          <w:rFonts w:ascii="Segoe UI" w:hAnsi="Segoe UI" w:cs="Segoe UI"/>
+          <w:sz w:val="24"/>
+          <w:szCs w:val="24"/>
+        </w:rPr>
+        <w:t xml:space="preserve">Concurrency – </w:t>
+      </w:r>
+      <w:r>
+        <w:rPr>
+          <w:rFonts w:ascii="Segoe UI" w:hAnsi="Segoe UI" w:cs="Segoe UI"/>
+          <w:sz w:val="24"/>
+          <w:szCs w:val="24"/>
+        </w:rPr>
+        <w:t>Simultaneously e</w:t>
+      </w:r>
+      <w:r>
+        <w:rPr>
+          <w:rFonts w:ascii="Segoe UI" w:hAnsi="Segoe UI" w:cs="Segoe UI"/>
+          <w:sz w:val="24"/>
+          <w:szCs w:val="24"/>
+        </w:rPr>
+        <w:t>xecuting multiple proce</w:t>
+      </w:r>
+      <w:r>
+        <w:rPr>
+          <w:rFonts w:ascii="Segoe UI" w:hAnsi="Segoe UI" w:cs="Segoe UI"/>
+          <w:sz w:val="24"/>
+          <w:szCs w:val="24"/>
+        </w:rPr>
+        <w:t>sses.</w:t>
+      </w:r>
+      <w:r>
+        <w:rPr>
+          <w:rFonts w:ascii="Segoe UI" w:hAnsi="Segoe UI" w:cs="Segoe UI"/>
+          <w:sz w:val="24"/>
+          <w:szCs w:val="24"/>
+        </w:rPr>
+        <w:br w:type="page"/>
+      </w:r>
+      <w:r>
         <w:rPr>
           <w:rFonts w:ascii="Segoe UI" w:hAnsi="Segoe UI" w:cs="Segoe UI"/>
           <w:b/>
           <w:sz w:val="44"/>
           <w:szCs w:val="44"/>
         </w:rPr>
-      </w:pPr>
-      <w:r>
-        <w:rPr>
-          <w:rFonts w:ascii="Segoe UI" w:hAnsi="Segoe UI" w:cs="Segoe UI"/>
-          <w:sz w:val="24"/>
-          <w:szCs w:val="24"/>
-        </w:rPr>
-        <w:br w:type="page"/>
-      </w:r>
-      <w:r>
-        <w:rPr>
-          <w:rFonts w:ascii="Segoe UI" w:hAnsi="Segoe UI" w:cs="Segoe UI"/>
-          <w:b/>
-          <w:sz w:val="44"/>
-          <w:szCs w:val="44"/>
-        </w:rPr>
         <w:lastRenderedPageBreak/>
         <w:t>Functional Requirements</w:t>
       </w:r>
@@ -1246,7 +1526,7 @@
           <w:u w:val="single"/>
         </w:rPr>
       </w:pPr>
-      <w:bookmarkStart w:id="8" w:name="Functionality"/>
+      <w:bookmarkStart w:id="7" w:name="Functionality"/>
       <w:r>
         <w:rPr>
           <w:rFonts w:ascii="Segoe UI" w:hAnsi="Segoe UI" w:cs="Segoe UI"/>
@@ -1266,7 +1546,7 @@
         <w:t>:</w:t>
       </w:r>
     </w:p>
-    <w:bookmarkEnd w:id="8"/>
+    <w:bookmarkEnd w:id="7"/>
     <w:p>
       <w:pPr>
         <w:pStyle w:val="ListParagraph"/>
@@ -1492,7 +1772,7 @@
           <w:szCs w:val="24"/>
         </w:rPr>
       </w:pPr>
-      <w:bookmarkStart w:id="9" w:name="Security"/>
+      <w:bookmarkStart w:id="8" w:name="Security"/>
       <w:r>
         <w:rPr>
           <w:rFonts w:ascii="Segoe UI" w:hAnsi="Segoe UI" w:cs="Segoe UI"/>
@@ -1503,6 +1783,70 @@
         <w:t>Security</w:t>
       </w:r>
     </w:p>
+    <w:bookmarkEnd w:id="8"/>
+    <w:p>
+      <w:pPr>
+        <w:jc w:val="both"/>
+        <w:rPr>
+          <w:rFonts w:ascii="Segoe UI" w:hAnsi="Segoe UI" w:cs="Segoe UI"/>
+          <w:sz w:val="24"/>
+          <w:szCs w:val="24"/>
+        </w:rPr>
+      </w:pPr>
+      <w:r>
+        <w:rPr>
+          <w:rFonts w:ascii="Segoe UI" w:hAnsi="Segoe UI" w:cs="Segoe UI"/>
+          <w:sz w:val="24"/>
+          <w:szCs w:val="24"/>
+        </w:rPr>
+        <w:t>Only UC students</w:t>
+      </w:r>
+      <w:r>
+        <w:rPr>
+          <w:rFonts w:ascii="Segoe UI" w:hAnsi="Segoe UI" w:cs="Segoe UI"/>
+          <w:sz w:val="24"/>
+          <w:szCs w:val="24"/>
+        </w:rPr>
+        <w:t>/faculty</w:t>
+      </w:r>
+      <w:r>
+        <w:rPr>
+          <w:rFonts w:ascii="Segoe UI" w:hAnsi="Segoe UI" w:cs="Segoe UI"/>
+          <w:sz w:val="24"/>
+          <w:szCs w:val="24"/>
+        </w:rPr>
+        <w:t xml:space="preserve"> with valid credentials will be able to import their schedule.</w:t>
+      </w:r>
+      <w:r>
+        <w:rPr>
+          <w:rFonts w:ascii="Segoe UI" w:hAnsi="Segoe UI" w:cs="Segoe UI"/>
+          <w:sz w:val="24"/>
+          <w:szCs w:val="24"/>
+        </w:rPr>
+        <w:tab/>
+      </w:r>
+    </w:p>
+    <w:p>
+      <w:pPr>
+        <w:jc w:val="both"/>
+        <w:rPr>
+          <w:rFonts w:ascii="Segoe UI" w:hAnsi="Segoe UI" w:cs="Segoe UI"/>
+          <w:b/>
+          <w:sz w:val="24"/>
+          <w:szCs w:val="24"/>
+        </w:rPr>
+      </w:pPr>
+      <w:bookmarkStart w:id="9" w:name="Auditing"/>
+      <w:r>
+        <w:rPr>
+          <w:rFonts w:ascii="Segoe UI" w:hAnsi="Segoe UI" w:cs="Segoe UI"/>
+          <w:b/>
+          <w:sz w:val="24"/>
+          <w:szCs w:val="24"/>
+        </w:rPr>
+        <w:t xml:space="preserve">Auditing </w:t>
+      </w:r>
+    </w:p>
     <w:bookmarkEnd w:id="9"/>
     <w:p>
       <w:pPr>
@@ -1519,31 +1863,7 @@
           <w:sz w:val="24"/>
           <w:szCs w:val="24"/>
         </w:rPr>
-        <w:t>Only UC students</w:t>
-      </w:r>
-      <w:r>
-        <w:rPr>
-          <w:rFonts w:ascii="Segoe UI" w:hAnsi="Segoe UI" w:cs="Segoe UI"/>
-          <w:sz w:val="24"/>
-          <w:szCs w:val="24"/>
-        </w:rPr>
-        <w:t>/faculty</w:t>
-      </w:r>
-      <w:r>
-        <w:rPr>
-          <w:rFonts w:ascii="Segoe UI" w:hAnsi="Segoe UI" w:cs="Segoe UI"/>
-          <w:sz w:val="24"/>
-          <w:szCs w:val="24"/>
-        </w:rPr>
-        <w:t xml:space="preserve"> with valid credentials will be able to import their schedule.</w:t>
-      </w:r>
-      <w:r>
-        <w:rPr>
-          <w:rFonts w:ascii="Segoe UI" w:hAnsi="Segoe UI" w:cs="Segoe UI"/>
-          <w:sz w:val="24"/>
-          <w:szCs w:val="24"/>
-        </w:rPr>
-        <w:tab/>
+        <w:t>A release notes document will be released along with each version of our application. The release notes will indicate what has changed since the previous version of the application. This includes things like new features or bug fixes.</w:t>
       </w:r>
     </w:p>
     <w:p>
@@ -1556,7 +1876,7 @@
           <w:szCs w:val="24"/>
         </w:rPr>
       </w:pPr>
-      <w:bookmarkStart w:id="10" w:name="Auditing"/>
+      <w:bookmarkStart w:id="10" w:name="Admin"/>
       <w:r>
         <w:rPr>
           <w:rFonts w:ascii="Segoe UI" w:hAnsi="Segoe UI" w:cs="Segoe UI"/>
@@ -1564,50 +1884,10 @@
           <w:sz w:val="24"/>
           <w:szCs w:val="24"/>
         </w:rPr>
-        <w:t xml:space="preserve">Auditing </w:t>
+        <w:t>Administration/Customization of the Application</w:t>
       </w:r>
     </w:p>
     <w:bookmarkEnd w:id="10"/>
-    <w:p>
-      <w:pPr>
-        <w:jc w:val="both"/>
-        <w:rPr>
-          <w:rFonts w:ascii="Segoe UI" w:hAnsi="Segoe UI" w:cs="Segoe UI"/>
-          <w:sz w:val="24"/>
-          <w:szCs w:val="24"/>
-        </w:rPr>
-      </w:pPr>
-      <w:r>
-        <w:rPr>
-          <w:rFonts w:ascii="Segoe UI" w:hAnsi="Segoe UI" w:cs="Segoe UI"/>
-          <w:sz w:val="24"/>
-          <w:szCs w:val="24"/>
-        </w:rPr>
-        <w:t>A release notes document will be released along with each version of our application. The release notes will indicate what has changed since the previous version of the application. This includes things like new features or bug fixes.</w:t>
-      </w:r>
-    </w:p>
-    <w:p>
-      <w:pPr>
-        <w:jc w:val="both"/>
-        <w:rPr>
-          <w:rFonts w:ascii="Segoe UI" w:hAnsi="Segoe UI" w:cs="Segoe UI"/>
-          <w:b/>
-          <w:sz w:val="24"/>
-          <w:szCs w:val="24"/>
-        </w:rPr>
-      </w:pPr>
-      <w:bookmarkStart w:id="11" w:name="Admin"/>
-      <w:r>
-        <w:rPr>
-          <w:rFonts w:ascii="Segoe UI" w:hAnsi="Segoe UI" w:cs="Segoe UI"/>
-          <w:b/>
-          <w:sz w:val="24"/>
-          <w:szCs w:val="24"/>
-        </w:rPr>
-        <w:t>Administration/Customization of the Application</w:t>
-      </w:r>
-    </w:p>
-    <w:bookmarkEnd w:id="11"/>
     <w:p>
       <w:pPr>
         <w:jc w:val="both"/>
@@ -1635,7 +1915,7 @@
           <w:u w:val="single"/>
         </w:rPr>
       </w:pPr>
-      <w:bookmarkStart w:id="12" w:name="Scope"/>
+      <w:bookmarkStart w:id="11" w:name="Scope"/>
       <w:r>
         <w:rPr>
           <w:rFonts w:ascii="Segoe UI" w:hAnsi="Segoe UI" w:cs="Segoe UI"/>
@@ -1655,7 +1935,7 @@
         <w:t>:</w:t>
       </w:r>
     </w:p>
-    <w:bookmarkEnd w:id="12"/>
+    <w:bookmarkEnd w:id="11"/>
     <w:p>
       <w:pPr>
         <w:rPr>
@@ -1707,7 +1987,7 @@
           <w:u w:val="single"/>
         </w:rPr>
       </w:pPr>
-      <w:bookmarkStart w:id="13" w:name="Performance"/>
+      <w:bookmarkStart w:id="12" w:name="Performance"/>
       <w:r>
         <w:rPr>
           <w:rFonts w:ascii="Segoe UI" w:hAnsi="Segoe UI" w:cs="Segoe UI"/>
@@ -1728,7 +2008,7 @@
         <w:t>:</w:t>
       </w:r>
     </w:p>
-    <w:bookmarkEnd w:id="13"/>
+    <w:bookmarkEnd w:id="12"/>
     <w:p>
       <w:pPr>
         <w:rPr>
@@ -1751,17 +2031,8 @@
           <w:sz w:val="24"/>
           <w:szCs w:val="24"/>
         </w:rPr>
-        <w:t>Work in progress</w:t>
-      </w:r>
-    </w:p>
-    <w:p>
-      <w:pPr>
-        <w:rPr>
-          <w:rFonts w:ascii="Segoe UI" w:hAnsi="Segoe UI" w:cs="Segoe UI"/>
-          <w:sz w:val="28"/>
-          <w:szCs w:val="28"/>
-        </w:rPr>
-      </w:pPr>
+        <w:t>There is no performance requirement in the design of this application at this time.</w:t>
+      </w:r>
     </w:p>
     <w:p>
       <w:pPr>
@@ -1772,7 +2043,7 @@
           <w:u w:val="single"/>
         </w:rPr>
       </w:pPr>
-      <w:bookmarkStart w:id="14" w:name="Usability"/>
+      <w:bookmarkStart w:id="13" w:name="Usability"/>
       <w:r>
         <w:rPr>
           <w:rFonts w:ascii="Segoe UI" w:hAnsi="Segoe UI" w:cs="Segoe UI"/>
@@ -1792,7 +2063,7 @@
         <w:t>:</w:t>
       </w:r>
     </w:p>
-    <w:bookmarkEnd w:id="14"/>
+    <w:bookmarkEnd w:id="13"/>
     <w:p>
       <w:pPr>
         <w:rPr>
@@ -1815,17 +2086,44 @@
           <w:sz w:val="24"/>
           <w:szCs w:val="24"/>
         </w:rPr>
-        <w:t>Work in progress</w:t>
-      </w:r>
-    </w:p>
-    <w:p>
-      <w:pPr>
-        <w:rPr>
-          <w:rFonts w:ascii="Segoe UI" w:hAnsi="Segoe UI" w:cs="Segoe UI"/>
-          <w:sz w:val="28"/>
-          <w:szCs w:val="28"/>
-        </w:rPr>
-      </w:pPr>
+        <w:t>The minimum Android SDK is 2.2 (</w:t>
+      </w:r>
+      <w:proofErr w:type="spellStart"/>
+      <w:r>
+        <w:rPr>
+          <w:rFonts w:ascii="Segoe UI" w:hAnsi="Segoe UI" w:cs="Segoe UI"/>
+          <w:sz w:val="24"/>
+          <w:szCs w:val="24"/>
+        </w:rPr>
+        <w:t>Froyo</w:t>
+      </w:r>
+      <w:proofErr w:type="spellEnd"/>
+      <w:r>
+        <w:rPr>
+          <w:rFonts w:ascii="Segoe UI" w:hAnsi="Segoe UI" w:cs="Segoe UI"/>
+          <w:sz w:val="24"/>
+          <w:szCs w:val="24"/>
+        </w:rPr>
+        <w:t>).</w:t>
+      </w:r>
+    </w:p>
+    <w:p>
+      <w:pPr>
+        <w:rPr>
+          <w:rFonts w:ascii="Segoe UI" w:hAnsi="Segoe UI" w:cs="Segoe UI"/>
+          <w:sz w:val="24"/>
+          <w:szCs w:val="24"/>
+        </w:rPr>
+      </w:pPr>
+      <w:r>
+        <w:rPr>
+          <w:rFonts w:ascii="Segoe UI" w:hAnsi="Segoe UI" w:cs="Segoe UI"/>
+          <w:sz w:val="24"/>
+          <w:szCs w:val="24"/>
+        </w:rPr>
+        <w:tab/>
+        <w:t>The targeted Android SDK is 4.2 (Jelly Bean).</w:t>
+      </w:r>
     </w:p>
     <w:p>
       <w:pPr>
@@ -1836,7 +2134,7 @@
           <w:u w:val="single"/>
         </w:rPr>
       </w:pPr>
-      <w:bookmarkStart w:id="15" w:name="Concurrency"/>
+      <w:bookmarkStart w:id="14" w:name="Concurrency"/>
       <w:r>
         <w:rPr>
           <w:rFonts w:ascii="Segoe UI" w:hAnsi="Segoe UI" w:cs="Segoe UI"/>
@@ -1856,7 +2154,7 @@
         <w:t>:</w:t>
       </w:r>
     </w:p>
-    <w:bookmarkEnd w:id="15"/>
+    <w:bookmarkEnd w:id="14"/>
     <w:p>
       <w:pPr>
         <w:rPr>
@@ -1879,7 +2177,7 @@
           <w:sz w:val="24"/>
           <w:szCs w:val="24"/>
         </w:rPr>
-        <w:t>Work in progress</w:t>
+        <w:t xml:space="preserve">There is no concurrency in the design of this application at this time. </w:t>
       </w:r>
     </w:p>
     <w:p>
@@ -1929,7 +2227,7 @@
           <w:u w:val="single"/>
         </w:rPr>
       </w:pPr>
-      <w:bookmarkStart w:id="16" w:name="AuthorBackground"/>
+      <w:bookmarkStart w:id="15" w:name="AuthorBackground"/>
       <w:r>
         <w:rPr>
           <w:rFonts w:ascii="Segoe UI" w:hAnsi="Segoe UI" w:cs="Segoe UI"/>
@@ -1949,7 +2247,7 @@
         <w:t>:</w:t>
       </w:r>
     </w:p>
-    <w:bookmarkEnd w:id="16"/>
+    <w:bookmarkEnd w:id="15"/>
     <w:p>
       <w:pPr>
         <w:rPr>
@@ -2032,7 +2330,25 @@
           <w:sz w:val="24"/>
           <w:szCs w:val="24"/>
         </w:rPr>
-        <w:t>L, C++, Objective C, Python, PySide and</w:t>
+        <w:t xml:space="preserve">L, C++, Objective C, Python, </w:t>
+      </w:r>
+      <w:proofErr w:type="spellStart"/>
+      <w:r>
+        <w:rPr>
+          <w:rFonts w:ascii="Segoe UI" w:hAnsi="Segoe UI" w:cs="Segoe UI"/>
+          <w:sz w:val="24"/>
+          <w:szCs w:val="24"/>
+        </w:rPr>
+        <w:t>PySide</w:t>
+      </w:r>
+      <w:proofErr w:type="spellEnd"/>
+      <w:r>
+        <w:rPr>
+          <w:rFonts w:ascii="Segoe UI" w:hAnsi="Segoe UI" w:cs="Segoe UI"/>
+          <w:sz w:val="24"/>
+          <w:szCs w:val="24"/>
+        </w:rPr>
+        <w:t xml:space="preserve"> and</w:t>
       </w:r>
       <w:r>
         <w:rPr>
@@ -2100,7 +2416,25 @@
           <w:sz w:val="24"/>
           <w:szCs w:val="24"/>
         </w:rPr>
-        <w:t>Currently a pre-junior in Computer Engineering at the university of Cincinnati.</w:t>
+        <w:t xml:space="preserve">Currently a pre-junior in Computer Engineering at the </w:t>
+      </w:r>
+      <w:proofErr w:type="gramStart"/>
+      <w:r>
+        <w:rPr>
+          <w:rFonts w:ascii="Segoe UI" w:hAnsi="Segoe UI" w:cs="Segoe UI"/>
+          <w:sz w:val="24"/>
+          <w:szCs w:val="24"/>
+        </w:rPr>
+        <w:t>university</w:t>
+      </w:r>
+      <w:proofErr w:type="gramEnd"/>
+      <w:r>
+        <w:rPr>
+          <w:rFonts w:ascii="Segoe UI" w:hAnsi="Segoe UI" w:cs="Segoe UI"/>
+          <w:sz w:val="24"/>
+          <w:szCs w:val="24"/>
+        </w:rPr>
+        <w:t xml:space="preserve"> of Cincinnati.</w:t>
       </w:r>
     </w:p>
     <w:p>
@@ -2131,20 +2465,127 @@
       <w:pPr>
         <w:rPr>
           <w:rFonts w:ascii="Segoe UI" w:hAnsi="Segoe UI" w:cs="Segoe UI"/>
-          <w:sz w:val="24"/>
-          <w:szCs w:val="24"/>
-        </w:rPr>
-      </w:pPr>
-    </w:p>
-    <w:p>
-      <w:pPr>
-        <w:rPr>
-          <w:rFonts w:ascii="Segoe UI" w:hAnsi="Segoe UI" w:cs="Segoe UI"/>
-          <w:b/>
           <w:sz w:val="32"/>
           <w:szCs w:val="32"/>
-        </w:rPr>
-      </w:pPr>
+          <w:u w:val="single"/>
+        </w:rPr>
+      </w:pPr>
+      <w:bookmarkStart w:id="16" w:name="Resources"/>
+      <w:r>
+        <w:rPr>
+          <w:rFonts w:ascii="Segoe UI" w:hAnsi="Segoe UI" w:cs="Segoe UI"/>
+          <w:sz w:val="32"/>
+          <w:szCs w:val="32"/>
+          <w:u w:val="single"/>
+        </w:rPr>
+        <w:t>Resources</w:t>
+      </w:r>
+    </w:p>
+    <w:bookmarkEnd w:id="16"/>
+    <w:p>
+      <w:pPr>
+        <w:pStyle w:val="ListParagraph"/>
+        <w:numPr>
+          <w:ilvl w:val="0"/>
+          <w:numId w:val="12"/>
+        </w:numPr>
+        <w:rPr>
+          <w:rFonts w:ascii="Segoe UI" w:hAnsi="Segoe UI" w:cs="Segoe UI"/>
+          <w:sz w:val="24"/>
+          <w:szCs w:val="24"/>
+        </w:rPr>
+      </w:pPr>
+      <w:r>
+        <w:rPr>
+          <w:rFonts w:ascii="Segoe UI" w:hAnsi="Segoe UI" w:cs="Segoe UI"/>
+          <w:sz w:val="24"/>
+          <w:szCs w:val="24"/>
+        </w:rPr>
+        <w:t>&lt;UC schedule API&gt;</w:t>
+      </w:r>
+    </w:p>
+    <w:p>
+      <w:pPr>
+        <w:rPr>
+          <w:rFonts w:ascii="Segoe UI" w:hAnsi="Segoe UI" w:cs="Segoe UI"/>
+          <w:sz w:val="32"/>
+          <w:szCs w:val="32"/>
+          <w:u w:val="single"/>
+        </w:rPr>
+      </w:pPr>
+      <w:bookmarkStart w:id="17" w:name="Contacts"/>
+      <w:r>
+        <w:rPr>
+          <w:rFonts w:ascii="Segoe UI" w:hAnsi="Segoe UI" w:cs="Segoe UI"/>
+          <w:sz w:val="32"/>
+          <w:szCs w:val="32"/>
+          <w:u w:val="single"/>
+        </w:rPr>
+        <w:t>Contacts</w:t>
+      </w:r>
+    </w:p>
+    <w:bookmarkEnd w:id="17"/>
+    <w:p>
+      <w:pPr>
+        <w:spacing w:after="0" w:line="240" w:lineRule="auto"/>
+        <w:rPr>
+          <w:rFonts w:ascii="Segoe UI" w:hAnsi="Segoe UI" w:cs="Segoe UI"/>
+          <w:sz w:val="24"/>
+          <w:szCs w:val="24"/>
+        </w:rPr>
+      </w:pPr>
+      <w:r>
+        <w:rPr>
+          <w:rFonts w:ascii="Segoe UI" w:hAnsi="Segoe UI" w:cs="Segoe UI"/>
+          <w:sz w:val="24"/>
+          <w:szCs w:val="24"/>
+        </w:rPr>
+        <w:t xml:space="preserve">Greg Benjamin </w:t>
+      </w:r>
+      <w:r>
+        <w:rPr>
+          <w:rFonts w:ascii="Segoe UI" w:hAnsi="Segoe UI" w:cs="Segoe UI"/>
+          <w:sz w:val="24"/>
+          <w:szCs w:val="24"/>
+        </w:rPr>
+        <w:tab/>
+        <w:t>Phone: (513) – 558 – 8570</w:t>
+      </w:r>
+    </w:p>
+    <w:p>
+      <w:pPr>
+        <w:spacing w:after="0" w:line="240" w:lineRule="auto"/>
+        <w:rPr>
+          <w:rFonts w:ascii="Segoe UI" w:hAnsi="Segoe UI" w:cs="Segoe UI"/>
+          <w:sz w:val="24"/>
+          <w:szCs w:val="24"/>
+        </w:rPr>
+      </w:pPr>
+      <w:r>
+        <w:rPr>
+          <w:rFonts w:ascii="Segoe UI" w:hAnsi="Segoe UI" w:cs="Segoe UI"/>
+          <w:sz w:val="24"/>
+          <w:szCs w:val="24"/>
+        </w:rPr>
+        <w:tab/>
+      </w:r>
+      <w:r>
+        <w:rPr>
+          <w:rFonts w:ascii="Segoe UI" w:hAnsi="Segoe UI" w:cs="Segoe UI"/>
+          <w:sz w:val="24"/>
+          <w:szCs w:val="24"/>
+        </w:rPr>
+        <w:tab/>
+      </w:r>
+      <w:r>
+        <w:rPr>
+          <w:rFonts w:ascii="Segoe UI" w:hAnsi="Segoe UI" w:cs="Segoe UI"/>
+          <w:sz w:val="24"/>
+          <w:szCs w:val="24"/>
+        </w:rPr>
+        <w:tab/>
+        <w:t>Email: Benjamgs@uc.edu</w:t>
+      </w:r>
     </w:p>
     <w:p>
       <w:pPr>
@@ -2208,7 +2649,13 @@
       <w:rPr>
         <w:rFonts w:asciiTheme="majorHAnsi" w:eastAsiaTheme="majorEastAsia" w:hAnsiTheme="majorHAnsi" w:cstheme="majorBidi"/>
       </w:rPr>
-      <w:t>UC Sked</w:t>
+      <w:t xml:space="preserve">UC </w:t>
+    </w:r>
+    <w:r>
+      <w:rPr>
+        <w:rFonts w:asciiTheme="majorHAnsi" w:eastAsiaTheme="majorEastAsia" w:hAnsiTheme="majorHAnsi" w:cstheme="majorBidi"/>
+      </w:rPr>
+      <w:t>Schedule</w:t>
     </w:r>
     <w:r>
       <w:rPr>
@@ -2248,7 +2695,7 @@
         <w:rFonts w:asciiTheme="majorHAnsi" w:eastAsiaTheme="majorEastAsia" w:hAnsiTheme="majorHAnsi" w:cstheme="majorBidi"/>
         <w:noProof/>
       </w:rPr>
-      <w:t>1</w:t>
+      <w:t>2</w:t>
     </w:r>
     <w:r>
       <w:rPr>
@@ -2329,7 +2776,7 @@
                   <a:blip r:embed="rId1" cstate="print">
                     <a:extLst>
                       <a:ext uri="{BEBA8EAE-BF5A-486C-A8C5-ECC9F3942E4B}">
-                        <a14:imgProps xmlns:a14="http://schemas.microsoft.com/office/drawing/2010/main" xmlns:wps="http://schemas.microsoft.com/office/word/2010/wordprocessingShape" xmlns:wpi="http://schemas.microsoft.com/office/word/2010/wordprocessingInk" xmlns:wpg="http://schemas.microsoft.com/office/word/2010/wordprocessingGroup" xmlns:w14="http://schemas.microsoft.com/office/word/2010/wordml" xmlns:w="http://schemas.openxmlformats.org/wordprocessingml/2006/main" xmlns:w10="urn:schemas-microsoft-com:office:word" xmlns:wp14="http://schemas.microsoft.com/office/word/2010/wordprocessingDrawing" xmlns:v="urn:schemas-microsoft-com:vml" xmlns:o="urn:schemas-microsoft-com:office:office" xmlns:mc="http://schemas.openxmlformats.org/markup-compatibility/2006" xmlns:wpc="http://schemas.microsoft.com/office/word/2010/wordprocessingCanvas" xmlns="">
+                        <a14:imgProps xmlns="" xmlns:wpc="http://schemas.microsoft.com/office/word/2010/wordprocessingCanvas" xmlns:mc="http://schemas.openxmlformats.org/markup-compatibility/2006" xmlns:o="urn:schemas-microsoft-com:office:office" xmlns:v="urn:schemas-microsoft-com:vml" xmlns:wp14="http://schemas.microsoft.com/office/word/2010/wordprocessingDrawing" xmlns:w10="urn:schemas-microsoft-com:office:word" xmlns:w="http://schemas.openxmlformats.org/wordprocessingml/2006/main" xmlns:w14="http://schemas.microsoft.com/office/word/2010/wordml" xmlns:wpg="http://schemas.microsoft.com/office/word/2010/wordprocessingGroup" xmlns:wpi="http://schemas.microsoft.com/office/word/2010/wordprocessingInk" xmlns:wps="http://schemas.microsoft.com/office/word/2010/wordprocessingShape" xmlns:a14="http://schemas.microsoft.com/office/drawing/2010/main">
                           <a14:imgLayer r:embed="rId2">
                             <a14:imgEffect>
                               <a14:backgroundRemoval t="15000" b="75667" l="9653" r="91806">
@@ -2372,7 +2819,7 @@
                         </a14:imgProps>
                       </a:ext>
                       <a:ext uri="{28A0092B-C50C-407E-A947-70E740481C1C}">
-                        <a14:useLocalDpi xmlns:a14="http://schemas.microsoft.com/office/drawing/2010/main" xmlns:wps="http://schemas.microsoft.com/office/word/2010/wordprocessingShape" xmlns:wpi="http://schemas.microsoft.com/office/word/2010/wordprocessingInk" xmlns:wpg="http://schemas.microsoft.com/office/word/2010/wordprocessingGroup" xmlns:w14="http://schemas.microsoft.com/office/word/2010/wordml" xmlns:w="http://schemas.openxmlformats.org/wordprocessingml/2006/main" xmlns:w10="urn:schemas-microsoft-com:office:word" xmlns:wp14="http://schemas.microsoft.com/office/word/2010/wordprocessingDrawing" xmlns:v="urn:schemas-microsoft-com:vml" xmlns:o="urn:schemas-microsoft-com:office:office" xmlns:mc="http://schemas.openxmlformats.org/markup-compatibility/2006" xmlns:wpc="http://schemas.microsoft.com/office/word/2010/wordprocessingCanvas" xmlns="" val="0"/>
+                        <a14:useLocalDpi xmlns="" xmlns:wpc="http://schemas.microsoft.com/office/word/2010/wordprocessingCanvas" xmlns:mc="http://schemas.openxmlformats.org/markup-compatibility/2006" xmlns:o="urn:schemas-microsoft-com:office:office" xmlns:v="urn:schemas-microsoft-com:vml" xmlns:wp14="http://schemas.microsoft.com/office/word/2010/wordprocessingDrawing" xmlns:w10="urn:schemas-microsoft-com:office:word" xmlns:w="http://schemas.openxmlformats.org/wordprocessingml/2006/main" xmlns:w14="http://schemas.microsoft.com/office/word/2010/wordml" xmlns:wpg="http://schemas.microsoft.com/office/word/2010/wordprocessingGroup" xmlns:wpi="http://schemas.microsoft.com/office/word/2010/wordprocessingInk" xmlns:wps="http://schemas.microsoft.com/office/word/2010/wordprocessingShape" xmlns:a14="http://schemas.microsoft.com/office/drawing/2010/main" val="0"/>
                       </a:ext>
                     </a:extLst>
                   </a:blip>
@@ -2407,6 +2854,119 @@
 <file path=word/numbering.xml><?xml version="1.0" encoding="utf-8"?>
 <w:numbering xmlns:ve="http://schemas.openxmlformats.org/markup-compatibility/2006" xmlns:o="urn:schemas-microsoft-com:office:office" xmlns:r="http://schemas.openxmlformats.org/officeDocument/2006/relationships" xmlns:m="http://schemas.openxmlformats.org/officeDocument/2006/math" xmlns:v="urn:schemas-microsoft-com:vml" xmlns:wp="http://schemas.openxmlformats.org/drawingml/2006/wordprocessingDrawing" xmlns:w10="urn:schemas-microsoft-com:office:word" xmlns:w="http://schemas.openxmlformats.org/wordprocessingml/2006/main" xmlns:wne="http://schemas.microsoft.com/office/word/2006/wordml">
   <w:abstractNum w:abstractNumId="0">
+    <w:nsid w:val="021C0FCD"/>
+    <w:multiLevelType w:val="hybridMultilevel"/>
+    <w:tmpl w:val="BE44F0BE"/>
+    <w:lvl w:ilvl="0" w:tplc="04090001">
+      <w:start w:val="1"/>
+      <w:numFmt w:val="bullet"/>
+      <w:lvlText w:val=""/>
+      <w:lvlJc w:val="left"/>
+      <w:pPr>
+        <w:ind w:left="720" w:hanging="360"/>
+      </w:pPr>
+      <w:rPr>
+        <w:rFonts w:ascii="Symbol" w:hAnsi="Symbol" w:hint="default"/>
+      </w:rPr>
+    </w:lvl>
+    <w:lvl w:ilvl="1" w:tplc="04090003" w:tentative="1">
+      <w:start w:val="1"/>
+      <w:numFmt w:val="bullet"/>
+      <w:lvlText w:val="o"/>
+      <w:lvlJc w:val="left"/>
+      <w:pPr>
+        <w:ind w:left="1440" w:hanging="360"/>
+      </w:pPr>
+      <w:rPr>
+        <w:rFonts w:ascii="Courier New" w:hAnsi="Courier New" w:cs="Courier New" w:hint="default"/>
+      </w:rPr>
+    </w:lvl>
+    <w:lvl w:ilvl="2" w:tplc="04090005" w:tentative="1">
+      <w:start w:val="1"/>
+      <w:numFmt w:val="bullet"/>
+      <w:lvlText w:val=""/>
+      <w:lvlJc w:val="left"/>
+      <w:pPr>
+        <w:ind w:left="2160" w:hanging="360"/>
+      </w:pPr>
+      <w:rPr>
+        <w:rFonts w:ascii="Wingdings" w:hAnsi="Wingdings" w:hint="default"/>
+      </w:rPr>
+    </w:lvl>
+    <w:lvl w:ilvl="3" w:tplc="04090001" w:tentative="1">
+      <w:start w:val="1"/>
+      <w:numFmt w:val="bullet"/>
+      <w:lvlText w:val=""/>
+      <w:lvlJc w:val="left"/>
+      <w:pPr>
+        <w:ind w:left="2880" w:hanging="360"/>
+      </w:pPr>
+      <w:rPr>
+        <w:rFonts w:ascii="Symbol" w:hAnsi="Symbol" w:hint="default"/>
+      </w:rPr>
+    </w:lvl>
+    <w:lvl w:ilvl="4" w:tplc="04090003" w:tentative="1">
+      <w:start w:val="1"/>
+      <w:numFmt w:val="bullet"/>
+      <w:lvlText w:val="o"/>
+      <w:lvlJc w:val="left"/>
+      <w:pPr>
+        <w:ind w:left="3600" w:hanging="360"/>
+      </w:pPr>
+      <w:rPr>
+        <w:rFonts w:ascii="Courier New" w:hAnsi="Courier New" w:cs="Courier New" w:hint="default"/>
+      </w:rPr>
+    </w:lvl>
+    <w:lvl w:ilvl="5" w:tplc="04090005" w:tentative="1">
+      <w:start w:val="1"/>
+      <w:numFmt w:val="bullet"/>
+      <w:lvlText w:val=""/>
+      <w:lvlJc w:val="left"/>
+      <w:pPr>
+        <w:ind w:left="4320" w:hanging="360"/>
+      </w:pPr>
+      <w:rPr>
+        <w:rFonts w:ascii="Wingdings" w:hAnsi="Wingdings" w:hint="default"/>
+      </w:rPr>
+    </w:lvl>
+    <w:lvl w:ilvl="6" w:tplc="04090001" w:tentative="1">
+      <w:start w:val="1"/>
+      <w:numFmt w:val="bullet"/>
+      <w:lvlText w:val=""/>
+      <w:lvlJc w:val="left"/>
+      <w:pPr>
+        <w:ind w:left="5040" w:hanging="360"/>
+      </w:pPr>
+      <w:rPr>
+        <w:rFonts w:ascii="Symbol" w:hAnsi="Symbol" w:hint="default"/>
+      </w:rPr>
+    </w:lvl>
+    <w:lvl w:ilvl="7" w:tplc="04090003" w:tentative="1">
+      <w:start w:val="1"/>
+      <w:numFmt w:val="bullet"/>
+      <w:lvlText w:val="o"/>
+      <w:lvlJc w:val="left"/>
+      <w:pPr>
+        <w:ind w:left="5760" w:hanging="360"/>
+      </w:pPr>
+      <w:rPr>
+        <w:rFonts w:ascii="Courier New" w:hAnsi="Courier New" w:cs="Courier New" w:hint="default"/>
+      </w:rPr>
+    </w:lvl>
+    <w:lvl w:ilvl="8" w:tplc="04090005" w:tentative="1">
+      <w:start w:val="1"/>
+      <w:numFmt w:val="bullet"/>
+      <w:lvlText w:val=""/>
+      <w:lvlJc w:val="left"/>
+      <w:pPr>
+        <w:ind w:left="6480" w:hanging="360"/>
+      </w:pPr>
+      <w:rPr>
+        <w:rFonts w:ascii="Wingdings" w:hAnsi="Wingdings" w:hint="default"/>
+      </w:rPr>
+    </w:lvl>
+  </w:abstractNum>
+  <w:abstractNum w:abstractNumId="1">
     <w:nsid w:val="0D787135"/>
     <w:multiLevelType w:val="hybridMultilevel"/>
     <w:tmpl w:val="873A61FC"/>
@@ -2492,7 +3052,7 @@
       </w:pPr>
     </w:lvl>
   </w:abstractNum>
-  <w:abstractNum w:abstractNumId="1">
+  <w:abstractNum w:abstractNumId="2">
     <w:nsid w:val="1A1E2FB7"/>
     <w:multiLevelType w:val="hybridMultilevel"/>
     <w:tmpl w:val="7B6EC612"/>
@@ -2605,7 +3165,7 @@
       </w:rPr>
     </w:lvl>
   </w:abstractNum>
-  <w:abstractNum w:abstractNumId="2">
+  <w:abstractNum w:abstractNumId="3">
     <w:nsid w:val="28253BD3"/>
     <w:multiLevelType w:val="hybridMultilevel"/>
     <w:tmpl w:val="92400402"/>
@@ -2718,7 +3278,233 @@
       </w:rPr>
     </w:lvl>
   </w:abstractNum>
-  <w:abstractNum w:abstractNumId="3">
+  <w:abstractNum w:abstractNumId="4">
+    <w:nsid w:val="3F4E5DDF"/>
+    <w:multiLevelType w:val="hybridMultilevel"/>
+    <w:tmpl w:val="E5C663BC"/>
+    <w:lvl w:ilvl="0" w:tplc="04090001">
+      <w:start w:val="1"/>
+      <w:numFmt w:val="bullet"/>
+      <w:lvlText w:val=""/>
+      <w:lvlJc w:val="left"/>
+      <w:pPr>
+        <w:ind w:left="1440" w:hanging="360"/>
+      </w:pPr>
+      <w:rPr>
+        <w:rFonts w:ascii="Symbol" w:hAnsi="Symbol" w:hint="default"/>
+      </w:rPr>
+    </w:lvl>
+    <w:lvl w:ilvl="1" w:tplc="04090003" w:tentative="1">
+      <w:start w:val="1"/>
+      <w:numFmt w:val="bullet"/>
+      <w:lvlText w:val="o"/>
+      <w:lvlJc w:val="left"/>
+      <w:pPr>
+        <w:ind w:left="2160" w:hanging="360"/>
+      </w:pPr>
+      <w:rPr>
+        <w:rFonts w:ascii="Courier New" w:hAnsi="Courier New" w:cs="Courier New" w:hint="default"/>
+      </w:rPr>
+    </w:lvl>
+    <w:lvl w:ilvl="2" w:tplc="04090005" w:tentative="1">
+      <w:start w:val="1"/>
+      <w:numFmt w:val="bullet"/>
+      <w:lvlText w:val=""/>
+      <w:lvlJc w:val="left"/>
+      <w:pPr>
+        <w:ind w:left="2880" w:hanging="360"/>
+      </w:pPr>
+      <w:rPr>
+        <w:rFonts w:ascii="Wingdings" w:hAnsi="Wingdings" w:hint="default"/>
+      </w:rPr>
+    </w:lvl>
+    <w:lvl w:ilvl="3" w:tplc="04090001" w:tentative="1">
+      <w:start w:val="1"/>
+      <w:numFmt w:val="bullet"/>
+      <w:lvlText w:val=""/>
+      <w:lvlJc w:val="left"/>
+      <w:pPr>
+        <w:ind w:left="3600" w:hanging="360"/>
+      </w:pPr>
+      <w:rPr>
+        <w:rFonts w:ascii="Symbol" w:hAnsi="Symbol" w:hint="default"/>
+      </w:rPr>
+    </w:lvl>
+    <w:lvl w:ilvl="4" w:tplc="04090003" w:tentative="1">
+      <w:start w:val="1"/>
+      <w:numFmt w:val="bullet"/>
+      <w:lvlText w:val="o"/>
+      <w:lvlJc w:val="left"/>
+      <w:pPr>
+        <w:ind w:left="4320" w:hanging="360"/>
+      </w:pPr>
+      <w:rPr>
+        <w:rFonts w:ascii="Courier New" w:hAnsi="Courier New" w:cs="Courier New" w:hint="default"/>
+      </w:rPr>
+    </w:lvl>
+    <w:lvl w:ilvl="5" w:tplc="04090005" w:tentative="1">
+      <w:start w:val="1"/>
+      <w:numFmt w:val="bullet"/>
+      <w:lvlText w:val=""/>
+      <w:lvlJc w:val="left"/>
+      <w:pPr>
+        <w:ind w:left="5040" w:hanging="360"/>
+      </w:pPr>
+      <w:rPr>
+        <w:rFonts w:ascii="Wingdings" w:hAnsi="Wingdings" w:hint="default"/>
+      </w:rPr>
+    </w:lvl>
+    <w:lvl w:ilvl="6" w:tplc="04090001" w:tentative="1">
+      <w:start w:val="1"/>
+      <w:numFmt w:val="bullet"/>
+      <w:lvlText w:val=""/>
+      <w:lvlJc w:val="left"/>
+      <w:pPr>
+        <w:ind w:left="5760" w:hanging="360"/>
+      </w:pPr>
+      <w:rPr>
+        <w:rFonts w:ascii="Symbol" w:hAnsi="Symbol" w:hint="default"/>
+      </w:rPr>
+    </w:lvl>
+    <w:lvl w:ilvl="7" w:tplc="04090003" w:tentative="1">
+      <w:start w:val="1"/>
+      <w:numFmt w:val="bullet"/>
+      <w:lvlText w:val="o"/>
+      <w:lvlJc w:val="left"/>
+      <w:pPr>
+        <w:ind w:left="6480" w:hanging="360"/>
+      </w:pPr>
+      <w:rPr>
+        <w:rFonts w:ascii="Courier New" w:hAnsi="Courier New" w:cs="Courier New" w:hint="default"/>
+      </w:rPr>
+    </w:lvl>
+    <w:lvl w:ilvl="8" w:tplc="04090005" w:tentative="1">
+      <w:start w:val="1"/>
+      <w:numFmt w:val="bullet"/>
+      <w:lvlText w:val=""/>
+      <w:lvlJc w:val="left"/>
+      <w:pPr>
+        <w:ind w:left="7200" w:hanging="360"/>
+      </w:pPr>
+      <w:rPr>
+        <w:rFonts w:ascii="Wingdings" w:hAnsi="Wingdings" w:hint="default"/>
+      </w:rPr>
+    </w:lvl>
+  </w:abstractNum>
+  <w:abstractNum w:abstractNumId="5">
+    <w:nsid w:val="3F556A6C"/>
+    <w:multiLevelType w:val="hybridMultilevel"/>
+    <w:tmpl w:val="62D86DCE"/>
+    <w:lvl w:ilvl="0" w:tplc="04090001">
+      <w:start w:val="1"/>
+      <w:numFmt w:val="bullet"/>
+      <w:lvlText w:val=""/>
+      <w:lvlJc w:val="left"/>
+      <w:pPr>
+        <w:ind w:left="720" w:hanging="360"/>
+      </w:pPr>
+      <w:rPr>
+        <w:rFonts w:ascii="Symbol" w:hAnsi="Symbol" w:hint="default"/>
+      </w:rPr>
+    </w:lvl>
+    <w:lvl w:ilvl="1" w:tplc="04090003" w:tentative="1">
+      <w:start w:val="1"/>
+      <w:numFmt w:val="bullet"/>
+      <w:lvlText w:val="o"/>
+      <w:lvlJc w:val="left"/>
+      <w:pPr>
+        <w:ind w:left="1440" w:hanging="360"/>
+      </w:pPr>
+      <w:rPr>
+        <w:rFonts w:ascii="Courier New" w:hAnsi="Courier New" w:cs="Courier New" w:hint="default"/>
+      </w:rPr>
+    </w:lvl>
+    <w:lvl w:ilvl="2" w:tplc="04090005" w:tentative="1">
+      <w:start w:val="1"/>
+      <w:numFmt w:val="bullet"/>
+      <w:lvlText w:val=""/>
+      <w:lvlJc w:val="left"/>
+      <w:pPr>
+        <w:ind w:left="2160" w:hanging="360"/>
+      </w:pPr>
+      <w:rPr>
+        <w:rFonts w:ascii="Wingdings" w:hAnsi="Wingdings" w:hint="default"/>
+      </w:rPr>
+    </w:lvl>
+    <w:lvl w:ilvl="3" w:tplc="04090001" w:tentative="1">
+      <w:start w:val="1"/>
+      <w:numFmt w:val="bullet"/>
+      <w:lvlText w:val=""/>
+      <w:lvlJc w:val="left"/>
+      <w:pPr>
+        <w:ind w:left="2880" w:hanging="360"/>
+      </w:pPr>
+      <w:rPr>
+        <w:rFonts w:ascii="Symbol" w:hAnsi="Symbol" w:hint="default"/>
+      </w:rPr>
+    </w:lvl>
+    <w:lvl w:ilvl="4" w:tplc="04090003" w:tentative="1">
+      <w:start w:val="1"/>
+      <w:numFmt w:val="bullet"/>
+      <w:lvlText w:val="o"/>
+      <w:lvlJc w:val="left"/>
+      <w:pPr>
+        <w:ind w:left="3600" w:hanging="360"/>
+      </w:pPr>
+      <w:rPr>
+        <w:rFonts w:ascii="Courier New" w:hAnsi="Courier New" w:cs="Courier New" w:hint="default"/>
+      </w:rPr>
+    </w:lvl>
+    <w:lvl w:ilvl="5" w:tplc="04090005" w:tentative="1">
+      <w:start w:val="1"/>
+      <w:numFmt w:val="bullet"/>
+      <w:lvlText w:val=""/>
+      <w:lvlJc w:val="left"/>
+      <w:pPr>
+        <w:ind w:left="4320" w:hanging="360"/>
+      </w:pPr>
+      <w:rPr>
+        <w:rFonts w:ascii="Wingdings" w:hAnsi="Wingdings" w:hint="default"/>
+      </w:rPr>
+    </w:lvl>
+    <w:lvl w:ilvl="6" w:tplc="04090001" w:tentative="1">
+      <w:start w:val="1"/>
+      <w:numFmt w:val="bullet"/>
+      <w:lvlText w:val=""/>
+      <w:lvlJc w:val="left"/>
+      <w:pPr>
+        <w:ind w:left="5040" w:hanging="360"/>
+      </w:pPr>
+      <w:rPr>
+        <w:rFonts w:ascii="Symbol" w:hAnsi="Symbol" w:hint="default"/>
+      </w:rPr>
+    </w:lvl>
+    <w:lvl w:ilvl="7" w:tplc="04090003" w:tentative="1">
+      <w:start w:val="1"/>
+      <w:numFmt w:val="bullet"/>
+      <w:lvlText w:val="o"/>
+      <w:lvlJc w:val="left"/>
+      <w:pPr>
+        <w:ind w:left="5760" w:hanging="360"/>
+      </w:pPr>
+      <w:rPr>
+        <w:rFonts w:ascii="Courier New" w:hAnsi="Courier New" w:cs="Courier New" w:hint="default"/>
+      </w:rPr>
+    </w:lvl>
+    <w:lvl w:ilvl="8" w:tplc="04090005" w:tentative="1">
+      <w:start w:val="1"/>
+      <w:numFmt w:val="bullet"/>
+      <w:lvlText w:val=""/>
+      <w:lvlJc w:val="left"/>
+      <w:pPr>
+        <w:ind w:left="6480" w:hanging="360"/>
+      </w:pPr>
+      <w:rPr>
+        <w:rFonts w:ascii="Wingdings" w:hAnsi="Wingdings" w:hint="default"/>
+      </w:rPr>
+    </w:lvl>
+  </w:abstractNum>
+  <w:abstractNum w:abstractNumId="6">
     <w:nsid w:val="41FF2002"/>
     <w:multiLevelType w:val="hybridMultilevel"/>
     <w:tmpl w:val="3B162814"/>
@@ -2804,7 +3590,7 @@
       </w:pPr>
     </w:lvl>
   </w:abstractNum>
-  <w:abstractNum w:abstractNumId="4">
+  <w:abstractNum w:abstractNumId="7">
     <w:nsid w:val="4C383DAD"/>
     <w:multiLevelType w:val="hybridMultilevel"/>
     <w:tmpl w:val="9A5C3512"/>
@@ -2890,7 +3676,7 @@
       </w:pPr>
     </w:lvl>
   </w:abstractNum>
-  <w:abstractNum w:abstractNumId="5">
+  <w:abstractNum w:abstractNumId="8">
     <w:nsid w:val="57EC51AF"/>
     <w:multiLevelType w:val="hybridMultilevel"/>
     <w:tmpl w:val="B04CCC06"/>
@@ -2979,7 +3765,7 @@
       </w:pPr>
     </w:lvl>
   </w:abstractNum>
-  <w:abstractNum w:abstractNumId="6">
+  <w:abstractNum w:abstractNumId="9">
     <w:nsid w:val="5FB87178"/>
     <w:multiLevelType w:val="hybridMultilevel"/>
     <w:tmpl w:val="A886C59C"/>
@@ -3065,7 +3851,120 @@
       </w:pPr>
     </w:lvl>
   </w:abstractNum>
-  <w:abstractNum w:abstractNumId="7">
+  <w:abstractNum w:abstractNumId="10">
+    <w:nsid w:val="68AD7C0A"/>
+    <w:multiLevelType w:val="hybridMultilevel"/>
+    <w:tmpl w:val="9920D310"/>
+    <w:lvl w:ilvl="0" w:tplc="04090001">
+      <w:start w:val="1"/>
+      <w:numFmt w:val="bullet"/>
+      <w:lvlText w:val=""/>
+      <w:lvlJc w:val="left"/>
+      <w:pPr>
+        <w:ind w:left="720" w:hanging="360"/>
+      </w:pPr>
+      <w:rPr>
+        <w:rFonts w:ascii="Symbol" w:hAnsi="Symbol" w:hint="default"/>
+      </w:rPr>
+    </w:lvl>
+    <w:lvl w:ilvl="1" w:tplc="04090003" w:tentative="1">
+      <w:start w:val="1"/>
+      <w:numFmt w:val="bullet"/>
+      <w:lvlText w:val="o"/>
+      <w:lvlJc w:val="left"/>
+      <w:pPr>
+        <w:ind w:left="1440" w:hanging="360"/>
+      </w:pPr>
+      <w:rPr>
+        <w:rFonts w:ascii="Courier New" w:hAnsi="Courier New" w:cs="Courier New" w:hint="default"/>
+      </w:rPr>
+    </w:lvl>
+    <w:lvl w:ilvl="2" w:tplc="04090005" w:tentative="1">
+      <w:start w:val="1"/>
+      <w:numFmt w:val="bullet"/>
+      <w:lvlText w:val=""/>
+      <w:lvlJc w:val="left"/>
+      <w:pPr>
+        <w:ind w:left="2160" w:hanging="360"/>
+      </w:pPr>
+      <w:rPr>
+        <w:rFonts w:ascii="Wingdings" w:hAnsi="Wingdings" w:hint="default"/>
+      </w:rPr>
+    </w:lvl>
+    <w:lvl w:ilvl="3" w:tplc="04090001" w:tentative="1">
+      <w:start w:val="1"/>
+      <w:numFmt w:val="bullet"/>
+      <w:lvlText w:val=""/>
+      <w:lvlJc w:val="left"/>
+      <w:pPr>
+        <w:ind w:left="2880" w:hanging="360"/>
+      </w:pPr>
+      <w:rPr>
+        <w:rFonts w:ascii="Symbol" w:hAnsi="Symbol" w:hint="default"/>
+      </w:rPr>
+    </w:lvl>
+    <w:lvl w:ilvl="4" w:tplc="04090003" w:tentative="1">
+      <w:start w:val="1"/>
+      <w:numFmt w:val="bullet"/>
+      <w:lvlText w:val="o"/>
+      <w:lvlJc w:val="left"/>
+      <w:pPr>
+        <w:ind w:left="3600" w:hanging="360"/>
+      </w:pPr>
+      <w:rPr>
+        <w:rFonts w:ascii="Courier New" w:hAnsi="Courier New" w:cs="Courier New" w:hint="default"/>
+      </w:rPr>
+    </w:lvl>
+    <w:lvl w:ilvl="5" w:tplc="04090005" w:tentative="1">
+      <w:start w:val="1"/>
+      <w:numFmt w:val="bullet"/>
+      <w:lvlText w:val=""/>
+      <w:lvlJc w:val="left"/>
+      <w:pPr>
+        <w:ind w:left="4320" w:hanging="360"/>
+      </w:pPr>
+      <w:rPr>
+        <w:rFonts w:ascii="Wingdings" w:hAnsi="Wingdings" w:hint="default"/>
+      </w:rPr>
+    </w:lvl>
+    <w:lvl w:ilvl="6" w:tplc="04090001" w:tentative="1">
+      <w:start w:val="1"/>
+      <w:numFmt w:val="bullet"/>
+      <w:lvlText w:val=""/>
+      <w:lvlJc w:val="left"/>
+      <w:pPr>
+        <w:ind w:left="5040" w:hanging="360"/>
+      </w:pPr>
+      <w:rPr>
+        <w:rFonts w:ascii="Symbol" w:hAnsi="Symbol" w:hint="default"/>
+      </w:rPr>
+    </w:lvl>
+    <w:lvl w:ilvl="7" w:tplc="04090003" w:tentative="1">
+      <w:start w:val="1"/>
+      <w:numFmt w:val="bullet"/>
+      <w:lvlText w:val="o"/>
+      <w:lvlJc w:val="left"/>
+      <w:pPr>
+        <w:ind w:left="5760" w:hanging="360"/>
+      </w:pPr>
+      <w:rPr>
+        <w:rFonts w:ascii="Courier New" w:hAnsi="Courier New" w:cs="Courier New" w:hint="default"/>
+      </w:rPr>
+    </w:lvl>
+    <w:lvl w:ilvl="8" w:tplc="04090005" w:tentative="1">
+      <w:start w:val="1"/>
+      <w:numFmt w:val="bullet"/>
+      <w:lvlText w:val=""/>
+      <w:lvlJc w:val="left"/>
+      <w:pPr>
+        <w:ind w:left="6480" w:hanging="360"/>
+      </w:pPr>
+      <w:rPr>
+        <w:rFonts w:ascii="Wingdings" w:hAnsi="Wingdings" w:hint="default"/>
+      </w:rPr>
+    </w:lvl>
+  </w:abstractNum>
+  <w:abstractNum w:abstractNumId="11">
     <w:nsid w:val="6DC44FC9"/>
     <w:multiLevelType w:val="hybridMultilevel"/>
     <w:tmpl w:val="3BFE0CB6"/>
@@ -3178,7 +4077,7 @@
       </w:rPr>
     </w:lvl>
   </w:abstractNum>
-  <w:abstractNum w:abstractNumId="8">
+  <w:abstractNum w:abstractNumId="12">
     <w:nsid w:val="71BB6AAD"/>
     <w:multiLevelType w:val="hybridMultilevel"/>
     <w:tmpl w:val="94FC173C"/>
@@ -3264,7 +4163,7 @@
       </w:pPr>
     </w:lvl>
   </w:abstractNum>
-  <w:abstractNum w:abstractNumId="9">
+  <w:abstractNum w:abstractNumId="13">
     <w:nsid w:val="7A4B5EE8"/>
     <w:multiLevelType w:val="hybridMultilevel"/>
     <w:tmpl w:val="BB2AD1FA"/>
@@ -3353,7 +4252,7 @@
       </w:pPr>
     </w:lvl>
   </w:abstractNum>
-  <w:abstractNum w:abstractNumId="10">
+  <w:abstractNum w:abstractNumId="14">
     <w:nsid w:val="7F194366"/>
     <w:multiLevelType w:val="hybridMultilevel"/>
     <w:tmpl w:val="E0E2F1A0"/>
@@ -3440,37 +4339,49 @@
     </w:lvl>
   </w:abstractNum>
   <w:num w:numId="1">
+    <w:abstractNumId w:val="8"/>
+  </w:num>
+  <w:num w:numId="2">
+    <w:abstractNumId w:val="11"/>
+  </w:num>
+  <w:num w:numId="3">
+    <w:abstractNumId w:val="13"/>
+  </w:num>
+  <w:num w:numId="4">
+    <w:abstractNumId w:val="1"/>
+  </w:num>
+  <w:num w:numId="5">
+    <w:abstractNumId w:val="9"/>
+  </w:num>
+  <w:num w:numId="6">
+    <w:abstractNumId w:val="14"/>
+  </w:num>
+  <w:num w:numId="7">
+    <w:abstractNumId w:val="2"/>
+  </w:num>
+  <w:num w:numId="8">
+    <w:abstractNumId w:val="6"/>
+  </w:num>
+  <w:num w:numId="9">
+    <w:abstractNumId w:val="12"/>
+  </w:num>
+  <w:num w:numId="10">
+    <w:abstractNumId w:val="3"/>
+  </w:num>
+  <w:num w:numId="11">
+    <w:abstractNumId w:val="7"/>
+  </w:num>
+  <w:num w:numId="12">
     <w:abstractNumId w:val="5"/>
   </w:num>
-  <w:num w:numId="2">
-    <w:abstractNumId w:val="7"/>
+  <w:num w:numId="13">
+    <w:abstractNumId w:val="4"/>
   </w:num>
-  <w:num w:numId="3">
-    <w:abstractNumId w:val="9"/>
-  </w:num>
-  <w:num w:numId="4">
-    <w:abstractNumId w:val="0"/>
-  </w:num>
-  <w:num w:numId="5">
-    <w:abstractNumId w:val="6"/>
-  </w:num>
-  <w:num w:numId="6">
+  <w:num w:numId="14">
     <w:abstractNumId w:val="10"/>
   </w:num>
-  <w:num w:numId="7">
-    <w:abstractNumId w:val="1"/>
-  </w:num>
-  <w:num w:numId="8">
-    <w:abstractNumId w:val="3"/>
-  </w:num>
-  <w:num w:numId="9">
-    <w:abstractNumId w:val="8"/>
-  </w:num>
-  <w:num w:numId="10">
-    <w:abstractNumId w:val="2"/>
-  </w:num>
-  <w:num w:numId="11">
-    <w:abstractNumId w:val="4"/>
+  <w:num w:numId="15">
+    <w:abstractNumId w:val="0"/>
   </w:num>
 </w:numbering>
 </file>
@@ -3639,7 +4550,6 @@
   <w:style w:type="character" w:default="1" w:styleId="DefaultParagraphFont">
     <w:name w:val="Default Paragraph Font"/>
     <w:uiPriority w:val="1"/>
-    <w:semiHidden/>
     <w:unhideWhenUsed/>
   </w:style>
   <w:style w:type="table" w:default="1" w:styleId="TableNormal">
@@ -4363,7 +5273,7 @@
 </file>
 
 <file path=customXml/itemProps1.xml><?xml version="1.0" encoding="utf-8"?>
-<ds:datastoreItem xmlns:ds="http://schemas.openxmlformats.org/officeDocument/2006/customXml" ds:itemID="{5676E41C-F61B-4148-B269-791B305660B3}">
+<ds:datastoreItem xmlns:ds="http://schemas.openxmlformats.org/officeDocument/2006/customXml" ds:itemID="{7B96E026-A19C-4A44-83ED-B3B06A19CCA9}">
   <ds:schemaRefs>
     <ds:schemaRef ds:uri="http://schemas.openxmlformats.org/officeDocument/2006/bibliography"/>
   </ds:schemaRefs>

</xml_diff>

<commit_message>
Fixed MainActivity layout problems
</commit_message>
<xml_diff>
--- a/docs/Software_requirements.docx
+++ b/docs/Software_requirements.docx
@@ -93,7 +93,7 @@
           <w:sz w:val="32"/>
           <w:szCs w:val="24"/>
         </w:rPr>
-        <w:t>Ver. 1.2</w:t>
+        <w:t>Ver. 1.3</w:t>
       </w:r>
     </w:p>
     <w:p>
@@ -415,25 +415,7 @@
             <w:sz w:val="24"/>
             <w:szCs w:val="24"/>
           </w:rPr>
-          <w:t>Interaction with othe</w:t>
-        </w:r>
-        <w:r>
-          <w:rPr>
-            <w:rStyle w:val="Hyperlink"/>
-            <w:rFonts w:ascii="Segoe UI" w:hAnsi="Segoe UI" w:cs="Segoe UI"/>
-            <w:sz w:val="24"/>
-            <w:szCs w:val="24"/>
-          </w:rPr>
-          <w:t>r</w:t>
-        </w:r>
-        <w:r>
-          <w:rPr>
-            <w:rStyle w:val="Hyperlink"/>
-            <w:rFonts w:ascii="Segoe UI" w:hAnsi="Segoe UI" w:cs="Segoe UI"/>
-            <w:sz w:val="24"/>
-            <w:szCs w:val="24"/>
-          </w:rPr>
-          <w:t xml:space="preserve"> systems</w:t>
+          <w:t>Interaction with other systems</w:t>
         </w:r>
       </w:hyperlink>
     </w:p>
@@ -642,7 +624,25 @@
             <w:sz w:val="24"/>
             <w:szCs w:val="24"/>
           </w:rPr>
-          <w:t>Scope</w:t>
+          <w:t>Sco</w:t>
+        </w:r>
+        <w:r>
+          <w:rPr>
+            <w:rStyle w:val="Hyperlink"/>
+            <w:rFonts w:ascii="Segoe UI" w:hAnsi="Segoe UI" w:cs="Segoe UI"/>
+            <w:sz w:val="24"/>
+            <w:szCs w:val="24"/>
+          </w:rPr>
+          <w:t>p</w:t>
+        </w:r>
+        <w:r>
+          <w:rPr>
+            <w:rStyle w:val="Hyperlink"/>
+            <w:rFonts w:ascii="Segoe UI" w:hAnsi="Segoe UI" w:cs="Segoe UI"/>
+            <w:sz w:val="24"/>
+            <w:szCs w:val="24"/>
+          </w:rPr>
+          <w:t>e</w:t>
         </w:r>
       </w:hyperlink>
     </w:p>
@@ -800,25 +800,7 @@
             <w:sz w:val="24"/>
             <w:szCs w:val="24"/>
           </w:rPr>
-          <w:t>Resour</w:t>
-        </w:r>
-        <w:r>
-          <w:rPr>
-            <w:rStyle w:val="Hyperlink"/>
-            <w:rFonts w:ascii="Segoe UI" w:hAnsi="Segoe UI" w:cs="Segoe UI"/>
-            <w:sz w:val="24"/>
-            <w:szCs w:val="24"/>
-          </w:rPr>
-          <w:t>c</w:t>
-        </w:r>
-        <w:r>
-          <w:rPr>
-            <w:rStyle w:val="Hyperlink"/>
-            <w:rFonts w:ascii="Segoe UI" w:hAnsi="Segoe UI" w:cs="Segoe UI"/>
-            <w:sz w:val="24"/>
-            <w:szCs w:val="24"/>
-          </w:rPr>
-          <w:t>es</w:t>
+          <w:t>Resources</w:t>
         </w:r>
       </w:hyperlink>
     </w:p>
@@ -845,52 +827,7 @@
             <w:sz w:val="24"/>
             <w:szCs w:val="24"/>
           </w:rPr>
-          <w:t>C</w:t>
-        </w:r>
-        <w:r>
-          <w:rPr>
-            <w:rStyle w:val="Hyperlink"/>
-            <w:rFonts w:ascii="Segoe UI" w:hAnsi="Segoe UI" w:cs="Segoe UI"/>
-            <w:sz w:val="24"/>
-            <w:szCs w:val="24"/>
-          </w:rPr>
-          <w:t>o</w:t>
-        </w:r>
-        <w:r>
-          <w:rPr>
-            <w:rStyle w:val="Hyperlink"/>
-            <w:rFonts w:ascii="Segoe UI" w:hAnsi="Segoe UI" w:cs="Segoe UI"/>
-            <w:sz w:val="24"/>
-            <w:szCs w:val="24"/>
-          </w:rPr>
-          <w:t>n</w:t>
-        </w:r>
-        <w:r>
-          <w:rPr>
-            <w:rStyle w:val="Hyperlink"/>
-            <w:rFonts w:ascii="Segoe UI" w:hAnsi="Segoe UI" w:cs="Segoe UI"/>
-            <w:sz w:val="24"/>
-            <w:szCs w:val="24"/>
-          </w:rPr>
-          <w:t>t</w:t>
-        </w:r>
-        <w:r>
-          <w:rPr>
-            <w:rStyle w:val="Hyperlink"/>
-            <w:rFonts w:ascii="Segoe UI" w:hAnsi="Segoe UI" w:cs="Segoe UI"/>
-            <w:sz w:val="24"/>
-            <w:szCs w:val="24"/>
-          </w:rPr>
-          <w:t>a</w:t>
-        </w:r>
-        <w:r>
-          <w:rPr>
-            <w:rStyle w:val="Hyperlink"/>
-            <w:rFonts w:ascii="Segoe UI" w:hAnsi="Segoe UI" w:cs="Segoe UI"/>
-            <w:sz w:val="24"/>
-            <w:szCs w:val="24"/>
-          </w:rPr>
-          <w:t>cts</w:t>
+          <w:t>Contacts</w:t>
         </w:r>
       </w:hyperlink>
     </w:p>
@@ -1947,34 +1884,136 @@
       <w:r>
         <w:rPr>
           <w:rFonts w:ascii="Segoe UI" w:hAnsi="Segoe UI" w:cs="Segoe UI"/>
+          <w:sz w:val="24"/>
+          <w:szCs w:val="24"/>
+        </w:rPr>
+        <w:t xml:space="preserve">The development cycle </w:t>
+      </w:r>
+      <w:r>
+        <w:rPr>
+          <w:rFonts w:ascii="Segoe UI" w:hAnsi="Segoe UI" w:cs="Segoe UI"/>
+          <w:sz w:val="24"/>
+          <w:szCs w:val="24"/>
+        </w:rPr>
+        <w:t>will consist of multiple phases</w:t>
+      </w:r>
+      <w:r>
+        <w:rPr>
+          <w:rFonts w:ascii="Segoe UI" w:hAnsi="Segoe UI" w:cs="Segoe UI"/>
+          <w:sz w:val="24"/>
+          <w:szCs w:val="24"/>
+        </w:rPr>
+        <w:t>:</w:t>
+      </w:r>
+    </w:p>
+    <w:p>
+      <w:pPr>
+        <w:rPr>
+          <w:rFonts w:ascii="Segoe UI" w:hAnsi="Segoe UI" w:cs="Segoe UI"/>
           <w:sz w:val="28"/>
           <w:szCs w:val="28"/>
         </w:rPr>
+      </w:pPr>
+    </w:p>
+    <w:p>
+      <w:pPr>
+        <w:rPr>
+          <w:rFonts w:ascii="Segoe UI" w:hAnsi="Segoe UI" w:cs="Segoe UI"/>
+          <w:sz w:val="24"/>
+          <w:szCs w:val="24"/>
+          <w:u w:val="single"/>
+        </w:rPr>
+      </w:pPr>
+      <w:bookmarkStart w:id="12" w:name="Performance"/>
+      <w:r>
+        <w:rPr>
+          <w:rFonts w:ascii="Segoe UI" w:hAnsi="Segoe UI" w:cs="Segoe UI"/>
+          <w:sz w:val="24"/>
+          <w:szCs w:val="24"/>
+          <w:u w:val="single"/>
+        </w:rPr>
+        <w:lastRenderedPageBreak/>
+        <w:t>Phases already complete</w:t>
+      </w:r>
+      <w:r>
+        <w:rPr>
+          <w:rFonts w:ascii="Segoe UI" w:hAnsi="Segoe UI" w:cs="Segoe UI"/>
+          <w:sz w:val="24"/>
+          <w:szCs w:val="24"/>
+          <w:u w:val="single"/>
+        </w:rPr>
+        <w:t>:</w:t>
+      </w:r>
+    </w:p>
+    <w:p>
+      <w:pPr>
+        <w:rPr>
+          <w:rFonts w:ascii="Segoe UI" w:hAnsi="Segoe UI" w:cs="Segoe UI"/>
+          <w:sz w:val="24"/>
+          <w:szCs w:val="24"/>
+        </w:rPr>
+      </w:pPr>
+      <w:r>
+        <w:rPr>
+          <w:rFonts w:ascii="Segoe UI" w:hAnsi="Segoe UI" w:cs="Segoe UI"/>
+          <w:sz w:val="24"/>
+          <w:szCs w:val="24"/>
+        </w:rPr>
         <w:tab/>
-      </w:r>
-      <w:r>
-        <w:rPr>
-          <w:rFonts w:ascii="Segoe UI" w:hAnsi="Segoe UI" w:cs="Segoe UI"/>
-          <w:sz w:val="24"/>
-          <w:szCs w:val="24"/>
-        </w:rPr>
-        <w:t xml:space="preserve">The development cycle </w:t>
-      </w:r>
-      <w:r>
-        <w:rPr>
-          <w:rFonts w:ascii="Segoe UI" w:hAnsi="Segoe UI" w:cs="Segoe UI"/>
-          <w:sz w:val="24"/>
-          <w:szCs w:val="24"/>
-        </w:rPr>
-        <w:t>will consist of multiple phases depending what deadlines are given.</w:t>
-      </w:r>
-    </w:p>
-    <w:p>
-      <w:pPr>
+        <w:t>Pre-Alpha Release 0.0:</w:t>
+      </w:r>
+    </w:p>
+    <w:p>
+      <w:pPr>
+        <w:pStyle w:val="ListParagraph"/>
+        <w:numPr>
+          <w:ilvl w:val="0"/>
+          <w:numId w:val="16"/>
+        </w:numPr>
         <w:rPr>
           <w:rFonts w:ascii="Segoe UI" w:hAnsi="Segoe UI" w:cs="Segoe UI"/>
           <w:sz w:val="28"/>
           <w:szCs w:val="28"/>
+        </w:rPr>
+      </w:pPr>
+      <w:r>
+        <w:rPr>
+          <w:rFonts w:ascii="Segoe UI" w:hAnsi="Segoe UI" w:cs="Segoe UI"/>
+          <w:sz w:val="24"/>
+          <w:szCs w:val="24"/>
+        </w:rPr>
+        <w:t>Created Software Requirements document</w:t>
+      </w:r>
+    </w:p>
+    <w:p>
+      <w:pPr>
+        <w:rPr>
+          <w:rFonts w:ascii="Segoe UI" w:hAnsi="Segoe UI" w:cs="Segoe UI"/>
+          <w:sz w:val="24"/>
+          <w:szCs w:val="24"/>
+        </w:rPr>
+      </w:pPr>
+      <w:r>
+        <w:rPr>
+          <w:rFonts w:ascii="Segoe UI" w:hAnsi="Segoe UI" w:cs="Segoe UI"/>
+          <w:sz w:val="24"/>
+          <w:szCs w:val="24"/>
+        </w:rPr>
+        <w:tab/>
+        <w:t>Pre-Alpha Release 0.1:</w:t>
+      </w:r>
+    </w:p>
+    <w:p>
+      <w:pPr>
+        <w:pStyle w:val="ListParagraph"/>
+        <w:numPr>
+          <w:ilvl w:val="0"/>
+          <w:numId w:val="16"/>
+        </w:numPr>
+        <w:rPr>
+          <w:rFonts w:ascii="Segoe UI" w:hAnsi="Segoe UI" w:cs="Segoe UI"/>
+          <w:sz w:val="24"/>
+          <w:szCs w:val="24"/>
         </w:rPr>
       </w:pPr>
     </w:p>
@@ -1987,7 +2026,6 @@
           <w:u w:val="single"/>
         </w:rPr>
       </w:pPr>
-      <w:bookmarkStart w:id="12" w:name="Performance"/>
       <w:r>
         <w:rPr>
           <w:rFonts w:ascii="Segoe UI" w:hAnsi="Segoe UI" w:cs="Segoe UI"/>
@@ -1995,7 +2033,6 @@
           <w:szCs w:val="32"/>
           <w:u w:val="single"/>
         </w:rPr>
-        <w:lastRenderedPageBreak/>
         <w:t>Performance</w:t>
       </w:r>
       <w:r>
@@ -2695,7 +2732,7 @@
         <w:rFonts w:asciiTheme="majorHAnsi" w:eastAsiaTheme="majorEastAsia" w:hAnsiTheme="majorHAnsi" w:cstheme="majorBidi"/>
         <w:noProof/>
       </w:rPr>
-      <w:t>2</w:t>
+      <w:t>6</w:t>
     </w:r>
     <w:r>
       <w:rPr>
@@ -2776,7 +2813,7 @@
                   <a:blip r:embed="rId1" cstate="print">
                     <a:extLst>
                       <a:ext uri="{BEBA8EAE-BF5A-486C-A8C5-ECC9F3942E4B}">
-                        <a14:imgProps xmlns="" xmlns:wpc="http://schemas.microsoft.com/office/word/2010/wordprocessingCanvas" xmlns:mc="http://schemas.openxmlformats.org/markup-compatibility/2006" xmlns:o="urn:schemas-microsoft-com:office:office" xmlns:v="urn:schemas-microsoft-com:vml" xmlns:wp14="http://schemas.microsoft.com/office/word/2010/wordprocessingDrawing" xmlns:w10="urn:schemas-microsoft-com:office:word" xmlns:w="http://schemas.openxmlformats.org/wordprocessingml/2006/main" xmlns:w14="http://schemas.microsoft.com/office/word/2010/wordml" xmlns:wpg="http://schemas.microsoft.com/office/word/2010/wordprocessingGroup" xmlns:wpi="http://schemas.microsoft.com/office/word/2010/wordprocessingInk" xmlns:wps="http://schemas.microsoft.com/office/word/2010/wordprocessingShape" xmlns:a14="http://schemas.microsoft.com/office/drawing/2010/main">
+                        <a14:imgProps xmlns:a14="http://schemas.microsoft.com/office/drawing/2010/main" xmlns:wps="http://schemas.microsoft.com/office/word/2010/wordprocessingShape" xmlns:wpi="http://schemas.microsoft.com/office/word/2010/wordprocessingInk" xmlns:wpg="http://schemas.microsoft.com/office/word/2010/wordprocessingGroup" xmlns:w14="http://schemas.microsoft.com/office/word/2010/wordml" xmlns:w="http://schemas.openxmlformats.org/wordprocessingml/2006/main" xmlns:w10="urn:schemas-microsoft-com:office:word" xmlns:wp14="http://schemas.microsoft.com/office/word/2010/wordprocessingDrawing" xmlns:v="urn:schemas-microsoft-com:vml" xmlns:o="urn:schemas-microsoft-com:office:office" xmlns:mc="http://schemas.openxmlformats.org/markup-compatibility/2006" xmlns:wpc="http://schemas.microsoft.com/office/word/2010/wordprocessingCanvas" xmlns="">
                           <a14:imgLayer r:embed="rId2">
                             <a14:imgEffect>
                               <a14:backgroundRemoval t="15000" b="75667" l="9653" r="91806">
@@ -2819,7 +2856,7 @@
                         </a14:imgProps>
                       </a:ext>
                       <a:ext uri="{28A0092B-C50C-407E-A947-70E740481C1C}">
-                        <a14:useLocalDpi xmlns="" xmlns:wpc="http://schemas.microsoft.com/office/word/2010/wordprocessingCanvas" xmlns:mc="http://schemas.openxmlformats.org/markup-compatibility/2006" xmlns:o="urn:schemas-microsoft-com:office:office" xmlns:v="urn:schemas-microsoft-com:vml" xmlns:wp14="http://schemas.microsoft.com/office/word/2010/wordprocessingDrawing" xmlns:w10="urn:schemas-microsoft-com:office:word" xmlns:w="http://schemas.openxmlformats.org/wordprocessingml/2006/main" xmlns:w14="http://schemas.microsoft.com/office/word/2010/wordml" xmlns:wpg="http://schemas.microsoft.com/office/word/2010/wordprocessingGroup" xmlns:wpi="http://schemas.microsoft.com/office/word/2010/wordprocessingInk" xmlns:wps="http://schemas.microsoft.com/office/word/2010/wordprocessingShape" xmlns:a14="http://schemas.microsoft.com/office/drawing/2010/main" val="0"/>
+                        <a14:useLocalDpi xmlns:a14="http://schemas.microsoft.com/office/drawing/2010/main" xmlns:wps="http://schemas.microsoft.com/office/word/2010/wordprocessingShape" xmlns:wpi="http://schemas.microsoft.com/office/word/2010/wordprocessingInk" xmlns:wpg="http://schemas.microsoft.com/office/word/2010/wordprocessingGroup" xmlns:w14="http://schemas.microsoft.com/office/word/2010/wordml" xmlns:w="http://schemas.openxmlformats.org/wordprocessingml/2006/main" xmlns:w10="urn:schemas-microsoft-com:office:word" xmlns:wp14="http://schemas.microsoft.com/office/word/2010/wordprocessingDrawing" xmlns:v="urn:schemas-microsoft-com:vml" xmlns:o="urn:schemas-microsoft-com:office:office" xmlns:mc="http://schemas.openxmlformats.org/markup-compatibility/2006" xmlns:wpc="http://schemas.microsoft.com/office/word/2010/wordprocessingCanvas" xmlns="" val="0"/>
                       </a:ext>
                     </a:extLst>
                   </a:blip>
@@ -3166,6 +3203,119 @@
     </w:lvl>
   </w:abstractNum>
   <w:abstractNum w:abstractNumId="3">
+    <w:nsid w:val="26111FB4"/>
+    <w:multiLevelType w:val="hybridMultilevel"/>
+    <w:tmpl w:val="252A1132"/>
+    <w:lvl w:ilvl="0" w:tplc="04090001">
+      <w:start w:val="1"/>
+      <w:numFmt w:val="bullet"/>
+      <w:lvlText w:val=""/>
+      <w:lvlJc w:val="left"/>
+      <w:pPr>
+        <w:ind w:left="1440" w:hanging="360"/>
+      </w:pPr>
+      <w:rPr>
+        <w:rFonts w:ascii="Symbol" w:hAnsi="Symbol" w:hint="default"/>
+      </w:rPr>
+    </w:lvl>
+    <w:lvl w:ilvl="1" w:tplc="04090003" w:tentative="1">
+      <w:start w:val="1"/>
+      <w:numFmt w:val="bullet"/>
+      <w:lvlText w:val="o"/>
+      <w:lvlJc w:val="left"/>
+      <w:pPr>
+        <w:ind w:left="2160" w:hanging="360"/>
+      </w:pPr>
+      <w:rPr>
+        <w:rFonts w:ascii="Courier New" w:hAnsi="Courier New" w:cs="Courier New" w:hint="default"/>
+      </w:rPr>
+    </w:lvl>
+    <w:lvl w:ilvl="2" w:tplc="04090005" w:tentative="1">
+      <w:start w:val="1"/>
+      <w:numFmt w:val="bullet"/>
+      <w:lvlText w:val=""/>
+      <w:lvlJc w:val="left"/>
+      <w:pPr>
+        <w:ind w:left="2880" w:hanging="360"/>
+      </w:pPr>
+      <w:rPr>
+        <w:rFonts w:ascii="Wingdings" w:hAnsi="Wingdings" w:hint="default"/>
+      </w:rPr>
+    </w:lvl>
+    <w:lvl w:ilvl="3" w:tplc="04090001" w:tentative="1">
+      <w:start w:val="1"/>
+      <w:numFmt w:val="bullet"/>
+      <w:lvlText w:val=""/>
+      <w:lvlJc w:val="left"/>
+      <w:pPr>
+        <w:ind w:left="3600" w:hanging="360"/>
+      </w:pPr>
+      <w:rPr>
+        <w:rFonts w:ascii="Symbol" w:hAnsi="Symbol" w:hint="default"/>
+      </w:rPr>
+    </w:lvl>
+    <w:lvl w:ilvl="4" w:tplc="04090003" w:tentative="1">
+      <w:start w:val="1"/>
+      <w:numFmt w:val="bullet"/>
+      <w:lvlText w:val="o"/>
+      <w:lvlJc w:val="left"/>
+      <w:pPr>
+        <w:ind w:left="4320" w:hanging="360"/>
+      </w:pPr>
+      <w:rPr>
+        <w:rFonts w:ascii="Courier New" w:hAnsi="Courier New" w:cs="Courier New" w:hint="default"/>
+      </w:rPr>
+    </w:lvl>
+    <w:lvl w:ilvl="5" w:tplc="04090005" w:tentative="1">
+      <w:start w:val="1"/>
+      <w:numFmt w:val="bullet"/>
+      <w:lvlText w:val=""/>
+      <w:lvlJc w:val="left"/>
+      <w:pPr>
+        <w:ind w:left="5040" w:hanging="360"/>
+      </w:pPr>
+      <w:rPr>
+        <w:rFonts w:ascii="Wingdings" w:hAnsi="Wingdings" w:hint="default"/>
+      </w:rPr>
+    </w:lvl>
+    <w:lvl w:ilvl="6" w:tplc="04090001" w:tentative="1">
+      <w:start w:val="1"/>
+      <w:numFmt w:val="bullet"/>
+      <w:lvlText w:val=""/>
+      <w:lvlJc w:val="left"/>
+      <w:pPr>
+        <w:ind w:left="5760" w:hanging="360"/>
+      </w:pPr>
+      <w:rPr>
+        <w:rFonts w:ascii="Symbol" w:hAnsi="Symbol" w:hint="default"/>
+      </w:rPr>
+    </w:lvl>
+    <w:lvl w:ilvl="7" w:tplc="04090003" w:tentative="1">
+      <w:start w:val="1"/>
+      <w:numFmt w:val="bullet"/>
+      <w:lvlText w:val="o"/>
+      <w:lvlJc w:val="left"/>
+      <w:pPr>
+        <w:ind w:left="6480" w:hanging="360"/>
+      </w:pPr>
+      <w:rPr>
+        <w:rFonts w:ascii="Courier New" w:hAnsi="Courier New" w:cs="Courier New" w:hint="default"/>
+      </w:rPr>
+    </w:lvl>
+    <w:lvl w:ilvl="8" w:tplc="04090005" w:tentative="1">
+      <w:start w:val="1"/>
+      <w:numFmt w:val="bullet"/>
+      <w:lvlText w:val=""/>
+      <w:lvlJc w:val="left"/>
+      <w:pPr>
+        <w:ind w:left="7200" w:hanging="360"/>
+      </w:pPr>
+      <w:rPr>
+        <w:rFonts w:ascii="Wingdings" w:hAnsi="Wingdings" w:hint="default"/>
+      </w:rPr>
+    </w:lvl>
+  </w:abstractNum>
+  <w:abstractNum w:abstractNumId="4">
     <w:nsid w:val="28253BD3"/>
     <w:multiLevelType w:val="hybridMultilevel"/>
     <w:tmpl w:val="92400402"/>
@@ -3278,7 +3428,7 @@
       </w:rPr>
     </w:lvl>
   </w:abstractNum>
-  <w:abstractNum w:abstractNumId="4">
+  <w:abstractNum w:abstractNumId="5">
     <w:nsid w:val="3F4E5DDF"/>
     <w:multiLevelType w:val="hybridMultilevel"/>
     <w:tmpl w:val="E5C663BC"/>
@@ -3391,7 +3541,7 @@
       </w:rPr>
     </w:lvl>
   </w:abstractNum>
-  <w:abstractNum w:abstractNumId="5">
+  <w:abstractNum w:abstractNumId="6">
     <w:nsid w:val="3F556A6C"/>
     <w:multiLevelType w:val="hybridMultilevel"/>
     <w:tmpl w:val="62D86DCE"/>
@@ -3504,7 +3654,7 @@
       </w:rPr>
     </w:lvl>
   </w:abstractNum>
-  <w:abstractNum w:abstractNumId="6">
+  <w:abstractNum w:abstractNumId="7">
     <w:nsid w:val="41FF2002"/>
     <w:multiLevelType w:val="hybridMultilevel"/>
     <w:tmpl w:val="3B162814"/>
@@ -3590,7 +3740,7 @@
       </w:pPr>
     </w:lvl>
   </w:abstractNum>
-  <w:abstractNum w:abstractNumId="7">
+  <w:abstractNum w:abstractNumId="8">
     <w:nsid w:val="4C383DAD"/>
     <w:multiLevelType w:val="hybridMultilevel"/>
     <w:tmpl w:val="9A5C3512"/>
@@ -3676,7 +3826,7 @@
       </w:pPr>
     </w:lvl>
   </w:abstractNum>
-  <w:abstractNum w:abstractNumId="8">
+  <w:abstractNum w:abstractNumId="9">
     <w:nsid w:val="57EC51AF"/>
     <w:multiLevelType w:val="hybridMultilevel"/>
     <w:tmpl w:val="B04CCC06"/>
@@ -3765,7 +3915,7 @@
       </w:pPr>
     </w:lvl>
   </w:abstractNum>
-  <w:abstractNum w:abstractNumId="9">
+  <w:abstractNum w:abstractNumId="10">
     <w:nsid w:val="5FB87178"/>
     <w:multiLevelType w:val="hybridMultilevel"/>
     <w:tmpl w:val="A886C59C"/>
@@ -3851,7 +4001,7 @@
       </w:pPr>
     </w:lvl>
   </w:abstractNum>
-  <w:abstractNum w:abstractNumId="10">
+  <w:abstractNum w:abstractNumId="11">
     <w:nsid w:val="68AD7C0A"/>
     <w:multiLevelType w:val="hybridMultilevel"/>
     <w:tmpl w:val="9920D310"/>
@@ -3964,7 +4114,7 @@
       </w:rPr>
     </w:lvl>
   </w:abstractNum>
-  <w:abstractNum w:abstractNumId="11">
+  <w:abstractNum w:abstractNumId="12">
     <w:nsid w:val="6DC44FC9"/>
     <w:multiLevelType w:val="hybridMultilevel"/>
     <w:tmpl w:val="3BFE0CB6"/>
@@ -4077,7 +4227,7 @@
       </w:rPr>
     </w:lvl>
   </w:abstractNum>
-  <w:abstractNum w:abstractNumId="12">
+  <w:abstractNum w:abstractNumId="13">
     <w:nsid w:val="71BB6AAD"/>
     <w:multiLevelType w:val="hybridMultilevel"/>
     <w:tmpl w:val="94FC173C"/>
@@ -4163,7 +4313,7 @@
       </w:pPr>
     </w:lvl>
   </w:abstractNum>
-  <w:abstractNum w:abstractNumId="13">
+  <w:abstractNum w:abstractNumId="14">
     <w:nsid w:val="7A4B5EE8"/>
     <w:multiLevelType w:val="hybridMultilevel"/>
     <w:tmpl w:val="BB2AD1FA"/>
@@ -4252,7 +4402,7 @@
       </w:pPr>
     </w:lvl>
   </w:abstractNum>
-  <w:abstractNum w:abstractNumId="14">
+  <w:abstractNum w:abstractNumId="15">
     <w:nsid w:val="7F194366"/>
     <w:multiLevelType w:val="hybridMultilevel"/>
     <w:tmpl w:val="E0E2F1A0"/>
@@ -4339,49 +4489,52 @@
     </w:lvl>
   </w:abstractNum>
   <w:num w:numId="1">
-    <w:abstractNumId w:val="8"/>
+    <w:abstractNumId w:val="9"/>
   </w:num>
   <w:num w:numId="2">
-    <w:abstractNumId w:val="11"/>
+    <w:abstractNumId w:val="12"/>
   </w:num>
   <w:num w:numId="3">
-    <w:abstractNumId w:val="13"/>
+    <w:abstractNumId w:val="14"/>
   </w:num>
   <w:num w:numId="4">
     <w:abstractNumId w:val="1"/>
   </w:num>
   <w:num w:numId="5">
-    <w:abstractNumId w:val="9"/>
+    <w:abstractNumId w:val="10"/>
   </w:num>
   <w:num w:numId="6">
-    <w:abstractNumId w:val="14"/>
+    <w:abstractNumId w:val="15"/>
   </w:num>
   <w:num w:numId="7">
     <w:abstractNumId w:val="2"/>
   </w:num>
   <w:num w:numId="8">
+    <w:abstractNumId w:val="7"/>
+  </w:num>
+  <w:num w:numId="9">
+    <w:abstractNumId w:val="13"/>
+  </w:num>
+  <w:num w:numId="10">
+    <w:abstractNumId w:val="4"/>
+  </w:num>
+  <w:num w:numId="11">
+    <w:abstractNumId w:val="8"/>
+  </w:num>
+  <w:num w:numId="12">
     <w:abstractNumId w:val="6"/>
   </w:num>
-  <w:num w:numId="9">
-    <w:abstractNumId w:val="12"/>
-  </w:num>
-  <w:num w:numId="10">
-    <w:abstractNumId w:val="3"/>
-  </w:num>
-  <w:num w:numId="11">
-    <w:abstractNumId w:val="7"/>
-  </w:num>
-  <w:num w:numId="12">
+  <w:num w:numId="13">
     <w:abstractNumId w:val="5"/>
   </w:num>
-  <w:num w:numId="13">
-    <w:abstractNumId w:val="4"/>
-  </w:num>
   <w:num w:numId="14">
-    <w:abstractNumId w:val="10"/>
+    <w:abstractNumId w:val="11"/>
   </w:num>
   <w:num w:numId="15">
     <w:abstractNumId w:val="0"/>
+  </w:num>
+  <w:num w:numId="16">
+    <w:abstractNumId w:val="3"/>
   </w:num>
 </w:numbering>
 </file>
@@ -4550,6 +4703,7 @@
   <w:style w:type="character" w:default="1" w:styleId="DefaultParagraphFont">
     <w:name w:val="Default Paragraph Font"/>
     <w:uiPriority w:val="1"/>
+    <w:semiHidden/>
     <w:unhideWhenUsed/>
   </w:style>
   <w:style w:type="table" w:default="1" w:styleId="TableNormal">
@@ -5273,7 +5427,7 @@
 </file>
 
 <file path=customXml/itemProps1.xml><?xml version="1.0" encoding="utf-8"?>
-<ds:datastoreItem xmlns:ds="http://schemas.openxmlformats.org/officeDocument/2006/customXml" ds:itemID="{7B96E026-A19C-4A44-83ED-B3B06A19CCA9}">
+<ds:datastoreItem xmlns:ds="http://schemas.openxmlformats.org/officeDocument/2006/customXml" ds:itemID="{8DFCB6DA-7C46-4611-9290-26507146C38F}">
   <ds:schemaRefs>
     <ds:schemaRef ds:uri="http://schemas.openxmlformats.org/officeDocument/2006/bibliography"/>
   </ds:schemaRefs>

</xml_diff>

<commit_message>
Updated Documentation for Release Candidate
Updated the requirements doc to show functional and non-functional
requirements.
Updated the specs doc to show the new user story.
Created a promotional document for our app.
Updated release notes.
</commit_message>
<xml_diff>
--- a/docs/Software_requirements.docx
+++ b/docs/Software_requirements.docx
@@ -93,7 +93,7 @@
           <w:sz w:val="32"/>
           <w:szCs w:val="24"/>
         </w:rPr>
-        <w:t>Ver. 1.4</w:t>
+        <w:t>Ver. 1.5</w:t>
       </w:r>
     </w:p>
     <w:p>
@@ -537,6 +537,58 @@
           <w:szCs w:val="24"/>
         </w:rPr>
       </w:pPr>
+      <w:hyperlink w:anchor="FunctinalRequirements" w:history="1">
+        <w:r>
+          <w:rPr>
+            <w:rStyle w:val="Hyperlink"/>
+            <w:rFonts w:ascii="Segoe UI" w:hAnsi="Segoe UI" w:cs="Segoe UI"/>
+            <w:sz w:val="24"/>
+            <w:szCs w:val="24"/>
+          </w:rPr>
+          <w:t>Functional Requirements</w:t>
+        </w:r>
+      </w:hyperlink>
+    </w:p>
+    <w:p>
+      <w:pPr>
+        <w:pStyle w:val="ListParagraph"/>
+        <w:numPr>
+          <w:ilvl w:val="1"/>
+          <w:numId w:val="5"/>
+        </w:numPr>
+        <w:jc w:val="both"/>
+        <w:rPr>
+          <w:rFonts w:ascii="Segoe UI" w:hAnsi="Segoe UI" w:cs="Segoe UI"/>
+          <w:sz w:val="24"/>
+          <w:szCs w:val="24"/>
+        </w:rPr>
+      </w:pPr>
+      <w:hyperlink w:anchor="NonFunctinalRequirements" w:history="1">
+        <w:r>
+          <w:rPr>
+            <w:rStyle w:val="Hyperlink"/>
+            <w:rFonts w:ascii="Segoe UI" w:hAnsi="Segoe UI" w:cs="Segoe UI"/>
+            <w:sz w:val="24"/>
+            <w:szCs w:val="24"/>
+          </w:rPr>
+          <w:t>Non-Functional Requirements</w:t>
+        </w:r>
+      </w:hyperlink>
+    </w:p>
+    <w:p>
+      <w:pPr>
+        <w:pStyle w:val="ListParagraph"/>
+        <w:numPr>
+          <w:ilvl w:val="1"/>
+          <w:numId w:val="5"/>
+        </w:numPr>
+        <w:jc w:val="both"/>
+        <w:rPr>
+          <w:rFonts w:ascii="Segoe UI" w:hAnsi="Segoe UI" w:cs="Segoe UI"/>
+          <w:sz w:val="24"/>
+          <w:szCs w:val="24"/>
+        </w:rPr>
+      </w:pPr>
       <w:hyperlink w:anchor="Security" w:history="1">
         <w:r>
           <w:rPr>
@@ -903,7 +955,6 @@
           <w:sz w:val="44"/>
           <w:szCs w:val="44"/>
         </w:rPr>
-        <w:lastRenderedPageBreak/>
         <w:t>Application Overview</w:t>
       </w:r>
     </w:p>
@@ -1251,6 +1302,7 @@
           <w:sz w:val="24"/>
           <w:szCs w:val="24"/>
         </w:rPr>
+        <w:lastRenderedPageBreak/>
         <w:t>Use blackboard (a site used by university professors to upload hw, post notes, post exam dates, etc.</w:t>
       </w:r>
     </w:p>
@@ -1273,7 +1325,6 @@
           <w:sz w:val="24"/>
           <w:szCs w:val="24"/>
         </w:rPr>
-        <w:lastRenderedPageBreak/>
         <w:t xml:space="preserve">Check the student/faculty directory (get email </w:t>
       </w:r>
       <w:proofErr w:type="spellStart"/>
@@ -1884,6 +1935,7 @@
           <w:numId w:val="14"/>
         </w:numPr>
         <w:spacing w:line="240" w:lineRule="auto"/>
+        <w:jc w:val="center"/>
         <w:rPr>
           <w:rFonts w:ascii="Segoe UI" w:hAnsi="Segoe UI" w:cs="Segoe UI"/>
           <w:sz w:val="24"/>
@@ -1958,7 +2010,7 @@
           <w:szCs w:val="32"/>
           <w:u w:val="single"/>
         </w:rPr>
-        <w:t>State of Functionality</w:t>
+        <w:t>State</w:t>
       </w:r>
       <w:r>
         <w:rPr>
@@ -1967,348 +2019,17 @@
           <w:szCs w:val="32"/>
           <w:u w:val="single"/>
         </w:rPr>
-        <w:t>:</w:t>
-      </w:r>
-    </w:p>
-    <w:bookmarkEnd w:id="7"/>
-    <w:p>
-      <w:pPr>
-        <w:pStyle w:val="ListParagraph"/>
-        <w:numPr>
-          <w:ilvl w:val="0"/>
-          <w:numId w:val="10"/>
-        </w:numPr>
-        <w:jc w:val="both"/>
-        <w:rPr>
-          <w:rFonts w:ascii="Segoe UI" w:hAnsi="Segoe UI" w:cs="Segoe UI"/>
-          <w:sz w:val="24"/>
-          <w:szCs w:val="24"/>
-        </w:rPr>
-      </w:pPr>
-      <w:r>
-        <w:rPr>
-          <w:rFonts w:ascii="Segoe UI" w:hAnsi="Segoe UI" w:cs="Segoe UI"/>
-          <w:sz w:val="24"/>
-          <w:szCs w:val="24"/>
-        </w:rPr>
-        <w:t>Import your UC class schedule into your calendar. Imported fields will include the following:</w:t>
-      </w:r>
-    </w:p>
-    <w:p>
-      <w:pPr>
-        <w:pStyle w:val="ListParagraph"/>
-        <w:numPr>
-          <w:ilvl w:val="1"/>
-          <w:numId w:val="10"/>
-        </w:numPr>
-        <w:jc w:val="both"/>
-        <w:rPr>
-          <w:rFonts w:ascii="Segoe UI" w:hAnsi="Segoe UI" w:cs="Segoe UI"/>
-          <w:sz w:val="24"/>
-          <w:szCs w:val="24"/>
-        </w:rPr>
-      </w:pPr>
-      <w:r>
-        <w:rPr>
-          <w:rFonts w:ascii="Segoe UI" w:hAnsi="Segoe UI" w:cs="Segoe UI"/>
-          <w:sz w:val="24"/>
-          <w:szCs w:val="24"/>
-        </w:rPr>
-        <w:t>Time of day of the class.</w:t>
-      </w:r>
-    </w:p>
-    <w:p>
-      <w:pPr>
-        <w:pStyle w:val="ListParagraph"/>
-        <w:numPr>
-          <w:ilvl w:val="1"/>
-          <w:numId w:val="10"/>
-        </w:numPr>
-        <w:jc w:val="both"/>
-        <w:rPr>
-          <w:rFonts w:ascii="Segoe UI" w:hAnsi="Segoe UI" w:cs="Segoe UI"/>
-          <w:sz w:val="24"/>
-          <w:szCs w:val="24"/>
-        </w:rPr>
-      </w:pPr>
-      <w:r>
-        <w:rPr>
-          <w:rFonts w:ascii="Segoe UI" w:hAnsi="Segoe UI" w:cs="Segoe UI"/>
-          <w:sz w:val="24"/>
-          <w:szCs w:val="24"/>
-        </w:rPr>
-        <w:t>Days the class is scheduled for.</w:t>
-      </w:r>
-    </w:p>
-    <w:p>
-      <w:pPr>
-        <w:pStyle w:val="ListParagraph"/>
-        <w:numPr>
-          <w:ilvl w:val="1"/>
-          <w:numId w:val="10"/>
-        </w:numPr>
-        <w:jc w:val="both"/>
-        <w:rPr>
-          <w:rFonts w:ascii="Segoe UI" w:hAnsi="Segoe UI" w:cs="Segoe UI"/>
-          <w:sz w:val="24"/>
-          <w:szCs w:val="24"/>
-        </w:rPr>
-      </w:pPr>
-      <w:r>
-        <w:rPr>
-          <w:rFonts w:ascii="Segoe UI" w:hAnsi="Segoe UI" w:cs="Segoe UI"/>
-          <w:sz w:val="24"/>
-          <w:szCs w:val="24"/>
-        </w:rPr>
-        <w:t>Building the class is located in.</w:t>
-      </w:r>
-    </w:p>
-    <w:p>
-      <w:pPr>
-        <w:pStyle w:val="ListParagraph"/>
-        <w:numPr>
-          <w:ilvl w:val="1"/>
-          <w:numId w:val="10"/>
-        </w:numPr>
-        <w:jc w:val="both"/>
-        <w:rPr>
-          <w:rFonts w:ascii="Segoe UI" w:hAnsi="Segoe UI" w:cs="Segoe UI"/>
-          <w:sz w:val="24"/>
-          <w:szCs w:val="24"/>
-        </w:rPr>
-      </w:pPr>
-      <w:r>
-        <w:rPr>
-          <w:rFonts w:ascii="Segoe UI" w:hAnsi="Segoe UI" w:cs="Segoe UI"/>
-          <w:sz w:val="24"/>
-          <w:szCs w:val="24"/>
-        </w:rPr>
-        <w:t>Room number of the class.</w:t>
-      </w:r>
-    </w:p>
-    <w:p>
-      <w:pPr>
-        <w:pStyle w:val="ListParagraph"/>
-        <w:numPr>
-          <w:ilvl w:val="1"/>
-          <w:numId w:val="10"/>
-        </w:numPr>
-        <w:jc w:val="both"/>
-        <w:rPr>
-          <w:rFonts w:ascii="Segoe UI" w:hAnsi="Segoe UI" w:cs="Segoe UI"/>
-          <w:sz w:val="24"/>
-          <w:szCs w:val="24"/>
-        </w:rPr>
-      </w:pPr>
-      <w:r>
-        <w:rPr>
-          <w:rFonts w:ascii="Segoe UI" w:hAnsi="Segoe UI" w:cs="Segoe UI"/>
-          <w:sz w:val="24"/>
-          <w:szCs w:val="24"/>
-        </w:rPr>
-        <w:t>Professor’s name.</w:t>
-      </w:r>
-    </w:p>
-    <w:p>
-      <w:pPr>
-        <w:pStyle w:val="ListParagraph"/>
-        <w:numPr>
-          <w:ilvl w:val="0"/>
-          <w:numId w:val="10"/>
-        </w:numPr>
-        <w:jc w:val="both"/>
-        <w:rPr>
-          <w:rFonts w:ascii="Segoe UI" w:hAnsi="Segoe UI" w:cs="Segoe UI"/>
-          <w:sz w:val="24"/>
-          <w:szCs w:val="24"/>
-        </w:rPr>
-      </w:pPr>
-      <w:r>
-        <w:rPr>
-          <w:rFonts w:ascii="Segoe UI" w:hAnsi="Segoe UI" w:cs="Segoe UI"/>
-          <w:sz w:val="24"/>
-          <w:szCs w:val="24"/>
-        </w:rPr>
-        <w:t>The import of schedule data will be done through the app and will populate the standard Android calendar.</w:t>
-      </w:r>
-    </w:p>
-    <w:p>
-      <w:pPr>
-        <w:pStyle w:val="ListParagraph"/>
-        <w:numPr>
-          <w:ilvl w:val="0"/>
-          <w:numId w:val="10"/>
-        </w:numPr>
-        <w:jc w:val="both"/>
-        <w:rPr>
-          <w:rFonts w:ascii="Segoe UI" w:hAnsi="Segoe UI" w:cs="Segoe UI"/>
-          <w:sz w:val="24"/>
-          <w:szCs w:val="24"/>
-        </w:rPr>
-      </w:pPr>
-      <w:r>
-        <w:rPr>
-          <w:rFonts w:ascii="Segoe UI" w:hAnsi="Segoe UI" w:cs="Segoe UI"/>
-          <w:sz w:val="24"/>
-          <w:szCs w:val="24"/>
-        </w:rPr>
-        <w:t>In each event, the user can add notes (hw/quiz dates, faculty stuff, etc.)</w:t>
-      </w:r>
-    </w:p>
-    <w:p>
-      <w:pPr>
-        <w:jc w:val="both"/>
-        <w:rPr>
-          <w:rFonts w:ascii="Segoe UI" w:hAnsi="Segoe UI" w:cs="Segoe UI"/>
-          <w:b/>
-          <w:sz w:val="24"/>
-          <w:szCs w:val="24"/>
-        </w:rPr>
-      </w:pPr>
-      <w:bookmarkStart w:id="8" w:name="Security"/>
-      <w:r>
-        <w:rPr>
-          <w:rFonts w:ascii="Segoe UI" w:hAnsi="Segoe UI" w:cs="Segoe UI"/>
-          <w:b/>
-          <w:sz w:val="24"/>
-          <w:szCs w:val="24"/>
-        </w:rPr>
-        <w:t>Security</w:t>
-      </w:r>
-    </w:p>
-    <w:bookmarkEnd w:id="8"/>
-    <w:p>
-      <w:pPr>
-        <w:jc w:val="both"/>
-        <w:rPr>
-          <w:rFonts w:ascii="Segoe UI" w:hAnsi="Segoe UI" w:cs="Segoe UI"/>
-          <w:sz w:val="24"/>
-          <w:szCs w:val="24"/>
-        </w:rPr>
-      </w:pPr>
-      <w:r>
-        <w:rPr>
-          <w:rFonts w:ascii="Segoe UI" w:hAnsi="Segoe UI" w:cs="Segoe UI"/>
-          <w:sz w:val="24"/>
-          <w:szCs w:val="24"/>
-        </w:rPr>
-        <w:t>Only UC students</w:t>
-      </w:r>
-      <w:r>
-        <w:rPr>
-          <w:rFonts w:ascii="Segoe UI" w:hAnsi="Segoe UI" w:cs="Segoe UI"/>
-          <w:sz w:val="24"/>
-          <w:szCs w:val="24"/>
-        </w:rPr>
-        <w:t>/faculty</w:t>
-      </w:r>
-      <w:r>
-        <w:rPr>
-          <w:rFonts w:ascii="Segoe UI" w:hAnsi="Segoe UI" w:cs="Segoe UI"/>
-          <w:sz w:val="24"/>
-          <w:szCs w:val="24"/>
-        </w:rPr>
-        <w:t xml:space="preserve"> with valid credentials will be able to import their schedule.</w:t>
-      </w:r>
-      <w:r>
-        <w:rPr>
-          <w:rFonts w:ascii="Segoe UI" w:hAnsi="Segoe UI" w:cs="Segoe UI"/>
-          <w:sz w:val="24"/>
-          <w:szCs w:val="24"/>
-        </w:rPr>
-        <w:tab/>
-      </w:r>
-    </w:p>
-    <w:p>
-      <w:pPr>
-        <w:jc w:val="both"/>
-        <w:rPr>
-          <w:rFonts w:ascii="Segoe UI" w:hAnsi="Segoe UI" w:cs="Segoe UI"/>
-          <w:b/>
-          <w:sz w:val="24"/>
-          <w:szCs w:val="24"/>
-        </w:rPr>
-      </w:pPr>
-      <w:bookmarkStart w:id="9" w:name="Auditing"/>
-      <w:r>
-        <w:rPr>
-          <w:rFonts w:ascii="Segoe UI" w:hAnsi="Segoe UI" w:cs="Segoe UI"/>
-          <w:b/>
-          <w:sz w:val="24"/>
-          <w:szCs w:val="24"/>
-        </w:rPr>
-        <w:t xml:space="preserve">Auditing </w:t>
-      </w:r>
-    </w:p>
-    <w:bookmarkEnd w:id="9"/>
-    <w:p>
-      <w:pPr>
-        <w:jc w:val="both"/>
-        <w:rPr>
-          <w:rFonts w:ascii="Segoe UI" w:hAnsi="Segoe UI" w:cs="Segoe UI"/>
-          <w:sz w:val="24"/>
-          <w:szCs w:val="24"/>
-        </w:rPr>
-      </w:pPr>
-      <w:r>
-        <w:rPr>
-          <w:rFonts w:ascii="Segoe UI" w:hAnsi="Segoe UI" w:cs="Segoe UI"/>
-          <w:sz w:val="24"/>
-          <w:szCs w:val="24"/>
-        </w:rPr>
-        <w:t>A release notes document will be released along with each version of our application. The release notes will indicate what has changed since the previous version of the application. This includes things like new features or bug fixes.</w:t>
-      </w:r>
-    </w:p>
-    <w:p>
-      <w:pPr>
-        <w:jc w:val="both"/>
-        <w:rPr>
-          <w:rFonts w:ascii="Segoe UI" w:hAnsi="Segoe UI" w:cs="Segoe UI"/>
-          <w:b/>
-          <w:sz w:val="24"/>
-          <w:szCs w:val="24"/>
-        </w:rPr>
-      </w:pPr>
-      <w:bookmarkStart w:id="10" w:name="Admin"/>
-      <w:r>
-        <w:rPr>
-          <w:rFonts w:ascii="Segoe UI" w:hAnsi="Segoe UI" w:cs="Segoe UI"/>
-          <w:b/>
-          <w:sz w:val="24"/>
-          <w:szCs w:val="24"/>
-        </w:rPr>
-        <w:t>Administration/Customization of the Application</w:t>
-      </w:r>
-    </w:p>
-    <w:bookmarkEnd w:id="10"/>
-    <w:p>
-      <w:pPr>
-        <w:jc w:val="both"/>
-        <w:rPr>
-          <w:rFonts w:ascii="Segoe UI" w:hAnsi="Segoe UI" w:cs="Segoe UI"/>
-          <w:sz w:val="24"/>
-          <w:szCs w:val="24"/>
-        </w:rPr>
-      </w:pPr>
-      <w:r>
-        <w:rPr>
-          <w:rFonts w:ascii="Segoe UI" w:hAnsi="Segoe UI" w:cs="Segoe UI"/>
-          <w:sz w:val="24"/>
-          <w:szCs w:val="24"/>
-        </w:rPr>
-        <w:t xml:space="preserve">The user’s imported schedule will act as their default schedule and they will be able to edit the schedule locally however they see fit. </w:t>
-      </w:r>
-    </w:p>
-    <w:p>
-      <w:pPr>
+        <w:t>ment</w:t>
+      </w:r>
+      <w:r>
         <w:rPr>
           <w:rFonts w:ascii="Segoe UI" w:hAnsi="Segoe UI" w:cs="Segoe UI"/>
           <w:sz w:val="32"/>
           <w:szCs w:val="32"/>
           <w:u w:val="single"/>
         </w:rPr>
-      </w:pPr>
-      <w:bookmarkStart w:id="11" w:name="Scope"/>
+        <w:t xml:space="preserve"> of Functionality</w:t>
+      </w:r>
       <w:r>
         <w:rPr>
           <w:rFonts w:ascii="Segoe UI" w:hAnsi="Segoe UI" w:cs="Segoe UI"/>
@@ -2316,1072 +2037,604 @@
           <w:szCs w:val="32"/>
           <w:u w:val="single"/>
         </w:rPr>
-        <w:t>Scope</w:t>
-      </w:r>
-      <w:r>
+        <w:t>:</w:t>
+      </w:r>
+    </w:p>
+    <w:p>
+      <w:pPr>
+        <w:jc w:val="both"/>
+        <w:rPr>
+          <w:rFonts w:ascii="Segoe UI" w:hAnsi="Segoe UI" w:cs="Segoe UI"/>
+          <w:b/>
+          <w:sz w:val="24"/>
+          <w:szCs w:val="24"/>
+        </w:rPr>
+      </w:pPr>
+      <w:bookmarkStart w:id="8" w:name="FunctinalRequirements"/>
+      <w:bookmarkEnd w:id="7"/>
+      <w:r>
+        <w:rPr>
+          <w:rFonts w:ascii="Segoe UI" w:hAnsi="Segoe UI" w:cs="Segoe UI"/>
+          <w:b/>
+          <w:sz w:val="24"/>
+          <w:szCs w:val="24"/>
+        </w:rPr>
+        <w:t>Functional Requirement</w:t>
+      </w:r>
+    </w:p>
+    <w:bookmarkEnd w:id="8"/>
+    <w:p>
+      <w:pPr>
+        <w:pStyle w:val="ListParagraph"/>
+        <w:numPr>
+          <w:ilvl w:val="0"/>
+          <w:numId w:val="17"/>
+        </w:numPr>
+        <w:jc w:val="both"/>
+        <w:rPr>
+          <w:rFonts w:ascii="Segoe UI" w:hAnsi="Segoe UI" w:cs="Segoe UI"/>
+          <w:sz w:val="24"/>
+          <w:szCs w:val="24"/>
+        </w:rPr>
+      </w:pPr>
+      <w:r>
+        <w:rPr>
+          <w:rFonts w:ascii="Segoe UI" w:hAnsi="Segoe UI" w:cs="Segoe UI"/>
+          <w:sz w:val="24"/>
+          <w:szCs w:val="24"/>
+        </w:rPr>
+        <w:t>User needs to log in with proper UC credentials</w:t>
+      </w:r>
+      <w:r>
+        <w:rPr>
+          <w:rFonts w:ascii="Segoe UI" w:hAnsi="Segoe UI" w:cs="Segoe UI"/>
+          <w:sz w:val="24"/>
+          <w:szCs w:val="24"/>
+        </w:rPr>
+        <w:t>.</w:t>
+      </w:r>
+    </w:p>
+    <w:p>
+      <w:pPr>
+        <w:pStyle w:val="ListParagraph"/>
+        <w:numPr>
+          <w:ilvl w:val="0"/>
+          <w:numId w:val="17"/>
+        </w:numPr>
+        <w:jc w:val="both"/>
+        <w:rPr>
+          <w:rFonts w:ascii="Segoe UI" w:hAnsi="Segoe UI" w:cs="Segoe UI"/>
+          <w:sz w:val="24"/>
+          <w:szCs w:val="24"/>
+        </w:rPr>
+      </w:pPr>
+      <w:r>
+        <w:rPr>
+          <w:rFonts w:ascii="Segoe UI" w:hAnsi="Segoe UI" w:cs="Segoe UI"/>
+          <w:sz w:val="24"/>
+          <w:szCs w:val="24"/>
+        </w:rPr>
+        <w:t>Import your UC class schedule into your calendar. Imported fields will include the following:</w:t>
+      </w:r>
+    </w:p>
+    <w:p>
+      <w:pPr>
+        <w:pStyle w:val="ListParagraph"/>
+        <w:numPr>
+          <w:ilvl w:val="1"/>
+          <w:numId w:val="17"/>
+        </w:numPr>
+        <w:jc w:val="both"/>
+        <w:rPr>
+          <w:rFonts w:ascii="Segoe UI" w:hAnsi="Segoe UI" w:cs="Segoe UI"/>
+          <w:sz w:val="24"/>
+          <w:szCs w:val="24"/>
+        </w:rPr>
+      </w:pPr>
+      <w:r>
+        <w:rPr>
+          <w:rFonts w:ascii="Segoe UI" w:hAnsi="Segoe UI" w:cs="Segoe UI"/>
+          <w:sz w:val="24"/>
+          <w:szCs w:val="24"/>
+        </w:rPr>
+        <w:t>Time of day of the class.</w:t>
+      </w:r>
+    </w:p>
+    <w:p>
+      <w:pPr>
+        <w:pStyle w:val="ListParagraph"/>
+        <w:numPr>
+          <w:ilvl w:val="1"/>
+          <w:numId w:val="17"/>
+        </w:numPr>
+        <w:jc w:val="both"/>
+        <w:rPr>
+          <w:rFonts w:ascii="Segoe UI" w:hAnsi="Segoe UI" w:cs="Segoe UI"/>
+          <w:sz w:val="24"/>
+          <w:szCs w:val="24"/>
+        </w:rPr>
+      </w:pPr>
+      <w:r>
+        <w:rPr>
+          <w:rFonts w:ascii="Segoe UI" w:hAnsi="Segoe UI" w:cs="Segoe UI"/>
+          <w:sz w:val="24"/>
+          <w:szCs w:val="24"/>
+        </w:rPr>
+        <w:t>Days the class is scheduled for.</w:t>
+      </w:r>
+    </w:p>
+    <w:p>
+      <w:pPr>
+        <w:pStyle w:val="ListParagraph"/>
+        <w:numPr>
+          <w:ilvl w:val="1"/>
+          <w:numId w:val="17"/>
+        </w:numPr>
+        <w:jc w:val="both"/>
+        <w:rPr>
+          <w:rFonts w:ascii="Segoe UI" w:hAnsi="Segoe UI" w:cs="Segoe UI"/>
+          <w:sz w:val="24"/>
+          <w:szCs w:val="24"/>
+        </w:rPr>
+      </w:pPr>
+      <w:r>
+        <w:rPr>
+          <w:rFonts w:ascii="Segoe UI" w:hAnsi="Segoe UI" w:cs="Segoe UI"/>
+          <w:sz w:val="24"/>
+          <w:szCs w:val="24"/>
+        </w:rPr>
+        <w:t>Building the class is located in.</w:t>
+      </w:r>
+    </w:p>
+    <w:p>
+      <w:pPr>
+        <w:pStyle w:val="ListParagraph"/>
+        <w:numPr>
+          <w:ilvl w:val="1"/>
+          <w:numId w:val="17"/>
+        </w:numPr>
+        <w:jc w:val="both"/>
+        <w:rPr>
+          <w:rFonts w:ascii="Segoe UI" w:hAnsi="Segoe UI" w:cs="Segoe UI"/>
+          <w:sz w:val="24"/>
+          <w:szCs w:val="24"/>
+        </w:rPr>
+      </w:pPr>
+      <w:r>
+        <w:rPr>
+          <w:rFonts w:ascii="Segoe UI" w:hAnsi="Segoe UI" w:cs="Segoe UI"/>
+          <w:sz w:val="24"/>
+          <w:szCs w:val="24"/>
+        </w:rPr>
+        <w:t>Room number of the class.</w:t>
+      </w:r>
+    </w:p>
+    <w:p>
+      <w:pPr>
+        <w:pStyle w:val="ListParagraph"/>
+        <w:numPr>
+          <w:ilvl w:val="1"/>
+          <w:numId w:val="17"/>
+        </w:numPr>
+        <w:jc w:val="both"/>
+        <w:rPr>
+          <w:rFonts w:ascii="Segoe UI" w:hAnsi="Segoe UI" w:cs="Segoe UI"/>
+          <w:sz w:val="24"/>
+          <w:szCs w:val="24"/>
+        </w:rPr>
+      </w:pPr>
+      <w:r>
+        <w:rPr>
+          <w:rFonts w:ascii="Segoe UI" w:hAnsi="Segoe UI" w:cs="Segoe UI"/>
+          <w:sz w:val="24"/>
+          <w:szCs w:val="24"/>
+        </w:rPr>
+        <w:t>Professor’s name.</w:t>
+      </w:r>
+    </w:p>
+    <w:p>
+      <w:pPr>
+        <w:pStyle w:val="ListParagraph"/>
+        <w:numPr>
+          <w:ilvl w:val="0"/>
+          <w:numId w:val="17"/>
+        </w:numPr>
+        <w:jc w:val="both"/>
+        <w:rPr>
+          <w:rFonts w:ascii="Segoe UI" w:hAnsi="Segoe UI" w:cs="Segoe UI"/>
+          <w:sz w:val="24"/>
+          <w:szCs w:val="24"/>
+        </w:rPr>
+      </w:pPr>
+      <w:r>
+        <w:rPr>
+          <w:rFonts w:ascii="Segoe UI" w:hAnsi="Segoe UI" w:cs="Segoe UI"/>
+          <w:sz w:val="24"/>
+          <w:szCs w:val="24"/>
+        </w:rPr>
+        <w:t>User needs to be able to confirm online schedule before adding</w:t>
+      </w:r>
+      <w:r>
+        <w:rPr>
+          <w:rFonts w:ascii="Segoe UI" w:hAnsi="Segoe UI" w:cs="Segoe UI"/>
+          <w:sz w:val="24"/>
+          <w:szCs w:val="24"/>
+        </w:rPr>
+        <w:t>.</w:t>
+      </w:r>
+    </w:p>
+    <w:p>
+      <w:pPr>
+        <w:pStyle w:val="ListParagraph"/>
+        <w:numPr>
+          <w:ilvl w:val="0"/>
+          <w:numId w:val="17"/>
+        </w:numPr>
+        <w:jc w:val="both"/>
+        <w:rPr>
+          <w:rFonts w:ascii="Segoe UI" w:hAnsi="Segoe UI" w:cs="Segoe UI"/>
+          <w:sz w:val="24"/>
+          <w:szCs w:val="24"/>
+        </w:rPr>
+      </w:pPr>
+      <w:r>
+        <w:rPr>
+          <w:rFonts w:ascii="Segoe UI" w:hAnsi="Segoe UI" w:cs="Segoe UI"/>
+          <w:sz w:val="24"/>
+          <w:szCs w:val="24"/>
+        </w:rPr>
+        <w:t>Events need to be added with a notification when everything is completed</w:t>
+      </w:r>
+      <w:r>
+        <w:rPr>
+          <w:rFonts w:ascii="Segoe UI" w:hAnsi="Segoe UI" w:cs="Segoe UI"/>
+          <w:sz w:val="24"/>
+          <w:szCs w:val="24"/>
+        </w:rPr>
+        <w:t>.</w:t>
+      </w:r>
+    </w:p>
+    <w:p>
+      <w:pPr>
+        <w:pStyle w:val="ListParagraph"/>
+        <w:numPr>
+          <w:ilvl w:val="0"/>
+          <w:numId w:val="17"/>
+        </w:numPr>
+        <w:jc w:val="both"/>
+        <w:rPr>
+          <w:rFonts w:ascii="Segoe UI" w:hAnsi="Segoe UI" w:cs="Segoe UI"/>
+          <w:sz w:val="24"/>
+          <w:szCs w:val="24"/>
+        </w:rPr>
+      </w:pPr>
+      <w:r>
+        <w:rPr>
+          <w:rFonts w:ascii="Segoe UI" w:hAnsi="Segoe UI" w:cs="Segoe UI"/>
+          <w:sz w:val="24"/>
+          <w:szCs w:val="24"/>
+        </w:rPr>
+        <w:t>User needs to be able to update schedule</w:t>
+      </w:r>
+      <w:r>
+        <w:rPr>
+          <w:rFonts w:ascii="Segoe UI" w:hAnsi="Segoe UI" w:cs="Segoe UI"/>
+          <w:sz w:val="24"/>
+          <w:szCs w:val="24"/>
+        </w:rPr>
+        <w:t>.</w:t>
+      </w:r>
+    </w:p>
+    <w:p>
+      <w:pPr>
+        <w:pStyle w:val="ListParagraph"/>
+        <w:numPr>
+          <w:ilvl w:val="0"/>
+          <w:numId w:val="17"/>
+        </w:numPr>
+        <w:jc w:val="both"/>
+        <w:rPr>
+          <w:rFonts w:ascii="Segoe UI" w:hAnsi="Segoe UI" w:cs="Segoe UI"/>
+          <w:sz w:val="24"/>
+          <w:szCs w:val="24"/>
+        </w:rPr>
+      </w:pPr>
+      <w:r>
+        <w:rPr>
+          <w:rFonts w:ascii="Segoe UI" w:hAnsi="Segoe UI" w:cs="Segoe UI"/>
+          <w:sz w:val="24"/>
+          <w:szCs w:val="24"/>
+        </w:rPr>
+        <w:t>Calendar needs to account for the user updating the event</w:t>
+      </w:r>
+      <w:r>
+        <w:rPr>
+          <w:rFonts w:ascii="Segoe UI" w:hAnsi="Segoe UI" w:cs="Segoe UI"/>
+          <w:sz w:val="24"/>
+          <w:szCs w:val="24"/>
+        </w:rPr>
+        <w:t xml:space="preserve"> </w:t>
+      </w:r>
+      <w:r>
+        <w:rPr>
+          <w:rFonts w:ascii="Segoe UI" w:hAnsi="Segoe UI" w:cs="Segoe UI"/>
+          <w:sz w:val="24"/>
+          <w:szCs w:val="24"/>
+        </w:rPr>
+        <w:t>(not overriding user changes)</w:t>
+      </w:r>
+      <w:r>
+        <w:rPr>
+          <w:rFonts w:ascii="Segoe UI" w:hAnsi="Segoe UI" w:cs="Segoe UI"/>
+          <w:sz w:val="24"/>
+          <w:szCs w:val="24"/>
+        </w:rPr>
+        <w:t>.</w:t>
+      </w:r>
+    </w:p>
+    <w:p>
+      <w:pPr>
+        <w:jc w:val="both"/>
+        <w:rPr>
+          <w:rFonts w:ascii="Segoe UI" w:hAnsi="Segoe UI" w:cs="Segoe UI"/>
+          <w:b/>
+          <w:sz w:val="24"/>
+          <w:szCs w:val="24"/>
+        </w:rPr>
+      </w:pPr>
+      <w:bookmarkStart w:id="9" w:name="NonFunctinalRequirements"/>
+      <w:r>
+        <w:rPr>
+          <w:rFonts w:ascii="Segoe UI" w:hAnsi="Segoe UI" w:cs="Segoe UI"/>
+          <w:b/>
+          <w:sz w:val="24"/>
+          <w:szCs w:val="24"/>
+        </w:rPr>
+        <w:t>Non-Functional Requirements</w:t>
+      </w:r>
+    </w:p>
+    <w:bookmarkEnd w:id="9"/>
+    <w:p>
+      <w:pPr>
+        <w:pStyle w:val="ListParagraph"/>
+        <w:numPr>
+          <w:ilvl w:val="0"/>
+          <w:numId w:val="17"/>
+        </w:numPr>
+        <w:jc w:val="both"/>
+        <w:rPr>
+          <w:rFonts w:ascii="Segoe UI" w:hAnsi="Segoe UI" w:cs="Segoe UI"/>
+          <w:sz w:val="24"/>
+          <w:szCs w:val="24"/>
+        </w:rPr>
+      </w:pPr>
+      <w:r>
+        <w:rPr>
+          <w:rFonts w:ascii="Segoe UI" w:hAnsi="Segoe UI" w:cs="Segoe UI"/>
+          <w:sz w:val="24"/>
+          <w:szCs w:val="24"/>
+        </w:rPr>
+        <w:t>Application needs to perform smoothly (non-specific requirements yet)</w:t>
+      </w:r>
+      <w:r>
+        <w:rPr>
+          <w:rFonts w:ascii="Segoe UI" w:hAnsi="Segoe UI" w:cs="Segoe UI"/>
+          <w:sz w:val="24"/>
+          <w:szCs w:val="24"/>
+        </w:rPr>
+        <w:t>.</w:t>
+      </w:r>
+    </w:p>
+    <w:p>
+      <w:pPr>
+        <w:pStyle w:val="ListParagraph"/>
+        <w:numPr>
+          <w:ilvl w:val="0"/>
+          <w:numId w:val="17"/>
+        </w:numPr>
+        <w:jc w:val="both"/>
+        <w:rPr>
+          <w:rFonts w:ascii="Segoe UI" w:hAnsi="Segoe UI" w:cs="Segoe UI"/>
+          <w:sz w:val="24"/>
+          <w:szCs w:val="24"/>
+        </w:rPr>
+      </w:pPr>
+      <w:r>
+        <w:rPr>
+          <w:rFonts w:ascii="Segoe UI" w:hAnsi="Segoe UI" w:cs="Segoe UI"/>
+          <w:sz w:val="24"/>
+          <w:szCs w:val="24"/>
+        </w:rPr>
+        <w:t>Text and color need to be the same on each page.</w:t>
+      </w:r>
+    </w:p>
+    <w:p>
+      <w:pPr>
+        <w:pStyle w:val="ListParagraph"/>
+        <w:numPr>
+          <w:ilvl w:val="0"/>
+          <w:numId w:val="17"/>
+        </w:numPr>
+        <w:jc w:val="both"/>
+        <w:rPr>
+          <w:rFonts w:ascii="Segoe UI" w:hAnsi="Segoe UI" w:cs="Segoe UI"/>
+          <w:sz w:val="24"/>
+          <w:szCs w:val="24"/>
+        </w:rPr>
+      </w:pPr>
+      <w:r>
+        <w:rPr>
+          <w:rFonts w:ascii="Segoe UI" w:hAnsi="Segoe UI" w:cs="Segoe UI"/>
+          <w:sz w:val="24"/>
+          <w:szCs w:val="24"/>
+        </w:rPr>
+        <w:t>Simple UI.</w:t>
+      </w:r>
+    </w:p>
+    <w:p>
+      <w:pPr>
+        <w:jc w:val="both"/>
+        <w:rPr>
+          <w:rFonts w:ascii="Segoe UI" w:hAnsi="Segoe UI" w:cs="Segoe UI"/>
+          <w:b/>
+          <w:sz w:val="24"/>
+          <w:szCs w:val="24"/>
+        </w:rPr>
+      </w:pPr>
+      <w:bookmarkStart w:id="10" w:name="Security"/>
+      <w:r>
+        <w:rPr>
+          <w:rFonts w:ascii="Segoe UI" w:hAnsi="Segoe UI" w:cs="Segoe UI"/>
+          <w:b/>
+          <w:sz w:val="24"/>
+          <w:szCs w:val="24"/>
+        </w:rPr>
+        <w:t>Security</w:t>
+      </w:r>
+    </w:p>
+    <w:bookmarkEnd w:id="10"/>
+    <w:p>
+      <w:pPr>
+        <w:jc w:val="both"/>
+        <w:rPr>
+          <w:rFonts w:ascii="Segoe UI" w:hAnsi="Segoe UI" w:cs="Segoe UI"/>
+          <w:sz w:val="24"/>
+          <w:szCs w:val="24"/>
+        </w:rPr>
+      </w:pPr>
+      <w:r>
+        <w:rPr>
+          <w:rFonts w:ascii="Segoe UI" w:hAnsi="Segoe UI" w:cs="Segoe UI"/>
+          <w:sz w:val="24"/>
+          <w:szCs w:val="24"/>
+        </w:rPr>
+        <w:t>Only UC students</w:t>
+      </w:r>
+      <w:r>
+        <w:rPr>
+          <w:rFonts w:ascii="Segoe UI" w:hAnsi="Segoe UI" w:cs="Segoe UI"/>
+          <w:sz w:val="24"/>
+          <w:szCs w:val="24"/>
+        </w:rPr>
+        <w:t>/faculty</w:t>
+      </w:r>
+      <w:r>
+        <w:rPr>
+          <w:rFonts w:ascii="Segoe UI" w:hAnsi="Segoe UI" w:cs="Segoe UI"/>
+          <w:sz w:val="24"/>
+          <w:szCs w:val="24"/>
+        </w:rPr>
+        <w:t xml:space="preserve"> with valid credentials will be able to import their schedule.</w:t>
+      </w:r>
+      <w:r>
+        <w:rPr>
+          <w:rFonts w:ascii="Segoe UI" w:hAnsi="Segoe UI" w:cs="Segoe UI"/>
+          <w:sz w:val="24"/>
+          <w:szCs w:val="24"/>
+        </w:rPr>
+        <w:tab/>
+      </w:r>
+    </w:p>
+    <w:p>
+      <w:pPr>
+        <w:jc w:val="both"/>
+        <w:rPr>
+          <w:rFonts w:ascii="Segoe UI" w:hAnsi="Segoe UI" w:cs="Segoe UI"/>
+          <w:b/>
+          <w:sz w:val="24"/>
+          <w:szCs w:val="24"/>
+        </w:rPr>
+      </w:pPr>
+      <w:bookmarkStart w:id="11" w:name="Auditing"/>
+      <w:r>
+        <w:rPr>
+          <w:rFonts w:ascii="Segoe UI" w:hAnsi="Segoe UI" w:cs="Segoe UI"/>
+          <w:b/>
+          <w:sz w:val="24"/>
+          <w:szCs w:val="24"/>
+        </w:rPr>
+        <w:t xml:space="preserve">Auditing </w:t>
+      </w:r>
+    </w:p>
+    <w:bookmarkEnd w:id="11"/>
+    <w:p>
+      <w:pPr>
+        <w:jc w:val="both"/>
+        <w:rPr>
+          <w:rFonts w:ascii="Segoe UI" w:hAnsi="Segoe UI" w:cs="Segoe UI"/>
+          <w:sz w:val="24"/>
+          <w:szCs w:val="24"/>
+        </w:rPr>
+      </w:pPr>
+      <w:r>
+        <w:rPr>
+          <w:rFonts w:ascii="Segoe UI" w:hAnsi="Segoe UI" w:cs="Segoe UI"/>
+          <w:sz w:val="24"/>
+          <w:szCs w:val="24"/>
+        </w:rPr>
+        <w:t>A release notes document will be released along with each version of our application. The release notes will indicate what has changed since the previous version of the application. This includes things like new features or bug fixes.</w:t>
+      </w:r>
+    </w:p>
+    <w:p>
+      <w:pPr>
+        <w:jc w:val="both"/>
+        <w:rPr>
+          <w:rFonts w:ascii="Segoe UI" w:hAnsi="Segoe UI" w:cs="Segoe UI"/>
+          <w:b/>
+          <w:sz w:val="24"/>
+          <w:szCs w:val="24"/>
+        </w:rPr>
+      </w:pPr>
+      <w:bookmarkStart w:id="12" w:name="Admin"/>
+      <w:r>
+        <w:rPr>
+          <w:rFonts w:ascii="Segoe UI" w:hAnsi="Segoe UI" w:cs="Segoe UI"/>
+          <w:b/>
+          <w:sz w:val="24"/>
+          <w:szCs w:val="24"/>
+        </w:rPr>
+        <w:t>Administration/Customization of the Application</w:t>
+      </w:r>
+    </w:p>
+    <w:bookmarkEnd w:id="12"/>
+    <w:p>
+      <w:pPr>
+        <w:jc w:val="both"/>
+        <w:rPr>
+          <w:rFonts w:ascii="Segoe UI" w:hAnsi="Segoe UI" w:cs="Segoe UI"/>
+          <w:sz w:val="24"/>
+          <w:szCs w:val="24"/>
+        </w:rPr>
+      </w:pPr>
+      <w:r>
+        <w:rPr>
+          <w:rFonts w:ascii="Segoe UI" w:hAnsi="Segoe UI" w:cs="Segoe UI"/>
+          <w:sz w:val="24"/>
+          <w:szCs w:val="24"/>
+        </w:rPr>
+        <w:lastRenderedPageBreak/>
+        <w:t xml:space="preserve">The user’s imported schedule will act as their default schedule and they will be able to edit the schedule locally however they see fit. </w:t>
+      </w:r>
+    </w:p>
+    <w:p>
+      <w:pPr>
         <w:rPr>
           <w:rFonts w:ascii="Segoe UI" w:hAnsi="Segoe UI" w:cs="Segoe UI"/>
           <w:sz w:val="32"/>
           <w:szCs w:val="32"/>
           <w:u w:val="single"/>
         </w:rPr>
-        <w:t>:</w:t>
-      </w:r>
-    </w:p>
-    <w:bookmarkEnd w:id="11"/>
-    <w:p>
-      <w:pPr>
-        <w:rPr>
-          <w:rFonts w:ascii="Segoe UI" w:hAnsi="Segoe UI" w:cs="Segoe UI"/>
-          <w:sz w:val="24"/>
-          <w:szCs w:val="24"/>
-        </w:rPr>
-      </w:pPr>
-      <w:r>
-        <w:rPr>
-          <w:rFonts w:ascii="Segoe UI" w:hAnsi="Segoe UI" w:cs="Segoe UI"/>
-          <w:sz w:val="24"/>
-          <w:szCs w:val="24"/>
-        </w:rPr>
-        <w:t xml:space="preserve">The development cycle </w:t>
-      </w:r>
-      <w:r>
-        <w:rPr>
-          <w:rFonts w:ascii="Segoe UI" w:hAnsi="Segoe UI" w:cs="Segoe UI"/>
-          <w:sz w:val="24"/>
-          <w:szCs w:val="24"/>
-        </w:rPr>
-        <w:t>will consist of multiple phases</w:t>
-      </w:r>
-      <w:r>
-        <w:rPr>
-          <w:rFonts w:ascii="Segoe UI" w:hAnsi="Segoe UI" w:cs="Segoe UI"/>
-          <w:sz w:val="24"/>
-          <w:szCs w:val="24"/>
-        </w:rPr>
-        <w:t>:</w:t>
-      </w:r>
-    </w:p>
-    <w:p>
-      <w:pPr>
-        <w:rPr>
-          <w:rFonts w:ascii="Segoe UI" w:hAnsi="Segoe UI" w:cs="Segoe UI"/>
-          <w:sz w:val="28"/>
-          <w:szCs w:val="28"/>
-        </w:rPr>
-      </w:pPr>
-    </w:p>
-    <w:p>
-      <w:pPr>
-        <w:rPr>
-          <w:rFonts w:ascii="Segoe UI" w:hAnsi="Segoe UI" w:cs="Segoe UI"/>
-          <w:sz w:val="24"/>
-          <w:szCs w:val="24"/>
-          <w:u w:val="single"/>
-        </w:rPr>
-      </w:pPr>
-      <w:bookmarkStart w:id="12" w:name="Performance"/>
-      <w:r>
-        <w:rPr>
-          <w:rFonts w:ascii="Segoe UI" w:hAnsi="Segoe UI" w:cs="Segoe UI"/>
-          <w:sz w:val="24"/>
-          <w:szCs w:val="24"/>
-          <w:u w:val="single"/>
-        </w:rPr>
-        <w:t>Phases already complete</w:t>
-      </w:r>
-      <w:r>
-        <w:rPr>
-          <w:rFonts w:ascii="Segoe UI" w:hAnsi="Segoe UI" w:cs="Segoe UI"/>
-          <w:sz w:val="24"/>
-          <w:szCs w:val="24"/>
-          <w:u w:val="single"/>
-        </w:rPr>
-        <w:t>:</w:t>
-      </w:r>
-    </w:p>
-    <w:p>
-      <w:pPr>
-        <w:rPr>
-          <w:rFonts w:ascii="Segoe UI" w:hAnsi="Segoe UI" w:cs="Segoe UI"/>
-          <w:sz w:val="24"/>
-          <w:szCs w:val="24"/>
-        </w:rPr>
-      </w:pPr>
-      <w:r>
-        <w:rPr>
-          <w:rFonts w:ascii="Segoe UI" w:hAnsi="Segoe UI" w:cs="Segoe UI"/>
-          <w:sz w:val="24"/>
-          <w:szCs w:val="24"/>
-        </w:rPr>
-        <w:lastRenderedPageBreak/>
-        <w:tab/>
-        <w:t>Pre-Alpha Release 0.0:</w:t>
-      </w:r>
-    </w:p>
-    <w:p>
-      <w:pPr>
-        <w:pStyle w:val="ListParagraph"/>
-        <w:numPr>
-          <w:ilvl w:val="0"/>
-          <w:numId w:val="16"/>
-        </w:numPr>
-        <w:rPr>
-          <w:rFonts w:ascii="Segoe UI" w:hAnsi="Segoe UI" w:cs="Segoe UI"/>
-          <w:sz w:val="28"/>
-          <w:szCs w:val="28"/>
-        </w:rPr>
-      </w:pPr>
-      <w:r>
-        <w:rPr>
-          <w:rFonts w:ascii="Segoe UI" w:hAnsi="Segoe UI" w:cs="Segoe UI"/>
-          <w:sz w:val="24"/>
-          <w:szCs w:val="24"/>
-        </w:rPr>
-        <w:t>Created Software Requirements document</w:t>
-      </w:r>
-    </w:p>
-    <w:p>
-      <w:pPr>
-        <w:rPr>
-          <w:rFonts w:ascii="Segoe UI" w:hAnsi="Segoe UI" w:cs="Segoe UI"/>
-          <w:sz w:val="24"/>
-          <w:szCs w:val="24"/>
-        </w:rPr>
-      </w:pPr>
-      <w:r>
-        <w:rPr>
-          <w:rFonts w:ascii="Segoe UI" w:hAnsi="Segoe UI" w:cs="Segoe UI"/>
-          <w:sz w:val="24"/>
-          <w:szCs w:val="24"/>
-        </w:rPr>
-        <w:tab/>
-        <w:t>Pre-Alpha Release 0.1:</w:t>
-      </w:r>
-    </w:p>
-    <w:p>
-      <w:pPr>
-        <w:pStyle w:val="ListParagraph"/>
-        <w:numPr>
-          <w:ilvl w:val="0"/>
-          <w:numId w:val="16"/>
-        </w:numPr>
-        <w:rPr>
-          <w:rFonts w:ascii="Segoe UI" w:hAnsi="Segoe UI" w:cs="Segoe UI"/>
-          <w:sz w:val="24"/>
-          <w:szCs w:val="24"/>
-        </w:rPr>
-      </w:pPr>
-      <w:r>
-        <w:rPr>
-          <w:rFonts w:ascii="Segoe UI" w:hAnsi="Segoe UI" w:cs="Segoe UI"/>
-          <w:sz w:val="24"/>
-          <w:szCs w:val="24"/>
-        </w:rPr>
-        <w:t>Added login page</w:t>
-      </w:r>
-      <w:r>
-        <w:rPr>
-          <w:rFonts w:ascii="Segoe UI" w:hAnsi="Segoe UI" w:cs="Segoe UI"/>
-          <w:sz w:val="24"/>
-          <w:szCs w:val="24"/>
-        </w:rPr>
-        <w:t>(</w:t>
-      </w:r>
-      <w:proofErr w:type="spellStart"/>
-      <w:r>
-        <w:rPr>
-          <w:rFonts w:ascii="Segoe UI" w:hAnsi="Segoe UI" w:cs="Segoe UI"/>
-          <w:sz w:val="24"/>
-          <w:szCs w:val="24"/>
-        </w:rPr>
-        <w:t>MainActivity</w:t>
-      </w:r>
-      <w:proofErr w:type="spellEnd"/>
-      <w:r>
-        <w:rPr>
-          <w:rFonts w:ascii="Segoe UI" w:hAnsi="Segoe UI" w:cs="Segoe UI"/>
-          <w:sz w:val="24"/>
-          <w:szCs w:val="24"/>
-        </w:rPr>
-        <w:t>)</w:t>
-      </w:r>
-    </w:p>
-    <w:p>
-      <w:pPr>
-        <w:pStyle w:val="ListParagraph"/>
-        <w:numPr>
-          <w:ilvl w:val="0"/>
-          <w:numId w:val="16"/>
-        </w:numPr>
-        <w:rPr>
-          <w:rFonts w:ascii="Segoe UI" w:hAnsi="Segoe UI" w:cs="Segoe UI"/>
-          <w:sz w:val="24"/>
-          <w:szCs w:val="24"/>
-        </w:rPr>
-      </w:pPr>
-      <w:r>
-        <w:rPr>
-          <w:rFonts w:ascii="Segoe UI" w:hAnsi="Segoe UI" w:cs="Segoe UI"/>
-          <w:sz w:val="24"/>
-          <w:szCs w:val="24"/>
-        </w:rPr>
-        <w:t>Added specification document</w:t>
-      </w:r>
-    </w:p>
-    <w:p>
-      <w:pPr>
-        <w:pStyle w:val="ListParagraph"/>
-        <w:numPr>
-          <w:ilvl w:val="0"/>
-          <w:numId w:val="16"/>
-        </w:numPr>
-        <w:rPr>
-          <w:rFonts w:ascii="Segoe UI" w:hAnsi="Segoe UI" w:cs="Segoe UI"/>
-          <w:sz w:val="24"/>
-          <w:szCs w:val="24"/>
-        </w:rPr>
-      </w:pPr>
-      <w:r>
-        <w:rPr>
-          <w:rFonts w:ascii="Segoe UI" w:hAnsi="Segoe UI" w:cs="Segoe UI"/>
-          <w:sz w:val="24"/>
-          <w:szCs w:val="24"/>
-        </w:rPr>
-        <w:t>Updated Software Requirements document</w:t>
-      </w:r>
-    </w:p>
-    <w:p>
-      <w:pPr>
-        <w:rPr>
-          <w:rFonts w:ascii="Segoe UI" w:hAnsi="Segoe UI" w:cs="Segoe UI"/>
-          <w:sz w:val="24"/>
-          <w:szCs w:val="24"/>
-        </w:rPr>
-      </w:pPr>
-      <w:r>
-        <w:rPr>
-          <w:rFonts w:ascii="Segoe UI" w:hAnsi="Segoe UI" w:cs="Segoe UI"/>
-          <w:sz w:val="24"/>
-          <w:szCs w:val="24"/>
-        </w:rPr>
-        <w:tab/>
-        <w:t>Pre-Alpha Release 0.2:</w:t>
-      </w:r>
-    </w:p>
-    <w:p>
-      <w:pPr>
-        <w:pStyle w:val="ListParagraph"/>
-        <w:numPr>
-          <w:ilvl w:val="0"/>
-          <w:numId w:val="16"/>
-        </w:numPr>
-        <w:rPr>
-          <w:rFonts w:ascii="Segoe UI" w:hAnsi="Segoe UI" w:cs="Segoe UI"/>
-          <w:sz w:val="24"/>
-          <w:szCs w:val="24"/>
-        </w:rPr>
-      </w:pPr>
-      <w:r>
-        <w:rPr>
-          <w:rFonts w:ascii="Segoe UI" w:hAnsi="Segoe UI" w:cs="Segoe UI"/>
-          <w:sz w:val="24"/>
-          <w:szCs w:val="24"/>
-        </w:rPr>
-        <w:t>Added calendar intent</w:t>
-      </w:r>
-    </w:p>
-    <w:p>
-      <w:pPr>
-        <w:pStyle w:val="ListParagraph"/>
-        <w:numPr>
-          <w:ilvl w:val="0"/>
-          <w:numId w:val="16"/>
-        </w:numPr>
-        <w:rPr>
-          <w:rFonts w:ascii="Segoe UI" w:hAnsi="Segoe UI" w:cs="Segoe UI"/>
-          <w:sz w:val="24"/>
-          <w:szCs w:val="24"/>
-        </w:rPr>
-      </w:pPr>
-      <w:r>
-        <w:rPr>
-          <w:rFonts w:ascii="Segoe UI" w:hAnsi="Segoe UI" w:cs="Segoe UI"/>
-          <w:sz w:val="24"/>
-          <w:szCs w:val="24"/>
-        </w:rPr>
-        <w:t xml:space="preserve">Added changed </w:t>
-      </w:r>
-      <w:proofErr w:type="spellStart"/>
-      <w:r>
-        <w:rPr>
-          <w:rFonts w:ascii="Segoe UI" w:hAnsi="Segoe UI" w:cs="Segoe UI"/>
-          <w:sz w:val="24"/>
-          <w:szCs w:val="24"/>
-        </w:rPr>
-        <w:t>MainActivity</w:t>
-      </w:r>
-      <w:proofErr w:type="spellEnd"/>
-      <w:r>
-        <w:rPr>
-          <w:rFonts w:ascii="Segoe UI" w:hAnsi="Segoe UI" w:cs="Segoe UI"/>
-          <w:sz w:val="24"/>
-          <w:szCs w:val="24"/>
-        </w:rPr>
-        <w:t xml:space="preserve"> into navigation page</w:t>
-      </w:r>
-    </w:p>
-    <w:p>
-      <w:pPr>
-        <w:pStyle w:val="ListParagraph"/>
-        <w:numPr>
-          <w:ilvl w:val="0"/>
-          <w:numId w:val="16"/>
-        </w:numPr>
-        <w:rPr>
-          <w:rFonts w:ascii="Segoe UI" w:hAnsi="Segoe UI" w:cs="Segoe UI"/>
-          <w:sz w:val="24"/>
-          <w:szCs w:val="24"/>
-        </w:rPr>
-      </w:pPr>
-      <w:r>
-        <w:rPr>
-          <w:rFonts w:ascii="Segoe UI" w:hAnsi="Segoe UI" w:cs="Segoe UI"/>
-          <w:sz w:val="24"/>
-          <w:szCs w:val="24"/>
-        </w:rPr>
-        <w:t xml:space="preserve">Added </w:t>
-      </w:r>
-      <w:proofErr w:type="spellStart"/>
-      <w:r>
-        <w:rPr>
-          <w:rFonts w:ascii="Segoe UI" w:hAnsi="Segoe UI" w:cs="Segoe UI"/>
-          <w:sz w:val="24"/>
-          <w:szCs w:val="24"/>
-        </w:rPr>
-        <w:t>LoginActivity</w:t>
-      </w:r>
-      <w:proofErr w:type="spellEnd"/>
-      <w:r>
-        <w:rPr>
-          <w:rFonts w:ascii="Segoe UI" w:hAnsi="Segoe UI" w:cs="Segoe UI"/>
-          <w:sz w:val="24"/>
-          <w:szCs w:val="24"/>
-        </w:rPr>
-        <w:t xml:space="preserve">(old </w:t>
-      </w:r>
-      <w:proofErr w:type="spellStart"/>
-      <w:r>
-        <w:rPr>
-          <w:rFonts w:ascii="Segoe UI" w:hAnsi="Segoe UI" w:cs="Segoe UI"/>
-          <w:sz w:val="24"/>
-          <w:szCs w:val="24"/>
-        </w:rPr>
-        <w:t>MainActivity</w:t>
-      </w:r>
-      <w:proofErr w:type="spellEnd"/>
-      <w:r>
-        <w:rPr>
-          <w:rFonts w:ascii="Segoe UI" w:hAnsi="Segoe UI" w:cs="Segoe UI"/>
-          <w:sz w:val="24"/>
-          <w:szCs w:val="24"/>
-        </w:rPr>
-        <w:t>)</w:t>
-      </w:r>
-    </w:p>
-    <w:p>
-      <w:pPr>
-        <w:pStyle w:val="ListParagraph"/>
-        <w:numPr>
-          <w:ilvl w:val="0"/>
-          <w:numId w:val="16"/>
-        </w:numPr>
-        <w:rPr>
-          <w:rFonts w:ascii="Segoe UI" w:hAnsi="Segoe UI" w:cs="Segoe UI"/>
-          <w:sz w:val="24"/>
-          <w:szCs w:val="24"/>
-        </w:rPr>
-      </w:pPr>
-      <w:r>
-        <w:rPr>
-          <w:rFonts w:ascii="Segoe UI" w:hAnsi="Segoe UI" w:cs="Segoe UI"/>
-          <w:sz w:val="24"/>
-          <w:szCs w:val="24"/>
-        </w:rPr>
-        <w:t>Added “add event”(for test purposes) functionality</w:t>
-      </w:r>
-    </w:p>
-    <w:p>
-      <w:pPr>
-        <w:pStyle w:val="ListParagraph"/>
-        <w:numPr>
-          <w:ilvl w:val="0"/>
-          <w:numId w:val="16"/>
-        </w:numPr>
-        <w:rPr>
-          <w:rFonts w:ascii="Segoe UI" w:hAnsi="Segoe UI" w:cs="Segoe UI"/>
-          <w:sz w:val="24"/>
-          <w:szCs w:val="24"/>
-        </w:rPr>
-      </w:pPr>
-      <w:r>
-        <w:rPr>
-          <w:rFonts w:ascii="Segoe UI" w:hAnsi="Segoe UI" w:cs="Segoe UI"/>
-          <w:sz w:val="24"/>
-          <w:szCs w:val="24"/>
-        </w:rPr>
-        <w:t>Updated</w:t>
-      </w:r>
-      <w:r>
-        <w:rPr>
-          <w:rFonts w:ascii="Segoe UI" w:hAnsi="Segoe UI" w:cs="Segoe UI"/>
-          <w:sz w:val="24"/>
-          <w:szCs w:val="24"/>
-        </w:rPr>
-        <w:t xml:space="preserve"> specification document</w:t>
-      </w:r>
-    </w:p>
-    <w:p>
-      <w:pPr>
-        <w:pStyle w:val="ListParagraph"/>
-        <w:numPr>
-          <w:ilvl w:val="0"/>
-          <w:numId w:val="16"/>
-        </w:numPr>
-        <w:rPr>
-          <w:rFonts w:ascii="Segoe UI" w:hAnsi="Segoe UI" w:cs="Segoe UI"/>
-          <w:sz w:val="24"/>
-          <w:szCs w:val="24"/>
-        </w:rPr>
-      </w:pPr>
-      <w:r>
-        <w:rPr>
-          <w:rFonts w:ascii="Segoe UI" w:hAnsi="Segoe UI" w:cs="Segoe UI"/>
-          <w:sz w:val="24"/>
-          <w:szCs w:val="24"/>
-        </w:rPr>
-        <w:t>Updated Software Requirements document</w:t>
-      </w:r>
-    </w:p>
-    <w:p>
-      <w:pPr>
-        <w:rPr>
-          <w:rFonts w:ascii="Segoe UI" w:hAnsi="Segoe UI" w:cs="Segoe UI"/>
-          <w:sz w:val="24"/>
-          <w:szCs w:val="24"/>
-        </w:rPr>
-      </w:pPr>
-      <w:r>
-        <w:rPr>
-          <w:rFonts w:ascii="Segoe UI" w:hAnsi="Segoe UI" w:cs="Segoe UI"/>
-          <w:sz w:val="24"/>
-          <w:szCs w:val="24"/>
-        </w:rPr>
-        <w:tab/>
-        <w:t xml:space="preserve">Alpha Release </w:t>
-      </w:r>
-      <w:r>
-        <w:rPr>
-          <w:rFonts w:ascii="Segoe UI" w:hAnsi="Segoe UI" w:cs="Segoe UI"/>
-          <w:sz w:val="24"/>
-          <w:szCs w:val="24"/>
-        </w:rPr>
-        <w:t>0</w:t>
-      </w:r>
-      <w:r>
-        <w:rPr>
-          <w:rFonts w:ascii="Segoe UI" w:hAnsi="Segoe UI" w:cs="Segoe UI"/>
-          <w:sz w:val="24"/>
-          <w:szCs w:val="24"/>
-        </w:rPr>
-        <w:t>.</w:t>
-      </w:r>
-      <w:r>
-        <w:rPr>
-          <w:rFonts w:ascii="Segoe UI" w:hAnsi="Segoe UI" w:cs="Segoe UI"/>
-          <w:sz w:val="24"/>
-          <w:szCs w:val="24"/>
-        </w:rPr>
-        <w:t>1</w:t>
-      </w:r>
-      <w:r>
-        <w:rPr>
-          <w:rFonts w:ascii="Segoe UI" w:hAnsi="Segoe UI" w:cs="Segoe UI"/>
-          <w:sz w:val="24"/>
-          <w:szCs w:val="24"/>
-        </w:rPr>
-        <w:t>:</w:t>
-      </w:r>
-    </w:p>
-    <w:p>
-      <w:pPr>
-        <w:pStyle w:val="ListParagraph"/>
-        <w:numPr>
-          <w:ilvl w:val="0"/>
-          <w:numId w:val="16"/>
-        </w:numPr>
-        <w:rPr>
-          <w:rFonts w:ascii="Segoe UI" w:hAnsi="Segoe UI" w:cs="Segoe UI"/>
-          <w:sz w:val="24"/>
-          <w:szCs w:val="24"/>
-        </w:rPr>
-      </w:pPr>
-      <w:r>
-        <w:rPr>
-          <w:rFonts w:ascii="Segoe UI" w:hAnsi="Segoe UI" w:cs="Segoe UI"/>
-          <w:sz w:val="24"/>
-          <w:szCs w:val="24"/>
-        </w:rPr>
-        <w:t xml:space="preserve">Fixed </w:t>
-      </w:r>
-      <w:proofErr w:type="spellStart"/>
-      <w:r>
-        <w:rPr>
-          <w:rFonts w:ascii="Segoe UI" w:hAnsi="Segoe UI" w:cs="Segoe UI"/>
-          <w:sz w:val="24"/>
-          <w:szCs w:val="24"/>
-        </w:rPr>
-        <w:t>MainActivity</w:t>
-      </w:r>
-      <w:proofErr w:type="spellEnd"/>
-      <w:r>
-        <w:rPr>
-          <w:rFonts w:ascii="Segoe UI" w:hAnsi="Segoe UI" w:cs="Segoe UI"/>
-          <w:sz w:val="24"/>
-          <w:szCs w:val="24"/>
-        </w:rPr>
-        <w:t xml:space="preserve"> layout problems</w:t>
-      </w:r>
-    </w:p>
-    <w:p>
-      <w:pPr>
-        <w:pStyle w:val="ListParagraph"/>
-        <w:numPr>
-          <w:ilvl w:val="0"/>
-          <w:numId w:val="16"/>
-        </w:numPr>
-        <w:rPr>
-          <w:rFonts w:ascii="Segoe UI" w:hAnsi="Segoe UI" w:cs="Segoe UI"/>
-          <w:sz w:val="24"/>
-          <w:szCs w:val="24"/>
-        </w:rPr>
-      </w:pPr>
-      <w:r>
-        <w:rPr>
-          <w:rFonts w:ascii="Segoe UI" w:hAnsi="Segoe UI" w:cs="Segoe UI"/>
-          <w:sz w:val="24"/>
-          <w:szCs w:val="24"/>
-        </w:rPr>
-        <w:t>Added Test Cases</w:t>
-      </w:r>
-    </w:p>
-    <w:p>
-      <w:pPr>
-        <w:pStyle w:val="ListParagraph"/>
-        <w:numPr>
-          <w:ilvl w:val="0"/>
-          <w:numId w:val="16"/>
-        </w:numPr>
-        <w:rPr>
-          <w:rFonts w:ascii="Segoe UI" w:hAnsi="Segoe UI" w:cs="Segoe UI"/>
-          <w:sz w:val="24"/>
-          <w:szCs w:val="24"/>
-        </w:rPr>
-      </w:pPr>
-      <w:r>
-        <w:rPr>
-          <w:rFonts w:ascii="Segoe UI" w:hAnsi="Segoe UI" w:cs="Segoe UI"/>
-          <w:sz w:val="24"/>
-          <w:szCs w:val="24"/>
-        </w:rPr>
-        <w:t>Replace Add Event intent with manual add event functionality</w:t>
-      </w:r>
-    </w:p>
-    <w:p>
-      <w:pPr>
-        <w:pStyle w:val="ListParagraph"/>
-        <w:numPr>
-          <w:ilvl w:val="0"/>
-          <w:numId w:val="16"/>
-        </w:numPr>
-        <w:rPr>
-          <w:rFonts w:ascii="Segoe UI" w:hAnsi="Segoe UI" w:cs="Segoe UI"/>
-          <w:sz w:val="24"/>
-          <w:szCs w:val="24"/>
-        </w:rPr>
-      </w:pPr>
-      <w:r>
-        <w:rPr>
-          <w:rFonts w:ascii="Segoe UI" w:hAnsi="Segoe UI" w:cs="Segoe UI"/>
-          <w:sz w:val="24"/>
-          <w:szCs w:val="24"/>
-        </w:rPr>
-        <w:t>Updated Specifications document</w:t>
-      </w:r>
-    </w:p>
-    <w:p>
-      <w:pPr>
-        <w:pStyle w:val="ListParagraph"/>
-        <w:numPr>
-          <w:ilvl w:val="0"/>
-          <w:numId w:val="16"/>
-        </w:numPr>
-        <w:rPr>
-          <w:rFonts w:ascii="Segoe UI" w:hAnsi="Segoe UI" w:cs="Segoe UI"/>
-          <w:sz w:val="24"/>
-          <w:szCs w:val="24"/>
-        </w:rPr>
-      </w:pPr>
-      <w:r>
-        <w:rPr>
-          <w:rFonts w:ascii="Segoe UI" w:hAnsi="Segoe UI" w:cs="Segoe UI"/>
-          <w:sz w:val="24"/>
-          <w:szCs w:val="24"/>
-        </w:rPr>
-        <w:t>Updated Software Requirements document</w:t>
-      </w:r>
-    </w:p>
-    <w:p>
-      <w:pPr>
-        <w:rPr>
-          <w:rFonts w:ascii="Segoe UI" w:hAnsi="Segoe UI" w:cs="Segoe UI"/>
-          <w:sz w:val="24"/>
-          <w:szCs w:val="24"/>
-        </w:rPr>
-      </w:pPr>
-      <w:r>
-        <w:rPr>
-          <w:rFonts w:ascii="Segoe UI" w:hAnsi="Segoe UI" w:cs="Segoe UI"/>
-          <w:sz w:val="24"/>
-          <w:szCs w:val="24"/>
-        </w:rPr>
-        <w:t xml:space="preserve">Alpha Release </w:t>
-      </w:r>
-      <w:r>
-        <w:rPr>
-          <w:rFonts w:ascii="Segoe UI" w:hAnsi="Segoe UI" w:cs="Segoe UI"/>
-          <w:sz w:val="24"/>
-          <w:szCs w:val="24"/>
-        </w:rPr>
-        <w:t>0</w:t>
-      </w:r>
-      <w:r>
-        <w:rPr>
-          <w:rFonts w:ascii="Segoe UI" w:hAnsi="Segoe UI" w:cs="Segoe UI"/>
-          <w:sz w:val="24"/>
-          <w:szCs w:val="24"/>
-        </w:rPr>
-        <w:t>.</w:t>
-      </w:r>
-      <w:r>
-        <w:rPr>
-          <w:rFonts w:ascii="Segoe UI" w:hAnsi="Segoe UI" w:cs="Segoe UI"/>
-          <w:sz w:val="24"/>
-          <w:szCs w:val="24"/>
-        </w:rPr>
-        <w:t>2</w:t>
-      </w:r>
-    </w:p>
-    <w:p>
-      <w:pPr>
-        <w:pStyle w:val="ListParagraph"/>
-        <w:numPr>
-          <w:ilvl w:val="0"/>
-          <w:numId w:val="16"/>
-        </w:numPr>
-        <w:rPr>
-          <w:rFonts w:ascii="Segoe UI" w:hAnsi="Segoe UI" w:cs="Segoe UI"/>
-          <w:sz w:val="24"/>
-          <w:szCs w:val="24"/>
-        </w:rPr>
-      </w:pPr>
-      <w:r>
-        <w:rPr>
-          <w:rFonts w:ascii="Segoe UI" w:hAnsi="Segoe UI" w:cs="Segoe UI"/>
-          <w:sz w:val="24"/>
-          <w:szCs w:val="24"/>
-        </w:rPr>
-        <w:t>A</w:t>
-      </w:r>
-      <w:r>
-        <w:rPr>
-          <w:rFonts w:ascii="Segoe UI" w:hAnsi="Segoe UI" w:cs="Segoe UI"/>
-          <w:sz w:val="24"/>
-          <w:szCs w:val="24"/>
-        </w:rPr>
-        <w:t xml:space="preserve">dded </w:t>
-      </w:r>
-      <w:r>
-        <w:rPr>
-          <w:rFonts w:ascii="Segoe UI" w:hAnsi="Segoe UI" w:cs="Segoe UI"/>
-          <w:sz w:val="24"/>
-          <w:szCs w:val="24"/>
-        </w:rPr>
-        <w:t>JSON file usability</w:t>
-      </w:r>
-    </w:p>
-    <w:p>
-      <w:pPr>
-        <w:pStyle w:val="ListParagraph"/>
-        <w:numPr>
-          <w:ilvl w:val="0"/>
-          <w:numId w:val="16"/>
-        </w:numPr>
-        <w:rPr>
-          <w:rFonts w:ascii="Segoe UI" w:hAnsi="Segoe UI" w:cs="Segoe UI"/>
-          <w:sz w:val="24"/>
-          <w:szCs w:val="24"/>
-        </w:rPr>
-      </w:pPr>
-      <w:r>
-        <w:rPr>
-          <w:rFonts w:ascii="Segoe UI" w:hAnsi="Segoe UI" w:cs="Segoe UI"/>
-          <w:sz w:val="24"/>
-          <w:szCs w:val="24"/>
-        </w:rPr>
-        <w:t>Added Test Cases</w:t>
-      </w:r>
-    </w:p>
-    <w:p>
-      <w:pPr>
-        <w:pStyle w:val="ListParagraph"/>
-        <w:numPr>
-          <w:ilvl w:val="0"/>
-          <w:numId w:val="16"/>
-        </w:numPr>
-        <w:rPr>
-          <w:rFonts w:ascii="Segoe UI" w:hAnsi="Segoe UI" w:cs="Segoe UI"/>
-          <w:sz w:val="24"/>
-          <w:szCs w:val="24"/>
-        </w:rPr>
-      </w:pPr>
-      <w:r>
-        <w:rPr>
-          <w:rFonts w:ascii="Segoe UI" w:hAnsi="Segoe UI" w:cs="Segoe UI"/>
-          <w:sz w:val="24"/>
-          <w:szCs w:val="24"/>
-        </w:rPr>
-        <w:t>Updated Software Requirements document</w:t>
-      </w:r>
-    </w:p>
-    <w:p>
-      <w:pPr>
-        <w:rPr>
-          <w:rFonts w:ascii="Segoe UI" w:hAnsi="Segoe UI" w:cs="Segoe UI"/>
-          <w:sz w:val="24"/>
-          <w:szCs w:val="24"/>
-        </w:rPr>
-      </w:pPr>
-    </w:p>
-    <w:p>
-      <w:pPr>
-        <w:rPr>
-          <w:rFonts w:ascii="Segoe UI" w:hAnsi="Segoe UI" w:cs="Segoe UI"/>
-          <w:sz w:val="24"/>
-          <w:szCs w:val="24"/>
-        </w:rPr>
-      </w:pPr>
-      <w:r>
-        <w:rPr>
-          <w:rFonts w:ascii="Segoe UI" w:hAnsi="Segoe UI" w:cs="Segoe UI"/>
-          <w:sz w:val="24"/>
-          <w:szCs w:val="24"/>
-        </w:rPr>
-        <w:t>Beta</w:t>
-      </w:r>
-      <w:r>
-        <w:rPr>
-          <w:rFonts w:ascii="Segoe UI" w:hAnsi="Segoe UI" w:cs="Segoe UI"/>
-          <w:sz w:val="24"/>
-          <w:szCs w:val="24"/>
-        </w:rPr>
-        <w:t xml:space="preserve"> Release </w:t>
-      </w:r>
-      <w:r>
-        <w:rPr>
-          <w:rFonts w:ascii="Segoe UI" w:hAnsi="Segoe UI" w:cs="Segoe UI"/>
-          <w:sz w:val="24"/>
-          <w:szCs w:val="24"/>
-        </w:rPr>
-        <w:t>0.1</w:t>
-      </w:r>
-    </w:p>
-    <w:p>
-      <w:pPr>
-        <w:pStyle w:val="ListParagraph"/>
-        <w:numPr>
-          <w:ilvl w:val="0"/>
-          <w:numId w:val="16"/>
-        </w:numPr>
-        <w:rPr>
-          <w:rFonts w:ascii="Segoe UI" w:hAnsi="Segoe UI" w:cs="Segoe UI"/>
-          <w:sz w:val="24"/>
-          <w:szCs w:val="24"/>
-        </w:rPr>
-      </w:pPr>
-      <w:r>
-        <w:rPr>
-          <w:rFonts w:ascii="Segoe UI" w:hAnsi="Segoe UI" w:cs="Segoe UI"/>
-          <w:sz w:val="24"/>
-          <w:szCs w:val="24"/>
-        </w:rPr>
-        <w:t>Added “Download Schedule” Functionality</w:t>
-      </w:r>
-    </w:p>
-    <w:p>
-      <w:pPr>
-        <w:pStyle w:val="ListParagraph"/>
-        <w:numPr>
-          <w:ilvl w:val="0"/>
-          <w:numId w:val="16"/>
-        </w:numPr>
-        <w:rPr>
-          <w:rFonts w:ascii="Segoe UI" w:hAnsi="Segoe UI" w:cs="Segoe UI"/>
-          <w:sz w:val="24"/>
-          <w:szCs w:val="24"/>
-        </w:rPr>
-      </w:pPr>
-      <w:r>
-        <w:rPr>
-          <w:rFonts w:ascii="Segoe UI" w:hAnsi="Segoe UI" w:cs="Segoe UI"/>
-          <w:sz w:val="24"/>
-          <w:szCs w:val="24"/>
-        </w:rPr>
-        <w:t>Added Test Cases</w:t>
-      </w:r>
-    </w:p>
-    <w:p>
-      <w:pPr>
-        <w:pStyle w:val="ListParagraph"/>
-        <w:numPr>
-          <w:ilvl w:val="0"/>
-          <w:numId w:val="16"/>
-        </w:numPr>
-        <w:rPr>
-          <w:rFonts w:ascii="Segoe UI" w:hAnsi="Segoe UI" w:cs="Segoe UI"/>
-          <w:sz w:val="24"/>
-          <w:szCs w:val="24"/>
-        </w:rPr>
-      </w:pPr>
-      <w:r>
-        <w:rPr>
-          <w:rFonts w:ascii="Segoe UI" w:hAnsi="Segoe UI" w:cs="Segoe UI"/>
-          <w:sz w:val="24"/>
-          <w:szCs w:val="24"/>
-        </w:rPr>
-        <w:lastRenderedPageBreak/>
-        <w:t>Updated Software Requirements document</w:t>
-      </w:r>
-    </w:p>
-    <w:p>
-      <w:pPr>
-        <w:rPr>
-          <w:rFonts w:ascii="Segoe UI" w:hAnsi="Segoe UI" w:cs="Segoe UI"/>
-          <w:sz w:val="24"/>
-          <w:szCs w:val="24"/>
-          <w:u w:val="single"/>
-        </w:rPr>
-      </w:pPr>
-      <w:r>
-        <w:rPr>
-          <w:rFonts w:ascii="Segoe UI" w:hAnsi="Segoe UI" w:cs="Segoe UI"/>
-          <w:sz w:val="24"/>
-          <w:szCs w:val="24"/>
-          <w:u w:val="single"/>
-        </w:rPr>
-        <w:t>Projected Phases:</w:t>
-      </w:r>
-    </w:p>
-    <w:p>
-      <w:pPr>
-        <w:rPr>
-          <w:rFonts w:ascii="Segoe UI" w:hAnsi="Segoe UI" w:cs="Segoe UI"/>
-          <w:sz w:val="24"/>
-          <w:szCs w:val="24"/>
-        </w:rPr>
-      </w:pPr>
-      <w:r>
-        <w:rPr>
-          <w:rFonts w:ascii="Segoe UI" w:hAnsi="Segoe UI" w:cs="Segoe UI"/>
-          <w:sz w:val="24"/>
-          <w:szCs w:val="24"/>
-        </w:rPr>
-        <w:t>Beta</w:t>
-      </w:r>
-      <w:r>
-        <w:rPr>
-          <w:rFonts w:ascii="Segoe UI" w:hAnsi="Segoe UI" w:cs="Segoe UI"/>
-          <w:sz w:val="24"/>
-          <w:szCs w:val="24"/>
-        </w:rPr>
-        <w:t xml:space="preserve"> Release </w:t>
-      </w:r>
-      <w:r>
-        <w:rPr>
-          <w:rFonts w:ascii="Segoe UI" w:hAnsi="Segoe UI" w:cs="Segoe UI"/>
-          <w:sz w:val="24"/>
-          <w:szCs w:val="24"/>
-        </w:rPr>
-        <w:t>0</w:t>
-      </w:r>
-      <w:r>
-        <w:rPr>
-          <w:rFonts w:ascii="Segoe UI" w:hAnsi="Segoe UI" w:cs="Segoe UI"/>
-          <w:sz w:val="24"/>
-          <w:szCs w:val="24"/>
-        </w:rPr>
-        <w:t>.</w:t>
-      </w:r>
-      <w:r>
-        <w:rPr>
-          <w:rFonts w:ascii="Segoe UI" w:hAnsi="Segoe UI" w:cs="Segoe UI"/>
-          <w:sz w:val="24"/>
-          <w:szCs w:val="24"/>
-        </w:rPr>
-        <w:t>2</w:t>
-      </w:r>
-    </w:p>
-    <w:p>
-      <w:pPr>
-        <w:pStyle w:val="ListParagraph"/>
-        <w:numPr>
-          <w:ilvl w:val="0"/>
-          <w:numId w:val="16"/>
-        </w:numPr>
-        <w:rPr>
-          <w:rFonts w:ascii="Segoe UI" w:hAnsi="Segoe UI" w:cs="Segoe UI"/>
-          <w:sz w:val="24"/>
-          <w:szCs w:val="24"/>
-        </w:rPr>
-      </w:pPr>
-      <w:r>
-        <w:rPr>
-          <w:rFonts w:ascii="Segoe UI" w:hAnsi="Segoe UI" w:cs="Segoe UI"/>
-          <w:sz w:val="24"/>
-          <w:szCs w:val="24"/>
-        </w:rPr>
-        <w:t>Completely implement “Download Schedule” (include multiple days of week, complete semester, etc)</w:t>
-      </w:r>
-    </w:p>
-    <w:p>
-      <w:pPr>
-        <w:pStyle w:val="ListParagraph"/>
-        <w:numPr>
-          <w:ilvl w:val="0"/>
-          <w:numId w:val="16"/>
-        </w:numPr>
-        <w:rPr>
-          <w:rFonts w:ascii="Segoe UI" w:hAnsi="Segoe UI" w:cs="Segoe UI"/>
-          <w:sz w:val="24"/>
-          <w:szCs w:val="24"/>
-        </w:rPr>
-      </w:pPr>
-      <w:r>
-        <w:rPr>
-          <w:rFonts w:ascii="Segoe UI" w:hAnsi="Segoe UI" w:cs="Segoe UI"/>
-          <w:sz w:val="24"/>
-          <w:szCs w:val="24"/>
-        </w:rPr>
-        <w:t>Add more comments</w:t>
-      </w:r>
-    </w:p>
-    <w:p>
-      <w:pPr>
-        <w:pStyle w:val="ListParagraph"/>
-        <w:numPr>
-          <w:ilvl w:val="0"/>
-          <w:numId w:val="16"/>
-        </w:numPr>
-        <w:rPr>
-          <w:rFonts w:ascii="Segoe UI" w:hAnsi="Segoe UI" w:cs="Segoe UI"/>
-          <w:sz w:val="24"/>
-          <w:szCs w:val="24"/>
-        </w:rPr>
-      </w:pPr>
-      <w:r>
-        <w:rPr>
-          <w:rFonts w:ascii="Segoe UI" w:hAnsi="Segoe UI" w:cs="Segoe UI"/>
-          <w:sz w:val="24"/>
-          <w:szCs w:val="24"/>
-        </w:rPr>
-        <w:t>Organize code by breaking up into classes</w:t>
-      </w:r>
-    </w:p>
-    <w:p>
-      <w:pPr>
-        <w:pStyle w:val="ListParagraph"/>
-        <w:numPr>
-          <w:ilvl w:val="0"/>
-          <w:numId w:val="16"/>
-        </w:numPr>
-        <w:rPr>
-          <w:rFonts w:ascii="Segoe UI" w:hAnsi="Segoe UI" w:cs="Segoe UI"/>
-          <w:sz w:val="24"/>
-          <w:szCs w:val="24"/>
-        </w:rPr>
-      </w:pPr>
-      <w:r>
-        <w:rPr>
-          <w:rFonts w:ascii="Segoe UI" w:hAnsi="Segoe UI" w:cs="Segoe UI"/>
-          <w:sz w:val="24"/>
-          <w:szCs w:val="24"/>
-        </w:rPr>
-        <w:t>Added Test Cases</w:t>
-      </w:r>
-    </w:p>
-    <w:p>
-      <w:pPr>
-        <w:pStyle w:val="ListParagraph"/>
-        <w:numPr>
-          <w:ilvl w:val="0"/>
-          <w:numId w:val="16"/>
-        </w:numPr>
-        <w:rPr>
-          <w:rFonts w:ascii="Segoe UI" w:hAnsi="Segoe UI" w:cs="Segoe UI"/>
-          <w:sz w:val="24"/>
-          <w:szCs w:val="24"/>
-        </w:rPr>
-      </w:pPr>
-      <w:r>
-        <w:rPr>
-          <w:rFonts w:ascii="Segoe UI" w:hAnsi="Segoe UI" w:cs="Segoe UI"/>
-          <w:sz w:val="24"/>
-          <w:szCs w:val="24"/>
-        </w:rPr>
-        <w:t>Updated Software Requirements document</w:t>
-      </w:r>
-    </w:p>
-    <w:p>
-      <w:pPr>
-        <w:pStyle w:val="ListParagraph"/>
-        <w:numPr>
-          <w:ilvl w:val="0"/>
-          <w:numId w:val="16"/>
-        </w:numPr>
-        <w:rPr>
-          <w:rFonts w:ascii="Segoe UI" w:hAnsi="Segoe UI" w:cs="Segoe UI"/>
-          <w:sz w:val="24"/>
-          <w:szCs w:val="24"/>
-        </w:rPr>
-      </w:pPr>
-      <w:r>
-        <w:rPr>
-          <w:rFonts w:ascii="Segoe UI" w:hAnsi="Segoe UI" w:cs="Segoe UI"/>
-          <w:sz w:val="24"/>
-          <w:szCs w:val="24"/>
-        </w:rPr>
-        <w:t>Cleaned up UI</w:t>
-      </w:r>
-    </w:p>
-    <w:p>
-      <w:pPr>
+      </w:pPr>
+      <w:bookmarkStart w:id="13" w:name="Scope"/>
+      <w:r>
         <w:rPr>
           <w:rFonts w:ascii="Segoe UI" w:hAnsi="Segoe UI" w:cs="Segoe UI"/>
           <w:sz w:val="32"/>
           <w:szCs w:val="32"/>
           <w:u w:val="single"/>
         </w:rPr>
-      </w:pPr>
+        <w:t>Scope</w:t>
+      </w:r>
       <w:r>
         <w:rPr>
           <w:rFonts w:ascii="Segoe UI" w:hAnsi="Segoe UI" w:cs="Segoe UI"/>
@@ -3389,17 +2642,1062 @@
           <w:szCs w:val="32"/>
           <w:u w:val="single"/>
         </w:rPr>
-        <w:br/>
-      </w:r>
-      <w:r>
+        <w:t>:</w:t>
+      </w:r>
+    </w:p>
+    <w:bookmarkEnd w:id="13"/>
+    <w:p>
+      <w:pPr>
+        <w:rPr>
+          <w:rFonts w:ascii="Segoe UI" w:hAnsi="Segoe UI" w:cs="Segoe UI"/>
+          <w:sz w:val="24"/>
+          <w:szCs w:val="24"/>
+        </w:rPr>
+      </w:pPr>
+      <w:r>
+        <w:rPr>
+          <w:rFonts w:ascii="Segoe UI" w:hAnsi="Segoe UI" w:cs="Segoe UI"/>
+          <w:sz w:val="24"/>
+          <w:szCs w:val="24"/>
+        </w:rPr>
+        <w:t xml:space="preserve">The development cycle </w:t>
+      </w:r>
+      <w:r>
+        <w:rPr>
+          <w:rFonts w:ascii="Segoe UI" w:hAnsi="Segoe UI" w:cs="Segoe UI"/>
+          <w:sz w:val="24"/>
+          <w:szCs w:val="24"/>
+        </w:rPr>
+        <w:t>will consist of multiple phases</w:t>
+      </w:r>
+      <w:r>
+        <w:rPr>
+          <w:rFonts w:ascii="Segoe UI" w:hAnsi="Segoe UI" w:cs="Segoe UI"/>
+          <w:sz w:val="24"/>
+          <w:szCs w:val="24"/>
+        </w:rPr>
+        <w:t>:</w:t>
+      </w:r>
+    </w:p>
+    <w:p>
+      <w:pPr>
+        <w:rPr>
+          <w:rFonts w:ascii="Segoe UI" w:hAnsi="Segoe UI" w:cs="Segoe UI"/>
+          <w:sz w:val="28"/>
+          <w:szCs w:val="28"/>
+        </w:rPr>
+      </w:pPr>
+    </w:p>
+    <w:p>
+      <w:pPr>
+        <w:rPr>
+          <w:rFonts w:ascii="Segoe UI" w:hAnsi="Segoe UI" w:cs="Segoe UI"/>
+          <w:sz w:val="24"/>
+          <w:szCs w:val="24"/>
+          <w:u w:val="single"/>
+        </w:rPr>
+      </w:pPr>
+      <w:bookmarkStart w:id="14" w:name="Performance"/>
+      <w:r>
+        <w:rPr>
+          <w:rFonts w:ascii="Segoe UI" w:hAnsi="Segoe UI" w:cs="Segoe UI"/>
+          <w:sz w:val="24"/>
+          <w:szCs w:val="24"/>
+          <w:u w:val="single"/>
+        </w:rPr>
+        <w:t>Phases already complete</w:t>
+      </w:r>
+      <w:r>
+        <w:rPr>
+          <w:rFonts w:ascii="Segoe UI" w:hAnsi="Segoe UI" w:cs="Segoe UI"/>
+          <w:sz w:val="24"/>
+          <w:szCs w:val="24"/>
+          <w:u w:val="single"/>
+        </w:rPr>
+        <w:t>:</w:t>
+      </w:r>
+    </w:p>
+    <w:p>
+      <w:pPr>
+        <w:rPr>
+          <w:rFonts w:ascii="Segoe UI" w:hAnsi="Segoe UI" w:cs="Segoe UI"/>
+          <w:sz w:val="24"/>
+          <w:szCs w:val="24"/>
+        </w:rPr>
+      </w:pPr>
+      <w:r>
+        <w:rPr>
+          <w:rFonts w:ascii="Segoe UI" w:hAnsi="Segoe UI" w:cs="Segoe UI"/>
+          <w:sz w:val="24"/>
+          <w:szCs w:val="24"/>
+        </w:rPr>
+        <w:tab/>
+        <w:t>Pre-Alpha Release 0.0:</w:t>
+      </w:r>
+    </w:p>
+    <w:p>
+      <w:pPr>
+        <w:pStyle w:val="ListParagraph"/>
+        <w:numPr>
+          <w:ilvl w:val="0"/>
+          <w:numId w:val="16"/>
+        </w:numPr>
+        <w:rPr>
+          <w:rFonts w:ascii="Segoe UI" w:hAnsi="Segoe UI" w:cs="Segoe UI"/>
+          <w:sz w:val="28"/>
+          <w:szCs w:val="28"/>
+        </w:rPr>
+      </w:pPr>
+      <w:r>
+        <w:rPr>
+          <w:rFonts w:ascii="Segoe UI" w:hAnsi="Segoe UI" w:cs="Segoe UI"/>
+          <w:sz w:val="24"/>
+          <w:szCs w:val="24"/>
+        </w:rPr>
+        <w:t>Created Software Requirements document</w:t>
+      </w:r>
+    </w:p>
+    <w:p>
+      <w:pPr>
+        <w:rPr>
+          <w:rFonts w:ascii="Segoe UI" w:hAnsi="Segoe UI" w:cs="Segoe UI"/>
+          <w:sz w:val="24"/>
+          <w:szCs w:val="24"/>
+        </w:rPr>
+      </w:pPr>
+      <w:r>
+        <w:rPr>
+          <w:rFonts w:ascii="Segoe UI" w:hAnsi="Segoe UI" w:cs="Segoe UI"/>
+          <w:sz w:val="24"/>
+          <w:szCs w:val="24"/>
+        </w:rPr>
+        <w:tab/>
+        <w:t>Pre-Alpha Release 0.1:</w:t>
+      </w:r>
+    </w:p>
+    <w:p>
+      <w:pPr>
+        <w:pStyle w:val="ListParagraph"/>
+        <w:numPr>
+          <w:ilvl w:val="0"/>
+          <w:numId w:val="16"/>
+        </w:numPr>
+        <w:rPr>
+          <w:rFonts w:ascii="Segoe UI" w:hAnsi="Segoe UI" w:cs="Segoe UI"/>
+          <w:sz w:val="24"/>
+          <w:szCs w:val="24"/>
+        </w:rPr>
+      </w:pPr>
+      <w:r>
+        <w:rPr>
+          <w:rFonts w:ascii="Segoe UI" w:hAnsi="Segoe UI" w:cs="Segoe UI"/>
+          <w:sz w:val="24"/>
+          <w:szCs w:val="24"/>
+        </w:rPr>
+        <w:t>Added login page</w:t>
+      </w:r>
+      <w:r>
+        <w:rPr>
+          <w:rFonts w:ascii="Segoe UI" w:hAnsi="Segoe UI" w:cs="Segoe UI"/>
+          <w:sz w:val="24"/>
+          <w:szCs w:val="24"/>
+        </w:rPr>
+        <w:t>(</w:t>
+      </w:r>
+      <w:proofErr w:type="spellStart"/>
+      <w:r>
+        <w:rPr>
+          <w:rFonts w:ascii="Segoe UI" w:hAnsi="Segoe UI" w:cs="Segoe UI"/>
+          <w:sz w:val="24"/>
+          <w:szCs w:val="24"/>
+        </w:rPr>
+        <w:t>MainActivity</w:t>
+      </w:r>
+      <w:proofErr w:type="spellEnd"/>
+      <w:r>
+        <w:rPr>
+          <w:rFonts w:ascii="Segoe UI" w:hAnsi="Segoe UI" w:cs="Segoe UI"/>
+          <w:sz w:val="24"/>
+          <w:szCs w:val="24"/>
+        </w:rPr>
+        <w:t>)</w:t>
+      </w:r>
+    </w:p>
+    <w:p>
+      <w:pPr>
+        <w:pStyle w:val="ListParagraph"/>
+        <w:numPr>
+          <w:ilvl w:val="0"/>
+          <w:numId w:val="16"/>
+        </w:numPr>
+        <w:rPr>
+          <w:rFonts w:ascii="Segoe UI" w:hAnsi="Segoe UI" w:cs="Segoe UI"/>
+          <w:sz w:val="24"/>
+          <w:szCs w:val="24"/>
+        </w:rPr>
+      </w:pPr>
+      <w:r>
+        <w:rPr>
+          <w:rFonts w:ascii="Segoe UI" w:hAnsi="Segoe UI" w:cs="Segoe UI"/>
+          <w:sz w:val="24"/>
+          <w:szCs w:val="24"/>
+        </w:rPr>
+        <w:t>Added specification document</w:t>
+      </w:r>
+    </w:p>
+    <w:p>
+      <w:pPr>
+        <w:pStyle w:val="ListParagraph"/>
+        <w:numPr>
+          <w:ilvl w:val="0"/>
+          <w:numId w:val="16"/>
+        </w:numPr>
+        <w:rPr>
+          <w:rFonts w:ascii="Segoe UI" w:hAnsi="Segoe UI" w:cs="Segoe UI"/>
+          <w:sz w:val="24"/>
+          <w:szCs w:val="24"/>
+        </w:rPr>
+      </w:pPr>
+      <w:r>
+        <w:rPr>
+          <w:rFonts w:ascii="Segoe UI" w:hAnsi="Segoe UI" w:cs="Segoe UI"/>
+          <w:sz w:val="24"/>
+          <w:szCs w:val="24"/>
+        </w:rPr>
+        <w:t>Updated Software Requirements document</w:t>
+      </w:r>
+    </w:p>
+    <w:p>
+      <w:pPr>
+        <w:rPr>
+          <w:rFonts w:ascii="Segoe UI" w:hAnsi="Segoe UI" w:cs="Segoe UI"/>
+          <w:sz w:val="24"/>
+          <w:szCs w:val="24"/>
+        </w:rPr>
+      </w:pPr>
+      <w:r>
+        <w:rPr>
+          <w:rFonts w:ascii="Segoe UI" w:hAnsi="Segoe UI" w:cs="Segoe UI"/>
+          <w:sz w:val="24"/>
+          <w:szCs w:val="24"/>
+        </w:rPr>
+        <w:tab/>
+        <w:t>Pre-Alpha Release 0.2:</w:t>
+      </w:r>
+    </w:p>
+    <w:p>
+      <w:pPr>
+        <w:pStyle w:val="ListParagraph"/>
+        <w:numPr>
+          <w:ilvl w:val="0"/>
+          <w:numId w:val="16"/>
+        </w:numPr>
+        <w:rPr>
+          <w:rFonts w:ascii="Segoe UI" w:hAnsi="Segoe UI" w:cs="Segoe UI"/>
+          <w:sz w:val="24"/>
+          <w:szCs w:val="24"/>
+        </w:rPr>
+      </w:pPr>
+      <w:r>
+        <w:rPr>
+          <w:rFonts w:ascii="Segoe UI" w:hAnsi="Segoe UI" w:cs="Segoe UI"/>
+          <w:sz w:val="24"/>
+          <w:szCs w:val="24"/>
+        </w:rPr>
+        <w:t>Added calendar intent</w:t>
+      </w:r>
+    </w:p>
+    <w:p>
+      <w:pPr>
+        <w:pStyle w:val="ListParagraph"/>
+        <w:numPr>
+          <w:ilvl w:val="0"/>
+          <w:numId w:val="16"/>
+        </w:numPr>
+        <w:rPr>
+          <w:rFonts w:ascii="Segoe UI" w:hAnsi="Segoe UI" w:cs="Segoe UI"/>
+          <w:sz w:val="24"/>
+          <w:szCs w:val="24"/>
+        </w:rPr>
+      </w:pPr>
+      <w:r>
+        <w:rPr>
+          <w:rFonts w:ascii="Segoe UI" w:hAnsi="Segoe UI" w:cs="Segoe UI"/>
+          <w:sz w:val="24"/>
+          <w:szCs w:val="24"/>
+        </w:rPr>
+        <w:t xml:space="preserve">Added changed </w:t>
+      </w:r>
+      <w:proofErr w:type="spellStart"/>
+      <w:r>
+        <w:rPr>
+          <w:rFonts w:ascii="Segoe UI" w:hAnsi="Segoe UI" w:cs="Segoe UI"/>
+          <w:sz w:val="24"/>
+          <w:szCs w:val="24"/>
+        </w:rPr>
+        <w:t>MainActivity</w:t>
+      </w:r>
+      <w:proofErr w:type="spellEnd"/>
+      <w:r>
+        <w:rPr>
+          <w:rFonts w:ascii="Segoe UI" w:hAnsi="Segoe UI" w:cs="Segoe UI"/>
+          <w:sz w:val="24"/>
+          <w:szCs w:val="24"/>
+        </w:rPr>
+        <w:t xml:space="preserve"> into navigation page</w:t>
+      </w:r>
+    </w:p>
+    <w:p>
+      <w:pPr>
+        <w:pStyle w:val="ListParagraph"/>
+        <w:numPr>
+          <w:ilvl w:val="0"/>
+          <w:numId w:val="16"/>
+        </w:numPr>
+        <w:rPr>
+          <w:rFonts w:ascii="Segoe UI" w:hAnsi="Segoe UI" w:cs="Segoe UI"/>
+          <w:sz w:val="24"/>
+          <w:szCs w:val="24"/>
+        </w:rPr>
+      </w:pPr>
+      <w:r>
+        <w:rPr>
+          <w:rFonts w:ascii="Segoe UI" w:hAnsi="Segoe UI" w:cs="Segoe UI"/>
+          <w:sz w:val="24"/>
+          <w:szCs w:val="24"/>
+        </w:rPr>
+        <w:t xml:space="preserve">Added </w:t>
+      </w:r>
+      <w:proofErr w:type="spellStart"/>
+      <w:r>
+        <w:rPr>
+          <w:rFonts w:ascii="Segoe UI" w:hAnsi="Segoe UI" w:cs="Segoe UI"/>
+          <w:sz w:val="24"/>
+          <w:szCs w:val="24"/>
+        </w:rPr>
+        <w:t>LoginActivity</w:t>
+      </w:r>
+      <w:proofErr w:type="spellEnd"/>
+      <w:r>
+        <w:rPr>
+          <w:rFonts w:ascii="Segoe UI" w:hAnsi="Segoe UI" w:cs="Segoe UI"/>
+          <w:sz w:val="24"/>
+          <w:szCs w:val="24"/>
+        </w:rPr>
+        <w:t xml:space="preserve">(old </w:t>
+      </w:r>
+      <w:proofErr w:type="spellStart"/>
+      <w:r>
+        <w:rPr>
+          <w:rFonts w:ascii="Segoe UI" w:hAnsi="Segoe UI" w:cs="Segoe UI"/>
+          <w:sz w:val="24"/>
+          <w:szCs w:val="24"/>
+        </w:rPr>
+        <w:t>MainActivity</w:t>
+      </w:r>
+      <w:proofErr w:type="spellEnd"/>
+      <w:r>
+        <w:rPr>
+          <w:rFonts w:ascii="Segoe UI" w:hAnsi="Segoe UI" w:cs="Segoe UI"/>
+          <w:sz w:val="24"/>
+          <w:szCs w:val="24"/>
+        </w:rPr>
+        <w:t>)</w:t>
+      </w:r>
+    </w:p>
+    <w:p>
+      <w:pPr>
+        <w:pStyle w:val="ListParagraph"/>
+        <w:numPr>
+          <w:ilvl w:val="0"/>
+          <w:numId w:val="16"/>
+        </w:numPr>
+        <w:rPr>
+          <w:rFonts w:ascii="Segoe UI" w:hAnsi="Segoe UI" w:cs="Segoe UI"/>
+          <w:sz w:val="24"/>
+          <w:szCs w:val="24"/>
+        </w:rPr>
+      </w:pPr>
+      <w:r>
+        <w:rPr>
+          <w:rFonts w:ascii="Segoe UI" w:hAnsi="Segoe UI" w:cs="Segoe UI"/>
+          <w:sz w:val="24"/>
+          <w:szCs w:val="24"/>
+        </w:rPr>
+        <w:t>Added “add event”(for test purposes) functionality</w:t>
+      </w:r>
+    </w:p>
+    <w:p>
+      <w:pPr>
+        <w:pStyle w:val="ListParagraph"/>
+        <w:numPr>
+          <w:ilvl w:val="0"/>
+          <w:numId w:val="16"/>
+        </w:numPr>
+        <w:rPr>
+          <w:rFonts w:ascii="Segoe UI" w:hAnsi="Segoe UI" w:cs="Segoe UI"/>
+          <w:sz w:val="24"/>
+          <w:szCs w:val="24"/>
+        </w:rPr>
+      </w:pPr>
+      <w:r>
+        <w:rPr>
+          <w:rFonts w:ascii="Segoe UI" w:hAnsi="Segoe UI" w:cs="Segoe UI"/>
+          <w:sz w:val="24"/>
+          <w:szCs w:val="24"/>
+        </w:rPr>
+        <w:t>Updated</w:t>
+      </w:r>
+      <w:r>
+        <w:rPr>
+          <w:rFonts w:ascii="Segoe UI" w:hAnsi="Segoe UI" w:cs="Segoe UI"/>
+          <w:sz w:val="24"/>
+          <w:szCs w:val="24"/>
+        </w:rPr>
+        <w:t xml:space="preserve"> specification document</w:t>
+      </w:r>
+    </w:p>
+    <w:p>
+      <w:pPr>
+        <w:pStyle w:val="ListParagraph"/>
+        <w:numPr>
+          <w:ilvl w:val="0"/>
+          <w:numId w:val="16"/>
+        </w:numPr>
+        <w:rPr>
+          <w:rFonts w:ascii="Segoe UI" w:hAnsi="Segoe UI" w:cs="Segoe UI"/>
+          <w:sz w:val="24"/>
+          <w:szCs w:val="24"/>
+        </w:rPr>
+      </w:pPr>
+      <w:r>
+        <w:rPr>
+          <w:rFonts w:ascii="Segoe UI" w:hAnsi="Segoe UI" w:cs="Segoe UI"/>
+          <w:sz w:val="24"/>
+          <w:szCs w:val="24"/>
+        </w:rPr>
+        <w:t>Updated Software Requirements document</w:t>
+      </w:r>
+    </w:p>
+    <w:p>
+      <w:pPr>
+        <w:rPr>
+          <w:rFonts w:ascii="Segoe UI" w:hAnsi="Segoe UI" w:cs="Segoe UI"/>
+          <w:sz w:val="24"/>
+          <w:szCs w:val="24"/>
+        </w:rPr>
+      </w:pPr>
+      <w:r>
+        <w:rPr>
+          <w:rFonts w:ascii="Segoe UI" w:hAnsi="Segoe UI" w:cs="Segoe UI"/>
+          <w:sz w:val="24"/>
+          <w:szCs w:val="24"/>
+        </w:rPr>
+        <w:tab/>
+        <w:t xml:space="preserve">Alpha Release </w:t>
+      </w:r>
+      <w:r>
+        <w:rPr>
+          <w:rFonts w:ascii="Segoe UI" w:hAnsi="Segoe UI" w:cs="Segoe UI"/>
+          <w:sz w:val="24"/>
+          <w:szCs w:val="24"/>
+        </w:rPr>
+        <w:t>0</w:t>
+      </w:r>
+      <w:r>
+        <w:rPr>
+          <w:rFonts w:ascii="Segoe UI" w:hAnsi="Segoe UI" w:cs="Segoe UI"/>
+          <w:sz w:val="24"/>
+          <w:szCs w:val="24"/>
+        </w:rPr>
+        <w:t>.</w:t>
+      </w:r>
+      <w:r>
+        <w:rPr>
+          <w:rFonts w:ascii="Segoe UI" w:hAnsi="Segoe UI" w:cs="Segoe UI"/>
+          <w:sz w:val="24"/>
+          <w:szCs w:val="24"/>
+        </w:rPr>
+        <w:t>1</w:t>
+      </w:r>
+      <w:r>
+        <w:rPr>
+          <w:rFonts w:ascii="Segoe UI" w:hAnsi="Segoe UI" w:cs="Segoe UI"/>
+          <w:sz w:val="24"/>
+          <w:szCs w:val="24"/>
+        </w:rPr>
+        <w:t>:</w:t>
+      </w:r>
+    </w:p>
+    <w:p>
+      <w:pPr>
+        <w:pStyle w:val="ListParagraph"/>
+        <w:numPr>
+          <w:ilvl w:val="0"/>
+          <w:numId w:val="16"/>
+        </w:numPr>
+        <w:rPr>
+          <w:rFonts w:ascii="Segoe UI" w:hAnsi="Segoe UI" w:cs="Segoe UI"/>
+          <w:sz w:val="24"/>
+          <w:szCs w:val="24"/>
+        </w:rPr>
+      </w:pPr>
+      <w:r>
+        <w:rPr>
+          <w:rFonts w:ascii="Segoe UI" w:hAnsi="Segoe UI" w:cs="Segoe UI"/>
+          <w:sz w:val="24"/>
+          <w:szCs w:val="24"/>
+        </w:rPr>
+        <w:t xml:space="preserve">Fixed </w:t>
+      </w:r>
+      <w:proofErr w:type="spellStart"/>
+      <w:r>
+        <w:rPr>
+          <w:rFonts w:ascii="Segoe UI" w:hAnsi="Segoe UI" w:cs="Segoe UI"/>
+          <w:sz w:val="24"/>
+          <w:szCs w:val="24"/>
+        </w:rPr>
+        <w:t>MainActivity</w:t>
+      </w:r>
+      <w:proofErr w:type="spellEnd"/>
+      <w:r>
+        <w:rPr>
+          <w:rFonts w:ascii="Segoe UI" w:hAnsi="Segoe UI" w:cs="Segoe UI"/>
+          <w:sz w:val="24"/>
+          <w:szCs w:val="24"/>
+        </w:rPr>
+        <w:t xml:space="preserve"> layout problems</w:t>
+      </w:r>
+    </w:p>
+    <w:p>
+      <w:pPr>
+        <w:pStyle w:val="ListParagraph"/>
+        <w:numPr>
+          <w:ilvl w:val="0"/>
+          <w:numId w:val="16"/>
+        </w:numPr>
+        <w:rPr>
+          <w:rFonts w:ascii="Segoe UI" w:hAnsi="Segoe UI" w:cs="Segoe UI"/>
+          <w:sz w:val="24"/>
+          <w:szCs w:val="24"/>
+        </w:rPr>
+      </w:pPr>
+      <w:r>
+        <w:rPr>
+          <w:rFonts w:ascii="Segoe UI" w:hAnsi="Segoe UI" w:cs="Segoe UI"/>
+          <w:sz w:val="24"/>
+          <w:szCs w:val="24"/>
+        </w:rPr>
+        <w:t>Added Test Cases</w:t>
+      </w:r>
+    </w:p>
+    <w:p>
+      <w:pPr>
+        <w:pStyle w:val="ListParagraph"/>
+        <w:numPr>
+          <w:ilvl w:val="0"/>
+          <w:numId w:val="16"/>
+        </w:numPr>
+        <w:rPr>
+          <w:rFonts w:ascii="Segoe UI" w:hAnsi="Segoe UI" w:cs="Segoe UI"/>
+          <w:sz w:val="24"/>
+          <w:szCs w:val="24"/>
+        </w:rPr>
+      </w:pPr>
+      <w:r>
+        <w:rPr>
+          <w:rFonts w:ascii="Segoe UI" w:hAnsi="Segoe UI" w:cs="Segoe UI"/>
+          <w:sz w:val="24"/>
+          <w:szCs w:val="24"/>
+        </w:rPr>
+        <w:t>Replace Add Event intent with manual add event functionality</w:t>
+      </w:r>
+    </w:p>
+    <w:p>
+      <w:pPr>
+        <w:pStyle w:val="ListParagraph"/>
+        <w:numPr>
+          <w:ilvl w:val="0"/>
+          <w:numId w:val="16"/>
+        </w:numPr>
+        <w:rPr>
+          <w:rFonts w:ascii="Segoe UI" w:hAnsi="Segoe UI" w:cs="Segoe UI"/>
+          <w:sz w:val="24"/>
+          <w:szCs w:val="24"/>
+        </w:rPr>
+      </w:pPr>
+      <w:r>
+        <w:rPr>
+          <w:rFonts w:ascii="Segoe UI" w:hAnsi="Segoe UI" w:cs="Segoe UI"/>
+          <w:sz w:val="24"/>
+          <w:szCs w:val="24"/>
+        </w:rPr>
+        <w:t>Updated Specifications document</w:t>
+      </w:r>
+    </w:p>
+    <w:p>
+      <w:pPr>
+        <w:pStyle w:val="ListParagraph"/>
+        <w:numPr>
+          <w:ilvl w:val="0"/>
+          <w:numId w:val="16"/>
+        </w:numPr>
+        <w:rPr>
+          <w:rFonts w:ascii="Segoe UI" w:hAnsi="Segoe UI" w:cs="Segoe UI"/>
+          <w:sz w:val="24"/>
+          <w:szCs w:val="24"/>
+        </w:rPr>
+      </w:pPr>
+      <w:r>
+        <w:rPr>
+          <w:rFonts w:ascii="Segoe UI" w:hAnsi="Segoe UI" w:cs="Segoe UI"/>
+          <w:sz w:val="24"/>
+          <w:szCs w:val="24"/>
+        </w:rPr>
+        <w:t>Updated Software Requirements document</w:t>
+      </w:r>
+    </w:p>
+    <w:p>
+      <w:pPr>
+        <w:rPr>
+          <w:rFonts w:ascii="Segoe UI" w:hAnsi="Segoe UI" w:cs="Segoe UI"/>
+          <w:sz w:val="24"/>
+          <w:szCs w:val="24"/>
+        </w:rPr>
+      </w:pPr>
+      <w:r>
+        <w:rPr>
+          <w:rFonts w:ascii="Segoe UI" w:hAnsi="Segoe UI" w:cs="Segoe UI"/>
+          <w:sz w:val="24"/>
+          <w:szCs w:val="24"/>
+        </w:rPr>
+        <w:t xml:space="preserve">Alpha Release </w:t>
+      </w:r>
+      <w:r>
+        <w:rPr>
+          <w:rFonts w:ascii="Segoe UI" w:hAnsi="Segoe UI" w:cs="Segoe UI"/>
+          <w:sz w:val="24"/>
+          <w:szCs w:val="24"/>
+        </w:rPr>
+        <w:t>0</w:t>
+      </w:r>
+      <w:r>
+        <w:rPr>
+          <w:rFonts w:ascii="Segoe UI" w:hAnsi="Segoe UI" w:cs="Segoe UI"/>
+          <w:sz w:val="24"/>
+          <w:szCs w:val="24"/>
+        </w:rPr>
+        <w:t>.</w:t>
+      </w:r>
+      <w:r>
+        <w:rPr>
+          <w:rFonts w:ascii="Segoe UI" w:hAnsi="Segoe UI" w:cs="Segoe UI"/>
+          <w:sz w:val="24"/>
+          <w:szCs w:val="24"/>
+        </w:rPr>
+        <w:t>2</w:t>
+      </w:r>
+    </w:p>
+    <w:p>
+      <w:pPr>
+        <w:pStyle w:val="ListParagraph"/>
+        <w:numPr>
+          <w:ilvl w:val="0"/>
+          <w:numId w:val="16"/>
+        </w:numPr>
+        <w:rPr>
+          <w:rFonts w:ascii="Segoe UI" w:hAnsi="Segoe UI" w:cs="Segoe UI"/>
+          <w:sz w:val="24"/>
+          <w:szCs w:val="24"/>
+        </w:rPr>
+      </w:pPr>
+      <w:r>
+        <w:rPr>
+          <w:rFonts w:ascii="Segoe UI" w:hAnsi="Segoe UI" w:cs="Segoe UI"/>
+          <w:sz w:val="24"/>
+          <w:szCs w:val="24"/>
+        </w:rPr>
+        <w:lastRenderedPageBreak/>
+        <w:t>A</w:t>
+      </w:r>
+      <w:r>
+        <w:rPr>
+          <w:rFonts w:ascii="Segoe UI" w:hAnsi="Segoe UI" w:cs="Segoe UI"/>
+          <w:sz w:val="24"/>
+          <w:szCs w:val="24"/>
+        </w:rPr>
+        <w:t xml:space="preserve">dded </w:t>
+      </w:r>
+      <w:r>
+        <w:rPr>
+          <w:rFonts w:ascii="Segoe UI" w:hAnsi="Segoe UI" w:cs="Segoe UI"/>
+          <w:sz w:val="24"/>
+          <w:szCs w:val="24"/>
+        </w:rPr>
+        <w:t>JSON file usability</w:t>
+      </w:r>
+    </w:p>
+    <w:p>
+      <w:pPr>
+        <w:pStyle w:val="ListParagraph"/>
+        <w:numPr>
+          <w:ilvl w:val="0"/>
+          <w:numId w:val="16"/>
+        </w:numPr>
+        <w:rPr>
+          <w:rFonts w:ascii="Segoe UI" w:hAnsi="Segoe UI" w:cs="Segoe UI"/>
+          <w:sz w:val="24"/>
+          <w:szCs w:val="24"/>
+        </w:rPr>
+      </w:pPr>
+      <w:r>
+        <w:rPr>
+          <w:rFonts w:ascii="Segoe UI" w:hAnsi="Segoe UI" w:cs="Segoe UI"/>
+          <w:sz w:val="24"/>
+          <w:szCs w:val="24"/>
+        </w:rPr>
+        <w:t>Added Test Cases</w:t>
+      </w:r>
+    </w:p>
+    <w:p>
+      <w:pPr>
+        <w:pStyle w:val="ListParagraph"/>
+        <w:numPr>
+          <w:ilvl w:val="0"/>
+          <w:numId w:val="16"/>
+        </w:numPr>
+        <w:rPr>
+          <w:rFonts w:ascii="Segoe UI" w:hAnsi="Segoe UI" w:cs="Segoe UI"/>
+          <w:sz w:val="24"/>
+          <w:szCs w:val="24"/>
+        </w:rPr>
+      </w:pPr>
+      <w:r>
+        <w:rPr>
+          <w:rFonts w:ascii="Segoe UI" w:hAnsi="Segoe UI" w:cs="Segoe UI"/>
+          <w:sz w:val="24"/>
+          <w:szCs w:val="24"/>
+        </w:rPr>
+        <w:t>Updated Software Requirements document</w:t>
+      </w:r>
+    </w:p>
+    <w:p>
+      <w:pPr>
+        <w:rPr>
+          <w:rFonts w:ascii="Segoe UI" w:hAnsi="Segoe UI" w:cs="Segoe UI"/>
+          <w:sz w:val="24"/>
+          <w:szCs w:val="24"/>
+        </w:rPr>
+      </w:pPr>
+    </w:p>
+    <w:p>
+      <w:pPr>
+        <w:rPr>
+          <w:rFonts w:ascii="Segoe UI" w:hAnsi="Segoe UI" w:cs="Segoe UI"/>
+          <w:sz w:val="24"/>
+          <w:szCs w:val="24"/>
+        </w:rPr>
+      </w:pPr>
+      <w:r>
+        <w:rPr>
+          <w:rFonts w:ascii="Segoe UI" w:hAnsi="Segoe UI" w:cs="Segoe UI"/>
+          <w:sz w:val="24"/>
+          <w:szCs w:val="24"/>
+        </w:rPr>
+        <w:t>Beta</w:t>
+      </w:r>
+      <w:r>
+        <w:rPr>
+          <w:rFonts w:ascii="Segoe UI" w:hAnsi="Segoe UI" w:cs="Segoe UI"/>
+          <w:sz w:val="24"/>
+          <w:szCs w:val="24"/>
+        </w:rPr>
+        <w:t xml:space="preserve"> Release </w:t>
+      </w:r>
+      <w:r>
+        <w:rPr>
+          <w:rFonts w:ascii="Segoe UI" w:hAnsi="Segoe UI" w:cs="Segoe UI"/>
+          <w:sz w:val="24"/>
+          <w:szCs w:val="24"/>
+        </w:rPr>
+        <w:t>0.1</w:t>
+      </w:r>
+    </w:p>
+    <w:p>
+      <w:pPr>
+        <w:pStyle w:val="ListParagraph"/>
+        <w:numPr>
+          <w:ilvl w:val="0"/>
+          <w:numId w:val="16"/>
+        </w:numPr>
+        <w:rPr>
+          <w:rFonts w:ascii="Segoe UI" w:hAnsi="Segoe UI" w:cs="Segoe UI"/>
+          <w:sz w:val="24"/>
+          <w:szCs w:val="24"/>
+        </w:rPr>
+      </w:pPr>
+      <w:r>
+        <w:rPr>
+          <w:rFonts w:ascii="Segoe UI" w:hAnsi="Segoe UI" w:cs="Segoe UI"/>
+          <w:sz w:val="24"/>
+          <w:szCs w:val="24"/>
+        </w:rPr>
+        <w:t>Added “Download Schedule” Functionality</w:t>
+      </w:r>
+    </w:p>
+    <w:p>
+      <w:pPr>
+        <w:pStyle w:val="ListParagraph"/>
+        <w:numPr>
+          <w:ilvl w:val="0"/>
+          <w:numId w:val="16"/>
+        </w:numPr>
+        <w:rPr>
+          <w:rFonts w:ascii="Segoe UI" w:hAnsi="Segoe UI" w:cs="Segoe UI"/>
+          <w:sz w:val="24"/>
+          <w:szCs w:val="24"/>
+        </w:rPr>
+      </w:pPr>
+      <w:r>
+        <w:rPr>
+          <w:rFonts w:ascii="Segoe UI" w:hAnsi="Segoe UI" w:cs="Segoe UI"/>
+          <w:sz w:val="24"/>
+          <w:szCs w:val="24"/>
+        </w:rPr>
+        <w:t>Added Test Cases</w:t>
+      </w:r>
+    </w:p>
+    <w:p>
+      <w:pPr>
+        <w:pStyle w:val="ListParagraph"/>
+        <w:numPr>
+          <w:ilvl w:val="0"/>
+          <w:numId w:val="16"/>
+        </w:numPr>
+        <w:rPr>
+          <w:rFonts w:ascii="Segoe UI" w:hAnsi="Segoe UI" w:cs="Segoe UI"/>
+          <w:sz w:val="24"/>
+          <w:szCs w:val="24"/>
+        </w:rPr>
+      </w:pPr>
+      <w:r>
+        <w:rPr>
+          <w:rFonts w:ascii="Segoe UI" w:hAnsi="Segoe UI" w:cs="Segoe UI"/>
+          <w:sz w:val="24"/>
+          <w:szCs w:val="24"/>
+        </w:rPr>
+        <w:t>Updated Software Requirements document</w:t>
+      </w:r>
+    </w:p>
+    <w:p>
+      <w:pPr>
+        <w:rPr>
+          <w:rFonts w:ascii="Segoe UI" w:hAnsi="Segoe UI" w:cs="Segoe UI"/>
+          <w:sz w:val="24"/>
+          <w:szCs w:val="24"/>
+          <w:u w:val="single"/>
+        </w:rPr>
+      </w:pPr>
+      <w:r>
+        <w:rPr>
+          <w:rFonts w:ascii="Segoe UI" w:hAnsi="Segoe UI" w:cs="Segoe UI"/>
+          <w:sz w:val="24"/>
+          <w:szCs w:val="24"/>
+          <w:u w:val="single"/>
+        </w:rPr>
+        <w:t>Projected Phases:</w:t>
+      </w:r>
+    </w:p>
+    <w:p>
+      <w:pPr>
+        <w:rPr>
+          <w:rFonts w:ascii="Segoe UI" w:hAnsi="Segoe UI" w:cs="Segoe UI"/>
+          <w:sz w:val="24"/>
+          <w:szCs w:val="24"/>
+        </w:rPr>
+      </w:pPr>
+      <w:r>
+        <w:rPr>
+          <w:rFonts w:ascii="Segoe UI" w:hAnsi="Segoe UI" w:cs="Segoe UI"/>
+          <w:sz w:val="24"/>
+          <w:szCs w:val="24"/>
+        </w:rPr>
+        <w:t>Beta</w:t>
+      </w:r>
+      <w:r>
+        <w:rPr>
+          <w:rFonts w:ascii="Segoe UI" w:hAnsi="Segoe UI" w:cs="Segoe UI"/>
+          <w:sz w:val="24"/>
+          <w:szCs w:val="24"/>
+        </w:rPr>
+        <w:t xml:space="preserve"> Release </w:t>
+      </w:r>
+      <w:r>
+        <w:rPr>
+          <w:rFonts w:ascii="Segoe UI" w:hAnsi="Segoe UI" w:cs="Segoe UI"/>
+          <w:sz w:val="24"/>
+          <w:szCs w:val="24"/>
+        </w:rPr>
+        <w:t>0</w:t>
+      </w:r>
+      <w:r>
+        <w:rPr>
+          <w:rFonts w:ascii="Segoe UI" w:hAnsi="Segoe UI" w:cs="Segoe UI"/>
+          <w:sz w:val="24"/>
+          <w:szCs w:val="24"/>
+        </w:rPr>
+        <w:t>.</w:t>
+      </w:r>
+      <w:r>
+        <w:rPr>
+          <w:rFonts w:ascii="Segoe UI" w:hAnsi="Segoe UI" w:cs="Segoe UI"/>
+          <w:sz w:val="24"/>
+          <w:szCs w:val="24"/>
+        </w:rPr>
+        <w:t>2</w:t>
+      </w:r>
+    </w:p>
+    <w:p>
+      <w:pPr>
+        <w:pStyle w:val="ListParagraph"/>
+        <w:numPr>
+          <w:ilvl w:val="0"/>
+          <w:numId w:val="16"/>
+        </w:numPr>
+        <w:rPr>
+          <w:rFonts w:ascii="Segoe UI" w:hAnsi="Segoe UI" w:cs="Segoe UI"/>
+          <w:sz w:val="24"/>
+          <w:szCs w:val="24"/>
+        </w:rPr>
+      </w:pPr>
+      <w:r>
+        <w:rPr>
+          <w:rFonts w:ascii="Segoe UI" w:hAnsi="Segoe UI" w:cs="Segoe UI"/>
+          <w:sz w:val="24"/>
+          <w:szCs w:val="24"/>
+        </w:rPr>
+        <w:t>Completely implement “Download Schedule” (include multiple days of week, complete semester, etc)</w:t>
+      </w:r>
+    </w:p>
+    <w:p>
+      <w:pPr>
+        <w:pStyle w:val="ListParagraph"/>
+        <w:numPr>
+          <w:ilvl w:val="0"/>
+          <w:numId w:val="16"/>
+        </w:numPr>
+        <w:rPr>
+          <w:rFonts w:ascii="Segoe UI" w:hAnsi="Segoe UI" w:cs="Segoe UI"/>
+          <w:sz w:val="24"/>
+          <w:szCs w:val="24"/>
+        </w:rPr>
+      </w:pPr>
+      <w:r>
+        <w:rPr>
+          <w:rFonts w:ascii="Segoe UI" w:hAnsi="Segoe UI" w:cs="Segoe UI"/>
+          <w:sz w:val="24"/>
+          <w:szCs w:val="24"/>
+        </w:rPr>
+        <w:t>Add more comments</w:t>
+      </w:r>
+    </w:p>
+    <w:p>
+      <w:pPr>
+        <w:pStyle w:val="ListParagraph"/>
+        <w:numPr>
+          <w:ilvl w:val="0"/>
+          <w:numId w:val="16"/>
+        </w:numPr>
+        <w:rPr>
+          <w:rFonts w:ascii="Segoe UI" w:hAnsi="Segoe UI" w:cs="Segoe UI"/>
+          <w:sz w:val="24"/>
+          <w:szCs w:val="24"/>
+        </w:rPr>
+      </w:pPr>
+      <w:r>
+        <w:rPr>
+          <w:rFonts w:ascii="Segoe UI" w:hAnsi="Segoe UI" w:cs="Segoe UI"/>
+          <w:sz w:val="24"/>
+          <w:szCs w:val="24"/>
+        </w:rPr>
+        <w:t>Organize code by breaking up into classes</w:t>
+      </w:r>
+    </w:p>
+    <w:p>
+      <w:pPr>
+        <w:pStyle w:val="ListParagraph"/>
+        <w:numPr>
+          <w:ilvl w:val="0"/>
+          <w:numId w:val="16"/>
+        </w:numPr>
+        <w:rPr>
+          <w:rFonts w:ascii="Segoe UI" w:hAnsi="Segoe UI" w:cs="Segoe UI"/>
+          <w:sz w:val="24"/>
+          <w:szCs w:val="24"/>
+        </w:rPr>
+      </w:pPr>
+      <w:r>
+        <w:rPr>
+          <w:rFonts w:ascii="Segoe UI" w:hAnsi="Segoe UI" w:cs="Segoe UI"/>
+          <w:sz w:val="24"/>
+          <w:szCs w:val="24"/>
+        </w:rPr>
+        <w:t>Added Test Cases</w:t>
+      </w:r>
+    </w:p>
+    <w:p>
+      <w:pPr>
+        <w:pStyle w:val="ListParagraph"/>
+        <w:numPr>
+          <w:ilvl w:val="0"/>
+          <w:numId w:val="16"/>
+        </w:numPr>
+        <w:rPr>
+          <w:rFonts w:ascii="Segoe UI" w:hAnsi="Segoe UI" w:cs="Segoe UI"/>
+          <w:sz w:val="24"/>
+          <w:szCs w:val="24"/>
+        </w:rPr>
+      </w:pPr>
+      <w:r>
+        <w:rPr>
+          <w:rFonts w:ascii="Segoe UI" w:hAnsi="Segoe UI" w:cs="Segoe UI"/>
+          <w:sz w:val="24"/>
+          <w:szCs w:val="24"/>
+        </w:rPr>
+        <w:t>Updated Software Requirements document</w:t>
+      </w:r>
+    </w:p>
+    <w:p>
+      <w:pPr>
+        <w:pStyle w:val="ListParagraph"/>
+        <w:numPr>
+          <w:ilvl w:val="0"/>
+          <w:numId w:val="16"/>
+        </w:numPr>
+        <w:rPr>
+          <w:rFonts w:ascii="Segoe UI" w:hAnsi="Segoe UI" w:cs="Segoe UI"/>
+          <w:sz w:val="24"/>
+          <w:szCs w:val="24"/>
+        </w:rPr>
+      </w:pPr>
+      <w:r>
+        <w:rPr>
+          <w:rFonts w:ascii="Segoe UI" w:hAnsi="Segoe UI" w:cs="Segoe UI"/>
+          <w:sz w:val="24"/>
+          <w:szCs w:val="24"/>
+        </w:rPr>
+        <w:t>Cleaned up UI</w:t>
+      </w:r>
+    </w:p>
+    <w:p>
+      <w:pPr>
         <w:rPr>
           <w:rFonts w:ascii="Segoe UI" w:hAnsi="Segoe UI" w:cs="Segoe UI"/>
           <w:sz w:val="32"/>
           <w:szCs w:val="32"/>
           <w:u w:val="single"/>
         </w:rPr>
-        <w:t>Performance</w:t>
-      </w:r>
+      </w:pPr>
       <w:r>
         <w:rPr>
           <w:rFonts w:ascii="Segoe UI" w:hAnsi="Segoe UI" w:cs="Segoe UI"/>
@@ -3407,45 +3705,17 @@
           <w:szCs w:val="32"/>
           <w:u w:val="single"/>
         </w:rPr>
-        <w:t>:</w:t>
-      </w:r>
-    </w:p>
-    <w:bookmarkEnd w:id="12"/>
-    <w:p>
-      <w:pPr>
-        <w:rPr>
-          <w:rFonts w:ascii="Segoe UI" w:hAnsi="Segoe UI" w:cs="Segoe UI"/>
-          <w:sz w:val="24"/>
-          <w:szCs w:val="24"/>
-        </w:rPr>
-      </w:pPr>
-      <w:r>
-        <w:rPr>
-          <w:rFonts w:ascii="Segoe UI" w:hAnsi="Segoe UI" w:cs="Segoe UI"/>
-          <w:sz w:val="28"/>
-          <w:szCs w:val="28"/>
-        </w:rPr>
-        <w:tab/>
-      </w:r>
-      <w:r>
-        <w:rPr>
-          <w:rFonts w:ascii="Segoe UI" w:hAnsi="Segoe UI" w:cs="Segoe UI"/>
-          <w:sz w:val="24"/>
-          <w:szCs w:val="24"/>
-        </w:rPr>
-        <w:t>There is no performance requirement in the design of this application at this time.</w:t>
-      </w:r>
-    </w:p>
-    <w:p>
-      <w:pPr>
+        <w:br/>
+      </w:r>
+      <w:r>
         <w:rPr>
           <w:rFonts w:ascii="Segoe UI" w:hAnsi="Segoe UI" w:cs="Segoe UI"/>
           <w:sz w:val="32"/>
           <w:szCs w:val="32"/>
           <w:u w:val="single"/>
         </w:rPr>
-      </w:pPr>
-      <w:bookmarkStart w:id="13" w:name="Usability"/>
+        <w:t>Performance</w:t>
+      </w:r>
       <w:r>
         <w:rPr>
           <w:rFonts w:ascii="Segoe UI" w:hAnsi="Segoe UI" w:cs="Segoe UI"/>
@@ -3453,104 +3723,54 @@
           <w:szCs w:val="32"/>
           <w:u w:val="single"/>
         </w:rPr>
-        <w:t>Usability</w:t>
-      </w:r>
-      <w:r>
+        <w:t>:</w:t>
+      </w:r>
+    </w:p>
+    <w:bookmarkEnd w:id="14"/>
+    <w:p>
+      <w:pPr>
+        <w:rPr>
+          <w:rFonts w:ascii="Segoe UI" w:hAnsi="Segoe UI" w:cs="Segoe UI"/>
+          <w:sz w:val="24"/>
+          <w:szCs w:val="24"/>
+        </w:rPr>
+      </w:pPr>
+      <w:r>
+        <w:rPr>
+          <w:rFonts w:ascii="Segoe UI" w:hAnsi="Segoe UI" w:cs="Segoe UI"/>
+          <w:sz w:val="28"/>
+          <w:szCs w:val="28"/>
+        </w:rPr>
+        <w:tab/>
+      </w:r>
+      <w:r>
+        <w:rPr>
+          <w:rFonts w:ascii="Segoe UI" w:hAnsi="Segoe UI" w:cs="Segoe UI"/>
+          <w:sz w:val="24"/>
+          <w:szCs w:val="24"/>
+        </w:rPr>
+        <w:t>There is no performance requirement in the design of this application at this time.</w:t>
+      </w:r>
+    </w:p>
+    <w:p>
+      <w:pPr>
         <w:rPr>
           <w:rFonts w:ascii="Segoe UI" w:hAnsi="Segoe UI" w:cs="Segoe UI"/>
           <w:sz w:val="32"/>
           <w:szCs w:val="32"/>
           <w:u w:val="single"/>
         </w:rPr>
-        <w:t>:</w:t>
-      </w:r>
-    </w:p>
-    <w:bookmarkEnd w:id="13"/>
-    <w:p>
-      <w:pPr>
-        <w:rPr>
-          <w:rFonts w:ascii="Segoe UI" w:hAnsi="Segoe UI" w:cs="Segoe UI"/>
-          <w:sz w:val="24"/>
-          <w:szCs w:val="24"/>
-        </w:rPr>
-      </w:pPr>
-      <w:r>
-        <w:rPr>
-          <w:rFonts w:ascii="Segoe UI" w:hAnsi="Segoe UI" w:cs="Segoe UI"/>
-          <w:sz w:val="28"/>
-          <w:szCs w:val="28"/>
-        </w:rPr>
-        <w:tab/>
-      </w:r>
-      <w:r>
-        <w:rPr>
-          <w:rFonts w:ascii="Segoe UI" w:hAnsi="Segoe UI" w:cs="Segoe UI"/>
-          <w:sz w:val="24"/>
-          <w:szCs w:val="24"/>
-        </w:rPr>
-        <w:t xml:space="preserve">The minimum Android SDK is </w:t>
-      </w:r>
-      <w:r>
-        <w:rPr>
-          <w:rFonts w:ascii="Segoe UI" w:hAnsi="Segoe UI" w:cs="Segoe UI"/>
-          <w:sz w:val="24"/>
-          <w:szCs w:val="24"/>
-        </w:rPr>
-        <w:t>4.0</w:t>
-      </w:r>
-      <w:r>
-        <w:rPr>
-          <w:rFonts w:ascii="Segoe UI" w:hAnsi="Segoe UI" w:cs="Segoe UI"/>
-          <w:sz w:val="24"/>
-          <w:szCs w:val="24"/>
-        </w:rPr>
-        <w:t xml:space="preserve"> (</w:t>
-      </w:r>
-      <w:r>
-        <w:rPr>
-          <w:rFonts w:ascii="Segoe UI" w:hAnsi="Segoe UI" w:cs="Segoe UI"/>
-          <w:sz w:val="24"/>
-          <w:szCs w:val="24"/>
-        </w:rPr>
-        <w:t>Ice Cream Sandwich</w:t>
-      </w:r>
-      <w:r>
-        <w:rPr>
-          <w:rFonts w:ascii="Segoe UI" w:hAnsi="Segoe UI" w:cs="Segoe UI"/>
-          <w:sz w:val="24"/>
-          <w:szCs w:val="24"/>
-        </w:rPr>
-        <w:t>).</w:t>
-      </w:r>
-    </w:p>
-    <w:p>
-      <w:pPr>
-        <w:rPr>
-          <w:rFonts w:ascii="Segoe UI" w:hAnsi="Segoe UI" w:cs="Segoe UI"/>
-          <w:sz w:val="24"/>
-          <w:szCs w:val="24"/>
-        </w:rPr>
-      </w:pPr>
-      <w:r>
-        <w:rPr>
-          <w:rFonts w:ascii="Segoe UI" w:hAnsi="Segoe UI" w:cs="Segoe UI"/>
-          <w:sz w:val="24"/>
-          <w:szCs w:val="24"/>
-        </w:rPr>
-        <w:tab/>
-        <w:t>The targeted Android SDK is 4.2 (Jelly Bean).</w:t>
-      </w:r>
-    </w:p>
-    <w:p>
-      <w:pPr>
+      </w:pPr>
+      <w:bookmarkStart w:id="15" w:name="Usability"/>
+      <w:r>
         <w:rPr>
           <w:rFonts w:ascii="Segoe UI" w:hAnsi="Segoe UI" w:cs="Segoe UI"/>
           <w:sz w:val="32"/>
           <w:szCs w:val="32"/>
           <w:u w:val="single"/>
         </w:rPr>
-      </w:pPr>
-      <w:bookmarkStart w:id="14" w:name="Concurrency"/>
+        <w:t>Usability</w:t>
+      </w:r>
       <w:r>
         <w:rPr>
           <w:rFonts w:ascii="Segoe UI" w:hAnsi="Segoe UI" w:cs="Segoe UI"/>
@@ -3558,19 +3778,115 @@
           <w:szCs w:val="32"/>
           <w:u w:val="single"/>
         </w:rPr>
-        <w:t>Concurrency</w:t>
-      </w:r>
-      <w:r>
+        <w:t>:</w:t>
+      </w:r>
+    </w:p>
+    <w:bookmarkEnd w:id="15"/>
+    <w:p>
+      <w:pPr>
+        <w:rPr>
+          <w:rFonts w:ascii="Segoe UI" w:hAnsi="Segoe UI" w:cs="Segoe UI"/>
+          <w:sz w:val="24"/>
+          <w:szCs w:val="24"/>
+        </w:rPr>
+      </w:pPr>
+      <w:r>
+        <w:rPr>
+          <w:rFonts w:ascii="Segoe UI" w:hAnsi="Segoe UI" w:cs="Segoe UI"/>
+          <w:sz w:val="28"/>
+          <w:szCs w:val="28"/>
+        </w:rPr>
+        <w:tab/>
+      </w:r>
+      <w:r>
+        <w:rPr>
+          <w:rFonts w:ascii="Segoe UI" w:hAnsi="Segoe UI" w:cs="Segoe UI"/>
+          <w:sz w:val="24"/>
+          <w:szCs w:val="24"/>
+        </w:rPr>
+        <w:t xml:space="preserve">The minimum Android SDK is </w:t>
+      </w:r>
+      <w:r>
+        <w:rPr>
+          <w:rFonts w:ascii="Segoe UI" w:hAnsi="Segoe UI" w:cs="Segoe UI"/>
+          <w:sz w:val="24"/>
+          <w:szCs w:val="24"/>
+        </w:rPr>
+        <w:t>4.0</w:t>
+      </w:r>
+      <w:r>
+        <w:rPr>
+          <w:rFonts w:ascii="Segoe UI" w:hAnsi="Segoe UI" w:cs="Segoe UI"/>
+          <w:sz w:val="24"/>
+          <w:szCs w:val="24"/>
+        </w:rPr>
+        <w:t xml:space="preserve"> (</w:t>
+      </w:r>
+      <w:r>
+        <w:rPr>
+          <w:rFonts w:ascii="Segoe UI" w:hAnsi="Segoe UI" w:cs="Segoe UI"/>
+          <w:sz w:val="24"/>
+          <w:szCs w:val="24"/>
+        </w:rPr>
+        <w:t>Ice Cream Sandwich</w:t>
+      </w:r>
+      <w:r>
+        <w:rPr>
+          <w:rFonts w:ascii="Segoe UI" w:hAnsi="Segoe UI" w:cs="Segoe UI"/>
+          <w:sz w:val="24"/>
+          <w:szCs w:val="24"/>
+        </w:rPr>
+        <w:t>).</w:t>
+      </w:r>
+    </w:p>
+    <w:p>
+      <w:pPr>
+        <w:rPr>
+          <w:rFonts w:ascii="Segoe UI" w:hAnsi="Segoe UI" w:cs="Segoe UI"/>
+          <w:sz w:val="24"/>
+          <w:szCs w:val="24"/>
+        </w:rPr>
+      </w:pPr>
+      <w:r>
+        <w:rPr>
+          <w:rFonts w:ascii="Segoe UI" w:hAnsi="Segoe UI" w:cs="Segoe UI"/>
+          <w:sz w:val="24"/>
+          <w:szCs w:val="24"/>
+        </w:rPr>
+        <w:tab/>
+        <w:t>The targeted Android SDK is 4.2 (Jelly Bean).</w:t>
+      </w:r>
+    </w:p>
+    <w:p>
+      <w:pPr>
         <w:rPr>
           <w:rFonts w:ascii="Segoe UI" w:hAnsi="Segoe UI" w:cs="Segoe UI"/>
           <w:sz w:val="32"/>
           <w:szCs w:val="32"/>
           <w:u w:val="single"/>
         </w:rPr>
+      </w:pPr>
+      <w:bookmarkStart w:id="16" w:name="Concurrency"/>
+      <w:r>
+        <w:rPr>
+          <w:rFonts w:ascii="Segoe UI" w:hAnsi="Segoe UI" w:cs="Segoe UI"/>
+          <w:sz w:val="32"/>
+          <w:szCs w:val="32"/>
+          <w:u w:val="single"/>
+        </w:rPr>
+        <w:t>Concurrency</w:t>
+      </w:r>
+      <w:r>
+        <w:rPr>
+          <w:rFonts w:ascii="Segoe UI" w:hAnsi="Segoe UI" w:cs="Segoe UI"/>
+          <w:sz w:val="32"/>
+          <w:szCs w:val="32"/>
+          <w:u w:val="single"/>
+        </w:rPr>
         <w:t>:</w:t>
       </w:r>
     </w:p>
-    <w:bookmarkEnd w:id="14"/>
+    <w:bookmarkEnd w:id="16"/>
     <w:p>
       <w:pPr>
         <w:rPr>
@@ -3585,6 +3901,7 @@
           <w:sz w:val="28"/>
           <w:szCs w:val="28"/>
         </w:rPr>
+        <w:lastRenderedPageBreak/>
         <w:tab/>
       </w:r>
       <w:r>
@@ -3643,7 +3960,7 @@
           <w:u w:val="single"/>
         </w:rPr>
       </w:pPr>
-      <w:bookmarkStart w:id="15" w:name="AuthorBackground"/>
+      <w:bookmarkStart w:id="17" w:name="AuthorBackground"/>
       <w:r>
         <w:rPr>
           <w:rFonts w:ascii="Segoe UI" w:hAnsi="Segoe UI" w:cs="Segoe UI"/>
@@ -3663,7 +3980,7 @@
         <w:t>:</w:t>
       </w:r>
     </w:p>
-    <w:bookmarkEnd w:id="15"/>
+    <w:bookmarkEnd w:id="17"/>
     <w:p>
       <w:pPr>
         <w:rPr>
@@ -3868,7 +4185,7 @@
           <w:u w:val="single"/>
         </w:rPr>
       </w:pPr>
-      <w:bookmarkStart w:id="16" w:name="Resources"/>
+      <w:bookmarkStart w:id="18" w:name="Resources"/>
       <w:r>
         <w:rPr>
           <w:rFonts w:ascii="Segoe UI" w:hAnsi="Segoe UI" w:cs="Segoe UI"/>
@@ -3879,7 +4196,7 @@
         <w:t>Resources</w:t>
       </w:r>
     </w:p>
-    <w:bookmarkEnd w:id="16"/>
+    <w:bookmarkEnd w:id="18"/>
     <w:p>
       <w:pPr>
         <w:pStyle w:val="ListParagraph"/>
@@ -3933,7 +4250,7 @@
           <w:u w:val="single"/>
         </w:rPr>
       </w:pPr>
-      <w:bookmarkStart w:id="17" w:name="Contacts"/>
+      <w:bookmarkStart w:id="19" w:name="Contacts"/>
       <w:r>
         <w:rPr>
           <w:rFonts w:ascii="Segoe UI" w:hAnsi="Segoe UI" w:cs="Segoe UI"/>
@@ -3944,7 +4261,7 @@
         <w:t>Contacts</w:t>
       </w:r>
     </w:p>
-    <w:bookmarkEnd w:id="17"/>
+    <w:bookmarkEnd w:id="19"/>
     <w:p>
       <w:pPr>
         <w:spacing w:after="0" w:line="240" w:lineRule="auto"/>
@@ -4115,7 +4432,7 @@
         <w:rFonts w:asciiTheme="majorHAnsi" w:eastAsiaTheme="majorEastAsia" w:hAnsiTheme="majorHAnsi" w:cstheme="majorBidi"/>
         <w:noProof/>
       </w:rPr>
-      <w:t>8</w:t>
+      <w:t>5</w:t>
     </w:r>
     <w:r>
       <w:rPr>
@@ -4387,6 +4704,146 @@
     </w:lvl>
   </w:abstractNum>
   <w:abstractNum w:abstractNumId="1">
+    <w:nsid w:val="06AF07C0"/>
+    <w:multiLevelType w:val="hybridMultilevel"/>
+    <w:tmpl w:val="EA9C207E"/>
+    <w:lvl w:ilvl="0" w:tplc="0C8EE6C8">
+      <w:start w:val="1"/>
+      <w:numFmt w:val="bullet"/>
+      <w:lvlText w:val=""/>
+      <w:lvlJc w:val="left"/>
+      <w:pPr>
+        <w:tabs>
+          <w:tab w:val="num" w:pos="720"/>
+        </w:tabs>
+        <w:ind w:left="720" w:hanging="360"/>
+      </w:pPr>
+      <w:rPr>
+        <w:rFonts w:ascii="Wingdings 3" w:hAnsi="Wingdings 3" w:hint="default"/>
+      </w:rPr>
+    </w:lvl>
+    <w:lvl w:ilvl="1" w:tplc="1D0A560A" w:tentative="1">
+      <w:start w:val="1"/>
+      <w:numFmt w:val="bullet"/>
+      <w:lvlText w:val=""/>
+      <w:lvlJc w:val="left"/>
+      <w:pPr>
+        <w:tabs>
+          <w:tab w:val="num" w:pos="1440"/>
+        </w:tabs>
+        <w:ind w:left="1440" w:hanging="360"/>
+      </w:pPr>
+      <w:rPr>
+        <w:rFonts w:ascii="Wingdings 3" w:hAnsi="Wingdings 3" w:hint="default"/>
+      </w:rPr>
+    </w:lvl>
+    <w:lvl w:ilvl="2" w:tplc="275448CA" w:tentative="1">
+      <w:start w:val="1"/>
+      <w:numFmt w:val="bullet"/>
+      <w:lvlText w:val=""/>
+      <w:lvlJc w:val="left"/>
+      <w:pPr>
+        <w:tabs>
+          <w:tab w:val="num" w:pos="2160"/>
+        </w:tabs>
+        <w:ind w:left="2160" w:hanging="360"/>
+      </w:pPr>
+      <w:rPr>
+        <w:rFonts w:ascii="Wingdings 3" w:hAnsi="Wingdings 3" w:hint="default"/>
+      </w:rPr>
+    </w:lvl>
+    <w:lvl w:ilvl="3" w:tplc="FEACB35E" w:tentative="1">
+      <w:start w:val="1"/>
+      <w:numFmt w:val="bullet"/>
+      <w:lvlText w:val=""/>
+      <w:lvlJc w:val="left"/>
+      <w:pPr>
+        <w:tabs>
+          <w:tab w:val="num" w:pos="2880"/>
+        </w:tabs>
+        <w:ind w:left="2880" w:hanging="360"/>
+      </w:pPr>
+      <w:rPr>
+        <w:rFonts w:ascii="Wingdings 3" w:hAnsi="Wingdings 3" w:hint="default"/>
+      </w:rPr>
+    </w:lvl>
+    <w:lvl w:ilvl="4" w:tplc="970413AE" w:tentative="1">
+      <w:start w:val="1"/>
+      <w:numFmt w:val="bullet"/>
+      <w:lvlText w:val=""/>
+      <w:lvlJc w:val="left"/>
+      <w:pPr>
+        <w:tabs>
+          <w:tab w:val="num" w:pos="3600"/>
+        </w:tabs>
+        <w:ind w:left="3600" w:hanging="360"/>
+      </w:pPr>
+      <w:rPr>
+        <w:rFonts w:ascii="Wingdings 3" w:hAnsi="Wingdings 3" w:hint="default"/>
+      </w:rPr>
+    </w:lvl>
+    <w:lvl w:ilvl="5" w:tplc="40C6784C" w:tentative="1">
+      <w:start w:val="1"/>
+      <w:numFmt w:val="bullet"/>
+      <w:lvlText w:val=""/>
+      <w:lvlJc w:val="left"/>
+      <w:pPr>
+        <w:tabs>
+          <w:tab w:val="num" w:pos="4320"/>
+        </w:tabs>
+        <w:ind w:left="4320" w:hanging="360"/>
+      </w:pPr>
+      <w:rPr>
+        <w:rFonts w:ascii="Wingdings 3" w:hAnsi="Wingdings 3" w:hint="default"/>
+      </w:rPr>
+    </w:lvl>
+    <w:lvl w:ilvl="6" w:tplc="7E6ECA46" w:tentative="1">
+      <w:start w:val="1"/>
+      <w:numFmt w:val="bullet"/>
+      <w:lvlText w:val=""/>
+      <w:lvlJc w:val="left"/>
+      <w:pPr>
+        <w:tabs>
+          <w:tab w:val="num" w:pos="5040"/>
+        </w:tabs>
+        <w:ind w:left="5040" w:hanging="360"/>
+      </w:pPr>
+      <w:rPr>
+        <w:rFonts w:ascii="Wingdings 3" w:hAnsi="Wingdings 3" w:hint="default"/>
+      </w:rPr>
+    </w:lvl>
+    <w:lvl w:ilvl="7" w:tplc="749C16DA" w:tentative="1">
+      <w:start w:val="1"/>
+      <w:numFmt w:val="bullet"/>
+      <w:lvlText w:val=""/>
+      <w:lvlJc w:val="left"/>
+      <w:pPr>
+        <w:tabs>
+          <w:tab w:val="num" w:pos="5760"/>
+        </w:tabs>
+        <w:ind w:left="5760" w:hanging="360"/>
+      </w:pPr>
+      <w:rPr>
+        <w:rFonts w:ascii="Wingdings 3" w:hAnsi="Wingdings 3" w:hint="default"/>
+      </w:rPr>
+    </w:lvl>
+    <w:lvl w:ilvl="8" w:tplc="135898B8" w:tentative="1">
+      <w:start w:val="1"/>
+      <w:numFmt w:val="bullet"/>
+      <w:lvlText w:val=""/>
+      <w:lvlJc w:val="left"/>
+      <w:pPr>
+        <w:tabs>
+          <w:tab w:val="num" w:pos="6480"/>
+        </w:tabs>
+        <w:ind w:left="6480" w:hanging="360"/>
+      </w:pPr>
+      <w:rPr>
+        <w:rFonts w:ascii="Wingdings 3" w:hAnsi="Wingdings 3" w:hint="default"/>
+      </w:rPr>
+    </w:lvl>
+  </w:abstractNum>
+  <w:abstractNum w:abstractNumId="2">
     <w:nsid w:val="0D787135"/>
     <w:multiLevelType w:val="hybridMultilevel"/>
     <w:tmpl w:val="873A61FC"/>
@@ -4472,7 +4929,7 @@
       </w:pPr>
     </w:lvl>
   </w:abstractNum>
-  <w:abstractNum w:abstractNumId="2">
+  <w:abstractNum w:abstractNumId="3">
     <w:nsid w:val="1A1E2FB7"/>
     <w:multiLevelType w:val="hybridMultilevel"/>
     <w:tmpl w:val="7B6EC612"/>
@@ -4585,7 +5042,7 @@
       </w:rPr>
     </w:lvl>
   </w:abstractNum>
-  <w:abstractNum w:abstractNumId="3">
+  <w:abstractNum w:abstractNumId="4">
     <w:nsid w:val="26111FB4"/>
     <w:multiLevelType w:val="hybridMultilevel"/>
     <w:tmpl w:val="675CB85E"/>
@@ -4698,7 +5155,7 @@
       </w:rPr>
     </w:lvl>
   </w:abstractNum>
-  <w:abstractNum w:abstractNumId="4">
+  <w:abstractNum w:abstractNumId="5">
     <w:nsid w:val="28253BD3"/>
     <w:multiLevelType w:val="hybridMultilevel"/>
     <w:tmpl w:val="92400402"/>
@@ -4811,7 +5268,147 @@
       </w:rPr>
     </w:lvl>
   </w:abstractNum>
-  <w:abstractNum w:abstractNumId="5">
+  <w:abstractNum w:abstractNumId="6">
+    <w:nsid w:val="29A845E7"/>
+    <w:multiLevelType w:val="hybridMultilevel"/>
+    <w:tmpl w:val="C3B8F18A"/>
+    <w:lvl w:ilvl="0" w:tplc="F4CA9ADE">
+      <w:start w:val="1"/>
+      <w:numFmt w:val="bullet"/>
+      <w:lvlText w:val=""/>
+      <w:lvlJc w:val="left"/>
+      <w:pPr>
+        <w:tabs>
+          <w:tab w:val="num" w:pos="720"/>
+        </w:tabs>
+        <w:ind w:left="720" w:hanging="360"/>
+      </w:pPr>
+      <w:rPr>
+        <w:rFonts w:ascii="Wingdings 3" w:hAnsi="Wingdings 3" w:hint="default"/>
+      </w:rPr>
+    </w:lvl>
+    <w:lvl w:ilvl="1" w:tplc="A0B2402E" w:tentative="1">
+      <w:start w:val="1"/>
+      <w:numFmt w:val="bullet"/>
+      <w:lvlText w:val=""/>
+      <w:lvlJc w:val="left"/>
+      <w:pPr>
+        <w:tabs>
+          <w:tab w:val="num" w:pos="1440"/>
+        </w:tabs>
+        <w:ind w:left="1440" w:hanging="360"/>
+      </w:pPr>
+      <w:rPr>
+        <w:rFonts w:ascii="Wingdings 3" w:hAnsi="Wingdings 3" w:hint="default"/>
+      </w:rPr>
+    </w:lvl>
+    <w:lvl w:ilvl="2" w:tplc="87F40562" w:tentative="1">
+      <w:start w:val="1"/>
+      <w:numFmt w:val="bullet"/>
+      <w:lvlText w:val=""/>
+      <w:lvlJc w:val="left"/>
+      <w:pPr>
+        <w:tabs>
+          <w:tab w:val="num" w:pos="2160"/>
+        </w:tabs>
+        <w:ind w:left="2160" w:hanging="360"/>
+      </w:pPr>
+      <w:rPr>
+        <w:rFonts w:ascii="Wingdings 3" w:hAnsi="Wingdings 3" w:hint="default"/>
+      </w:rPr>
+    </w:lvl>
+    <w:lvl w:ilvl="3" w:tplc="FBC2CC5E" w:tentative="1">
+      <w:start w:val="1"/>
+      <w:numFmt w:val="bullet"/>
+      <w:lvlText w:val=""/>
+      <w:lvlJc w:val="left"/>
+      <w:pPr>
+        <w:tabs>
+          <w:tab w:val="num" w:pos="2880"/>
+        </w:tabs>
+        <w:ind w:left="2880" w:hanging="360"/>
+      </w:pPr>
+      <w:rPr>
+        <w:rFonts w:ascii="Wingdings 3" w:hAnsi="Wingdings 3" w:hint="default"/>
+      </w:rPr>
+    </w:lvl>
+    <w:lvl w:ilvl="4" w:tplc="E58244C2" w:tentative="1">
+      <w:start w:val="1"/>
+      <w:numFmt w:val="bullet"/>
+      <w:lvlText w:val=""/>
+      <w:lvlJc w:val="left"/>
+      <w:pPr>
+        <w:tabs>
+          <w:tab w:val="num" w:pos="3600"/>
+        </w:tabs>
+        <w:ind w:left="3600" w:hanging="360"/>
+      </w:pPr>
+      <w:rPr>
+        <w:rFonts w:ascii="Wingdings 3" w:hAnsi="Wingdings 3" w:hint="default"/>
+      </w:rPr>
+    </w:lvl>
+    <w:lvl w:ilvl="5" w:tplc="375295D8" w:tentative="1">
+      <w:start w:val="1"/>
+      <w:numFmt w:val="bullet"/>
+      <w:lvlText w:val=""/>
+      <w:lvlJc w:val="left"/>
+      <w:pPr>
+        <w:tabs>
+          <w:tab w:val="num" w:pos="4320"/>
+        </w:tabs>
+        <w:ind w:left="4320" w:hanging="360"/>
+      </w:pPr>
+      <w:rPr>
+        <w:rFonts w:ascii="Wingdings 3" w:hAnsi="Wingdings 3" w:hint="default"/>
+      </w:rPr>
+    </w:lvl>
+    <w:lvl w:ilvl="6" w:tplc="154A0CBA" w:tentative="1">
+      <w:start w:val="1"/>
+      <w:numFmt w:val="bullet"/>
+      <w:lvlText w:val=""/>
+      <w:lvlJc w:val="left"/>
+      <w:pPr>
+        <w:tabs>
+          <w:tab w:val="num" w:pos="5040"/>
+        </w:tabs>
+        <w:ind w:left="5040" w:hanging="360"/>
+      </w:pPr>
+      <w:rPr>
+        <w:rFonts w:ascii="Wingdings 3" w:hAnsi="Wingdings 3" w:hint="default"/>
+      </w:rPr>
+    </w:lvl>
+    <w:lvl w:ilvl="7" w:tplc="AD40E804" w:tentative="1">
+      <w:start w:val="1"/>
+      <w:numFmt w:val="bullet"/>
+      <w:lvlText w:val=""/>
+      <w:lvlJc w:val="left"/>
+      <w:pPr>
+        <w:tabs>
+          <w:tab w:val="num" w:pos="5760"/>
+        </w:tabs>
+        <w:ind w:left="5760" w:hanging="360"/>
+      </w:pPr>
+      <w:rPr>
+        <w:rFonts w:ascii="Wingdings 3" w:hAnsi="Wingdings 3" w:hint="default"/>
+      </w:rPr>
+    </w:lvl>
+    <w:lvl w:ilvl="8" w:tplc="73421592" w:tentative="1">
+      <w:start w:val="1"/>
+      <w:numFmt w:val="bullet"/>
+      <w:lvlText w:val=""/>
+      <w:lvlJc w:val="left"/>
+      <w:pPr>
+        <w:tabs>
+          <w:tab w:val="num" w:pos="6480"/>
+        </w:tabs>
+        <w:ind w:left="6480" w:hanging="360"/>
+      </w:pPr>
+      <w:rPr>
+        <w:rFonts w:ascii="Wingdings 3" w:hAnsi="Wingdings 3" w:hint="default"/>
+      </w:rPr>
+    </w:lvl>
+  </w:abstractNum>
+  <w:abstractNum w:abstractNumId="7">
     <w:nsid w:val="3F4E5DDF"/>
     <w:multiLevelType w:val="hybridMultilevel"/>
     <w:tmpl w:val="E5C663BC"/>
@@ -4924,7 +5521,7 @@
       </w:rPr>
     </w:lvl>
   </w:abstractNum>
-  <w:abstractNum w:abstractNumId="6">
+  <w:abstractNum w:abstractNumId="8">
     <w:nsid w:val="3F556A6C"/>
     <w:multiLevelType w:val="hybridMultilevel"/>
     <w:tmpl w:val="62D86DCE"/>
@@ -5037,7 +5634,7 @@
       </w:rPr>
     </w:lvl>
   </w:abstractNum>
-  <w:abstractNum w:abstractNumId="7">
+  <w:abstractNum w:abstractNumId="9">
     <w:nsid w:val="41FF2002"/>
     <w:multiLevelType w:val="hybridMultilevel"/>
     <w:tmpl w:val="3B162814"/>
@@ -5123,7 +5720,7 @@
       </w:pPr>
     </w:lvl>
   </w:abstractNum>
-  <w:abstractNum w:abstractNumId="8">
+  <w:abstractNum w:abstractNumId="10">
     <w:nsid w:val="4C383DAD"/>
     <w:multiLevelType w:val="hybridMultilevel"/>
     <w:tmpl w:val="9A5C3512"/>
@@ -5209,7 +5806,7 @@
       </w:pPr>
     </w:lvl>
   </w:abstractNum>
-  <w:abstractNum w:abstractNumId="9">
+  <w:abstractNum w:abstractNumId="11">
     <w:nsid w:val="57EC51AF"/>
     <w:multiLevelType w:val="hybridMultilevel"/>
     <w:tmpl w:val="B04CCC06"/>
@@ -5298,7 +5895,7 @@
       </w:pPr>
     </w:lvl>
   </w:abstractNum>
-  <w:abstractNum w:abstractNumId="10">
+  <w:abstractNum w:abstractNumId="12">
     <w:nsid w:val="5FB87178"/>
     <w:multiLevelType w:val="hybridMultilevel"/>
     <w:tmpl w:val="A886C59C"/>
@@ -5384,7 +5981,7 @@
       </w:pPr>
     </w:lvl>
   </w:abstractNum>
-  <w:abstractNum w:abstractNumId="11">
+  <w:abstractNum w:abstractNumId="13">
     <w:nsid w:val="68AD7C0A"/>
     <w:multiLevelType w:val="hybridMultilevel"/>
     <w:tmpl w:val="9920D310"/>
@@ -5497,7 +6094,7 @@
       </w:rPr>
     </w:lvl>
   </w:abstractNum>
-  <w:abstractNum w:abstractNumId="12">
+  <w:abstractNum w:abstractNumId="14">
     <w:nsid w:val="6DC44FC9"/>
     <w:multiLevelType w:val="hybridMultilevel"/>
     <w:tmpl w:val="3BFE0CB6"/>
@@ -5610,7 +6207,120 @@
       </w:rPr>
     </w:lvl>
   </w:abstractNum>
-  <w:abstractNum w:abstractNumId="13">
+  <w:abstractNum w:abstractNumId="15">
+    <w:nsid w:val="70BA71FE"/>
+    <w:multiLevelType w:val="hybridMultilevel"/>
+    <w:tmpl w:val="C9344AC0"/>
+    <w:lvl w:ilvl="0" w:tplc="04090001">
+      <w:start w:val="1"/>
+      <w:numFmt w:val="bullet"/>
+      <w:lvlText w:val=""/>
+      <w:lvlJc w:val="left"/>
+      <w:pPr>
+        <w:ind w:left="720" w:hanging="360"/>
+      </w:pPr>
+      <w:rPr>
+        <w:rFonts w:ascii="Symbol" w:hAnsi="Symbol" w:hint="default"/>
+      </w:rPr>
+    </w:lvl>
+    <w:lvl w:ilvl="1" w:tplc="04090003">
+      <w:start w:val="1"/>
+      <w:numFmt w:val="bullet"/>
+      <w:lvlText w:val="o"/>
+      <w:lvlJc w:val="left"/>
+      <w:pPr>
+        <w:ind w:left="1440" w:hanging="360"/>
+      </w:pPr>
+      <w:rPr>
+        <w:rFonts w:ascii="Courier New" w:hAnsi="Courier New" w:cs="Courier New" w:hint="default"/>
+      </w:rPr>
+    </w:lvl>
+    <w:lvl w:ilvl="2" w:tplc="04090005" w:tentative="1">
+      <w:start w:val="1"/>
+      <w:numFmt w:val="bullet"/>
+      <w:lvlText w:val=""/>
+      <w:lvlJc w:val="left"/>
+      <w:pPr>
+        <w:ind w:left="2160" w:hanging="360"/>
+      </w:pPr>
+      <w:rPr>
+        <w:rFonts w:ascii="Wingdings" w:hAnsi="Wingdings" w:hint="default"/>
+      </w:rPr>
+    </w:lvl>
+    <w:lvl w:ilvl="3" w:tplc="04090001" w:tentative="1">
+      <w:start w:val="1"/>
+      <w:numFmt w:val="bullet"/>
+      <w:lvlText w:val=""/>
+      <w:lvlJc w:val="left"/>
+      <w:pPr>
+        <w:ind w:left="2880" w:hanging="360"/>
+      </w:pPr>
+      <w:rPr>
+        <w:rFonts w:ascii="Symbol" w:hAnsi="Symbol" w:hint="default"/>
+      </w:rPr>
+    </w:lvl>
+    <w:lvl w:ilvl="4" w:tplc="04090003" w:tentative="1">
+      <w:start w:val="1"/>
+      <w:numFmt w:val="bullet"/>
+      <w:lvlText w:val="o"/>
+      <w:lvlJc w:val="left"/>
+      <w:pPr>
+        <w:ind w:left="3600" w:hanging="360"/>
+      </w:pPr>
+      <w:rPr>
+        <w:rFonts w:ascii="Courier New" w:hAnsi="Courier New" w:cs="Courier New" w:hint="default"/>
+      </w:rPr>
+    </w:lvl>
+    <w:lvl w:ilvl="5" w:tplc="04090005" w:tentative="1">
+      <w:start w:val="1"/>
+      <w:numFmt w:val="bullet"/>
+      <w:lvlText w:val=""/>
+      <w:lvlJc w:val="left"/>
+      <w:pPr>
+        <w:ind w:left="4320" w:hanging="360"/>
+      </w:pPr>
+      <w:rPr>
+        <w:rFonts w:ascii="Wingdings" w:hAnsi="Wingdings" w:hint="default"/>
+      </w:rPr>
+    </w:lvl>
+    <w:lvl w:ilvl="6" w:tplc="04090001" w:tentative="1">
+      <w:start w:val="1"/>
+      <w:numFmt w:val="bullet"/>
+      <w:lvlText w:val=""/>
+      <w:lvlJc w:val="left"/>
+      <w:pPr>
+        <w:ind w:left="5040" w:hanging="360"/>
+      </w:pPr>
+      <w:rPr>
+        <w:rFonts w:ascii="Symbol" w:hAnsi="Symbol" w:hint="default"/>
+      </w:rPr>
+    </w:lvl>
+    <w:lvl w:ilvl="7" w:tplc="04090003" w:tentative="1">
+      <w:start w:val="1"/>
+      <w:numFmt w:val="bullet"/>
+      <w:lvlText w:val="o"/>
+      <w:lvlJc w:val="left"/>
+      <w:pPr>
+        <w:ind w:left="5760" w:hanging="360"/>
+      </w:pPr>
+      <w:rPr>
+        <w:rFonts w:ascii="Courier New" w:hAnsi="Courier New" w:cs="Courier New" w:hint="default"/>
+      </w:rPr>
+    </w:lvl>
+    <w:lvl w:ilvl="8" w:tplc="04090005" w:tentative="1">
+      <w:start w:val="1"/>
+      <w:numFmt w:val="bullet"/>
+      <w:lvlText w:val=""/>
+      <w:lvlJc w:val="left"/>
+      <w:pPr>
+        <w:ind w:left="6480" w:hanging="360"/>
+      </w:pPr>
+      <w:rPr>
+        <w:rFonts w:ascii="Wingdings" w:hAnsi="Wingdings" w:hint="default"/>
+      </w:rPr>
+    </w:lvl>
+  </w:abstractNum>
+  <w:abstractNum w:abstractNumId="16">
     <w:nsid w:val="71BB6AAD"/>
     <w:multiLevelType w:val="hybridMultilevel"/>
     <w:tmpl w:val="94FC173C"/>
@@ -5696,7 +6406,7 @@
       </w:pPr>
     </w:lvl>
   </w:abstractNum>
-  <w:abstractNum w:abstractNumId="14">
+  <w:abstractNum w:abstractNumId="17">
     <w:nsid w:val="7A4B5EE8"/>
     <w:multiLevelType w:val="hybridMultilevel"/>
     <w:tmpl w:val="BB2AD1FA"/>
@@ -5785,7 +6495,7 @@
       </w:pPr>
     </w:lvl>
   </w:abstractNum>
-  <w:abstractNum w:abstractNumId="15">
+  <w:abstractNum w:abstractNumId="18">
     <w:nsid w:val="7F194366"/>
     <w:multiLevelType w:val="hybridMultilevel"/>
     <w:tmpl w:val="E0E2F1A0"/>
@@ -5872,52 +6582,61 @@
     </w:lvl>
   </w:abstractNum>
   <w:num w:numId="1">
+    <w:abstractNumId w:val="11"/>
+  </w:num>
+  <w:num w:numId="2">
+    <w:abstractNumId w:val="14"/>
+  </w:num>
+  <w:num w:numId="3">
+    <w:abstractNumId w:val="17"/>
+  </w:num>
+  <w:num w:numId="4">
+    <w:abstractNumId w:val="2"/>
+  </w:num>
+  <w:num w:numId="5">
+    <w:abstractNumId w:val="12"/>
+  </w:num>
+  <w:num w:numId="6">
+    <w:abstractNumId w:val="18"/>
+  </w:num>
+  <w:num w:numId="7">
+    <w:abstractNumId w:val="3"/>
+  </w:num>
+  <w:num w:numId="8">
     <w:abstractNumId w:val="9"/>
   </w:num>
-  <w:num w:numId="2">
-    <w:abstractNumId w:val="12"/>
+  <w:num w:numId="9">
+    <w:abstractNumId w:val="16"/>
   </w:num>
-  <w:num w:numId="3">
-    <w:abstractNumId w:val="14"/>
+  <w:num w:numId="10">
+    <w:abstractNumId w:val="5"/>
   </w:num>
-  <w:num w:numId="4">
-    <w:abstractNumId w:val="1"/>
-  </w:num>
-  <w:num w:numId="5">
+  <w:num w:numId="11">
     <w:abstractNumId w:val="10"/>
   </w:num>
-  <w:num w:numId="6">
-    <w:abstractNumId w:val="15"/>
+  <w:num w:numId="12">
+    <w:abstractNumId w:val="8"/>
   </w:num>
-  <w:num w:numId="7">
-    <w:abstractNumId w:val="2"/>
-  </w:num>
-  <w:num w:numId="8">
+  <w:num w:numId="13">
     <w:abstractNumId w:val="7"/>
   </w:num>
-  <w:num w:numId="9">
+  <w:num w:numId="14">
     <w:abstractNumId w:val="13"/>
-  </w:num>
-  <w:num w:numId="10">
-    <w:abstractNumId w:val="4"/>
-  </w:num>
-  <w:num w:numId="11">
-    <w:abstractNumId w:val="8"/>
-  </w:num>
-  <w:num w:numId="12">
-    <w:abstractNumId w:val="6"/>
-  </w:num>
-  <w:num w:numId="13">
-    <w:abstractNumId w:val="5"/>
-  </w:num>
-  <w:num w:numId="14">
-    <w:abstractNumId w:val="11"/>
   </w:num>
   <w:num w:numId="15">
     <w:abstractNumId w:val="0"/>
   </w:num>
   <w:num w:numId="16">
-    <w:abstractNumId w:val="3"/>
+    <w:abstractNumId w:val="4"/>
+  </w:num>
+  <w:num w:numId="17">
+    <w:abstractNumId w:val="15"/>
+  </w:num>
+  <w:num w:numId="18">
+    <w:abstractNumId w:val="6"/>
+  </w:num>
+  <w:num w:numId="19">
+    <w:abstractNumId w:val="1"/>
   </w:num>
 </w:numbering>
 </file>
@@ -6810,7 +7529,7 @@
 </file>
 
 <file path=customXml/itemProps1.xml><?xml version="1.0" encoding="utf-8"?>
-<ds:datastoreItem xmlns:ds="http://schemas.openxmlformats.org/officeDocument/2006/customXml" ds:itemID="{A111C1A6-1867-4DCB-979E-24EDE39F1314}">
+<ds:datastoreItem xmlns:ds="http://schemas.openxmlformats.org/officeDocument/2006/customXml" ds:itemID="{6BC783CC-70ED-4C53-9710-725B20C98D9D}">
   <ds:schemaRefs>
     <ds:schemaRef ds:uri="http://schemas.openxmlformats.org/officeDocument/2006/bibliography"/>
   </ds:schemaRefs>

</xml_diff>